<commit_message>
Update documentation for Quizzer install
</commit_message>
<xml_diff>
--- a/Documentation/Image Quizzer Installation.docx
+++ b/Documentation/Image Quizzer Installation.docx
@@ -1,6 +1,6 @@
 
 <file path=word/document.xml><?xml version="1.0" encoding="utf-8"?>
-<w:document xmlns:wpc="http://schemas.microsoft.com/office/word/2010/wordprocessingCanvas" xmlns:cx="http://schemas.microsoft.com/office/drawing/2014/chartex" xmlns:cx1="http://schemas.microsoft.com/office/drawing/2015/9/8/chartex" xmlns:cx2="http://schemas.microsoft.com/office/drawing/2015/10/21/chartex" xmlns:cx3="http://schemas.microsoft.com/office/drawing/2016/5/9/chartex" xmlns:cx4="http://schemas.microsoft.com/office/drawing/2016/5/10/chartex" xmlns:cx5="http://schemas.microsoft.com/office/drawing/2016/5/11/chartex" xmlns:cx6="http://schemas.microsoft.com/office/drawing/2016/5/12/chartex" xmlns:cx7="http://schemas.microsoft.com/office/drawing/2016/5/13/chartex" xmlns:cx8="http://schemas.microsoft.com/office/drawing/2016/5/14/chartex" xmlns:mc="http://schemas.openxmlformats.org/markup-compatibility/2006" xmlns:aink="http://schemas.microsoft.com/office/drawing/2016/ink" xmlns:am3d="http://schemas.microsoft.com/office/drawing/2017/model3d" xmlns:o="urn:schemas-microsoft-com:office:office" xmlns:r="http://schemas.openxmlformats.org/officeDocument/2006/relationships" xmlns:m="http://schemas.openxmlformats.org/officeDocument/2006/math" xmlns:v="urn:schemas-microsoft-com:vml" xmlns:wp14="http://schemas.microsoft.com/office/word/2010/wordprocessingDrawing" xmlns:wp="http://schemas.openxmlformats.org/drawingml/2006/wordprocessingDrawing" xmlns:w10="urn:schemas-microsoft-com:office:word" xmlns:w="http://schemas.openxmlformats.org/wordprocessingml/2006/main" xmlns:w14="http://schemas.microsoft.com/office/word/2010/wordml" xmlns:w15="http://schemas.microsoft.com/office/word/2012/wordml" xmlns:w16cex="http://schemas.microsoft.com/office/word/2018/wordml/cex" xmlns:w16cid="http://schemas.microsoft.com/office/word/2016/wordml/cid" xmlns:w16="http://schemas.microsoft.com/office/word/2018/wordml" xmlns:w16se="http://schemas.microsoft.com/office/word/2015/wordml/symex" xmlns:wpg="http://schemas.microsoft.com/office/word/2010/wordprocessingGroup" xmlns:wpi="http://schemas.microsoft.com/office/word/2010/wordprocessingInk" xmlns:wne="http://schemas.microsoft.com/office/word/2006/wordml" xmlns:wps="http://schemas.microsoft.com/office/word/2010/wordprocessingShape" mc:Ignorable="w14 w15 w16se w16cid w16 w16cex wp14">
+<w:document xmlns:wpc="http://schemas.microsoft.com/office/word/2010/wordprocessingCanvas" xmlns:mc="http://schemas.openxmlformats.org/markup-compatibility/2006" xmlns:o="urn:schemas-microsoft-com:office:office" xmlns:r="http://schemas.openxmlformats.org/officeDocument/2006/relationships" xmlns:m="http://schemas.openxmlformats.org/officeDocument/2006/math" xmlns:v="urn:schemas-microsoft-com:vml" xmlns:wp14="http://schemas.microsoft.com/office/word/2010/wordprocessingDrawing" xmlns:wp="http://schemas.openxmlformats.org/drawingml/2006/wordprocessingDrawing" xmlns:w10="urn:schemas-microsoft-com:office:word" xmlns:w="http://schemas.openxmlformats.org/wordprocessingml/2006/main" xmlns:w14="http://schemas.microsoft.com/office/word/2010/wordml" xmlns:w15="http://schemas.microsoft.com/office/word/2012/wordml" xmlns:wpg="http://schemas.microsoft.com/office/word/2010/wordprocessingGroup" xmlns:wpi="http://schemas.microsoft.com/office/word/2010/wordprocessingInk" xmlns:wne="http://schemas.microsoft.com/office/word/2006/wordml" xmlns:wps="http://schemas.microsoft.com/office/word/2010/wordprocessingShape" mc:Ignorable="w14 w15 wp14">
   <w:body>
     <w:p>
       <w:pPr>
@@ -115,11 +115,19 @@
           <w:lang w:val="en-US"/>
         </w:rPr>
       </w:pPr>
-      <w:r>
-        <w:rPr>
-          <w:lang w:val="en-US"/>
-        </w:rPr>
-        <w:t>ImageQuizzerProject folder which contains:</w:t>
+      <w:proofErr w:type="spellStart"/>
+      <w:r>
+        <w:rPr>
+          <w:lang w:val="en-US"/>
+        </w:rPr>
+        <w:t>ImageQuizzerProject</w:t>
+      </w:r>
+      <w:proofErr w:type="spellEnd"/>
+      <w:r>
+        <w:rPr>
+          <w:lang w:val="en-US"/>
+        </w:rPr>
+        <w:t xml:space="preserve"> folder which contains:</w:t>
       </w:r>
     </w:p>
     <w:p>
@@ -247,6 +255,7 @@
           <w:lang w:val="en-US"/>
         </w:rPr>
       </w:pPr>
+      <w:proofErr w:type="spellStart"/>
       <w:r>
         <w:rPr>
           <w:b/>
@@ -255,6 +264,7 @@
         </w:rPr>
         <w:t>ImageQuizzer</w:t>
       </w:r>
+      <w:proofErr w:type="spellEnd"/>
       <w:r>
         <w:rPr>
           <w:lang w:val="en-US"/>
@@ -269,6 +279,7 @@
           <w:lang w:val="en-US"/>
         </w:rPr>
       </w:pPr>
+      <w:proofErr w:type="spellStart"/>
       <w:r>
         <w:rPr>
           <w:b/>
@@ -277,6 +288,7 @@
         </w:rPr>
         <w:t>BainesImagingSecurity</w:t>
       </w:r>
+      <w:proofErr w:type="spellEnd"/>
       <w:r>
         <w:rPr>
           <w:lang w:val="en-US"/>
@@ -299,8 +311,16 @@
         <w:rPr>
           <w:lang w:val="en-US"/>
         </w:rPr>
-        <w:t xml:space="preserve"> holding the patient data for this study</w:t>
-      </w:r>
+        <w:t xml:space="preserve"> holding the patient data for this </w:t>
+      </w:r>
+      <w:proofErr w:type="gramStart"/>
+      <w:r>
+        <w:rPr>
+          <w:lang w:val="en-US"/>
+        </w:rPr>
+        <w:t>study</w:t>
+      </w:r>
+      <w:proofErr w:type="gramEnd"/>
     </w:p>
     <w:p>
       <w:pPr>
@@ -515,14 +535,36 @@
         <w:rPr>
           <w:lang w:val="en-US"/>
         </w:rPr>
-        <w:t>Install SlicerRT extension</w:t>
-      </w:r>
-      <w:r>
-        <w:rPr>
-          <w:lang w:val="en-US"/>
-        </w:rPr>
-        <w:t>, mpReview</w:t>
-      </w:r>
+        <w:t xml:space="preserve">Install </w:t>
+      </w:r>
+      <w:proofErr w:type="spellStart"/>
+      <w:r>
+        <w:rPr>
+          <w:lang w:val="en-US"/>
+        </w:rPr>
+        <w:t>SlicerRT</w:t>
+      </w:r>
+      <w:proofErr w:type="spellEnd"/>
+      <w:r>
+        <w:rPr>
+          <w:lang w:val="en-US"/>
+        </w:rPr>
+        <w:t xml:space="preserve"> extension</w:t>
+      </w:r>
+      <w:r>
+        <w:rPr>
+          <w:lang w:val="en-US"/>
+        </w:rPr>
+        <w:t xml:space="preserve">, </w:t>
+      </w:r>
+      <w:proofErr w:type="spellStart"/>
+      <w:r>
+        <w:rPr>
+          <w:lang w:val="en-US"/>
+        </w:rPr>
+        <w:t>mpReview</w:t>
+      </w:r>
+      <w:proofErr w:type="spellEnd"/>
     </w:p>
     <w:p>
       <w:pPr>
@@ -535,11 +577,19 @@
           <w:lang w:val="en-US"/>
         </w:rPr>
       </w:pPr>
-      <w:r>
-        <w:rPr>
-          <w:lang w:val="en-US"/>
-        </w:rPr>
-        <w:t>SlicerRT – required for loading contour (label map) files</w:t>
+      <w:proofErr w:type="spellStart"/>
+      <w:r>
+        <w:rPr>
+          <w:lang w:val="en-US"/>
+        </w:rPr>
+        <w:t>SlicerRT</w:t>
+      </w:r>
+      <w:proofErr w:type="spellEnd"/>
+      <w:r>
+        <w:rPr>
+          <w:lang w:val="en-US"/>
+        </w:rPr>
+        <w:t xml:space="preserve"> – required for loading contour (label map) files</w:t>
       </w:r>
     </w:p>
     <w:p>
@@ -553,11 +603,47 @@
           <w:lang w:val="en-US"/>
         </w:rPr>
       </w:pPr>
-      <w:r>
-        <w:rPr>
-          <w:lang w:val="en-US"/>
-        </w:rPr>
-        <w:t>mpReview – required for preprocessing of dicom series to nrrd format</w:t>
+      <w:proofErr w:type="spellStart"/>
+      <w:r>
+        <w:rPr>
+          <w:lang w:val="en-US"/>
+        </w:rPr>
+        <w:t>mpReview</w:t>
+      </w:r>
+      <w:proofErr w:type="spellEnd"/>
+      <w:r>
+        <w:rPr>
+          <w:lang w:val="en-US"/>
+        </w:rPr>
+        <w:t xml:space="preserve"> – required for preprocessing of </w:t>
+      </w:r>
+      <w:proofErr w:type="spellStart"/>
+      <w:r>
+        <w:rPr>
+          <w:lang w:val="en-US"/>
+        </w:rPr>
+        <w:t>dicom</w:t>
+      </w:r>
+      <w:proofErr w:type="spellEnd"/>
+      <w:r>
+        <w:rPr>
+          <w:lang w:val="en-US"/>
+        </w:rPr>
+        <w:t xml:space="preserve"> series to </w:t>
+      </w:r>
+      <w:proofErr w:type="spellStart"/>
+      <w:r>
+        <w:rPr>
+          <w:lang w:val="en-US"/>
+        </w:rPr>
+        <w:t>nrrd</w:t>
+      </w:r>
+      <w:proofErr w:type="spellEnd"/>
+      <w:r>
+        <w:rPr>
+          <w:lang w:val="en-US"/>
+        </w:rPr>
+        <w:t xml:space="preserve"> format</w:t>
       </w:r>
     </w:p>
     <w:p>
@@ -620,8 +706,16 @@
         <w:rPr>
           <w:lang w:val="en-US"/>
         </w:rPr>
-        <w:t>In the Search field (upper right-hand corner) input SlicerRT</w:t>
-      </w:r>
+        <w:t xml:space="preserve">In the Search field (upper right-hand corner) input </w:t>
+      </w:r>
+      <w:proofErr w:type="spellStart"/>
+      <w:r>
+        <w:rPr>
+          <w:lang w:val="en-US"/>
+        </w:rPr>
+        <w:t>SlicerRT</w:t>
+      </w:r>
+      <w:proofErr w:type="spellEnd"/>
     </w:p>
     <w:p>
       <w:pPr>
@@ -692,8 +786,16 @@
         <w:rPr>
           <w:lang w:val="en-US"/>
         </w:rPr>
-        <w:t>Repeat for mpReview</w:t>
-      </w:r>
+        <w:t xml:space="preserve">Repeat for </w:t>
+      </w:r>
+      <w:proofErr w:type="spellStart"/>
+      <w:r>
+        <w:rPr>
+          <w:lang w:val="en-US"/>
+        </w:rPr>
+        <w:t>mpReview</w:t>
+      </w:r>
+      <w:proofErr w:type="spellEnd"/>
     </w:p>
     <w:p>
       <w:pPr>
@@ -842,6 +944,7 @@
         </w:rPr>
         <w:t xml:space="preserve">Search for folder </w:t>
       </w:r>
+      <w:proofErr w:type="spellStart"/>
       <w:r>
         <w:rPr>
           <w:b/>
@@ -850,6 +953,7 @@
         </w:rPr>
         <w:t>ImageQuizzer</w:t>
       </w:r>
+      <w:proofErr w:type="spellEnd"/>
       <w:r>
         <w:rPr>
           <w:lang w:val="en-US"/>
@@ -897,7 +1001,21 @@
         <w:rPr>
           <w:lang w:val="en-US"/>
         </w:rPr>
-        <w:t>In Notepad edit the file ImageQuizzerStartup.bat located in ImageQuizzerProject folder</w:t>
+        <w:t xml:space="preserve">In Notepad edit the file ImageQuizzerStartup.bat located in </w:t>
+      </w:r>
+      <w:proofErr w:type="spellStart"/>
+      <w:r>
+        <w:rPr>
+          <w:lang w:val="en-US"/>
+        </w:rPr>
+        <w:t>ImageQuizzerProject</w:t>
+      </w:r>
+      <w:proofErr w:type="spellEnd"/>
+      <w:r>
+        <w:rPr>
+          <w:lang w:val="en-US"/>
+        </w:rPr>
+        <w:t xml:space="preserve"> folder</w:t>
       </w:r>
     </w:p>
     <w:p>
@@ -939,7 +1057,21 @@
         <w:rPr>
           <w:lang w:val="en-US"/>
         </w:rPr>
-        <w:t>in the following dir for a standard installation</w:t>
+        <w:t xml:space="preserve">in the following </w:t>
+      </w:r>
+      <w:proofErr w:type="spellStart"/>
+      <w:r>
+        <w:rPr>
+          <w:lang w:val="en-US"/>
+        </w:rPr>
+        <w:t>dir</w:t>
+      </w:r>
+      <w:proofErr w:type="spellEnd"/>
+      <w:r>
+        <w:rPr>
+          <w:lang w:val="en-US"/>
+        </w:rPr>
+        <w:t xml:space="preserve"> for a standard installation</w:t>
       </w:r>
       <w:r>
         <w:rPr>
@@ -1036,11 +1168,19 @@
           <w:lang w:val="en-US"/>
         </w:rPr>
       </w:pPr>
-      <w:r>
-        <w:rPr>
-          <w:lang w:val="en-US"/>
-        </w:rPr>
-        <w:t>Veracrypt may need admin privileges to run (UAC)</w:t>
+      <w:proofErr w:type="spellStart"/>
+      <w:r>
+        <w:rPr>
+          <w:lang w:val="en-US"/>
+        </w:rPr>
+        <w:t>Veracrypt</w:t>
+      </w:r>
+      <w:proofErr w:type="spellEnd"/>
+      <w:r>
+        <w:rPr>
+          <w:lang w:val="en-US"/>
+        </w:rPr>
+        <w:t xml:space="preserve"> may need admin privileges to run (UAC)</w:t>
       </w:r>
     </w:p>
     <w:p>
@@ -1058,13 +1198,41 @@
         <w:rPr>
           <w:lang w:val="en-US"/>
         </w:rPr>
-        <w:t>Install pandas? (&gt;cmd (admin); &gt;python -m pip install pandas )</w:t>
-      </w:r>
-      <w:r>
-        <w:rPr>
-          <w:lang w:val="en-US"/>
-        </w:rPr>
-        <w:t xml:space="preserve"> – for convert RTStruct UIDs to original volume</w:t>
+        <w:t>Install pandas? (&gt;</w:t>
+      </w:r>
+      <w:proofErr w:type="spellStart"/>
+      <w:r>
+        <w:rPr>
+          <w:lang w:val="en-US"/>
+        </w:rPr>
+        <w:t>cmd</w:t>
+      </w:r>
+      <w:proofErr w:type="spellEnd"/>
+      <w:r>
+        <w:rPr>
+          <w:lang w:val="en-US"/>
+        </w:rPr>
+        <w:t xml:space="preserve"> (admin); &gt;python -m pip install pandas )</w:t>
+      </w:r>
+      <w:r>
+        <w:rPr>
+          <w:lang w:val="en-US"/>
+        </w:rPr>
+        <w:t xml:space="preserve"> – for convert </w:t>
+      </w:r>
+      <w:proofErr w:type="spellStart"/>
+      <w:r>
+        <w:rPr>
+          <w:lang w:val="en-US"/>
+        </w:rPr>
+        <w:t>RTStruct</w:t>
+      </w:r>
+      <w:proofErr w:type="spellEnd"/>
+      <w:r>
+        <w:rPr>
+          <w:lang w:val="en-US"/>
+        </w:rPr>
+        <w:t xml:space="preserve"> UIDs to original volume</w:t>
       </w:r>
     </w:p>
     <w:p>
@@ -1100,7 +1268,35 @@
         <w:rPr>
           <w:lang w:val="en-US"/>
         </w:rPr>
-        <w:t>Install numpy and pydicom as well? Or are these already in Slicer?</w:t>
+        <w:t xml:space="preserve">Install </w:t>
+      </w:r>
+      <w:proofErr w:type="spellStart"/>
+      <w:r>
+        <w:rPr>
+          <w:lang w:val="en-US"/>
+        </w:rPr>
+        <w:t>numpy</w:t>
+      </w:r>
+      <w:proofErr w:type="spellEnd"/>
+      <w:r>
+        <w:rPr>
+          <w:lang w:val="en-US"/>
+        </w:rPr>
+        <w:t xml:space="preserve"> and </w:t>
+      </w:r>
+      <w:proofErr w:type="spellStart"/>
+      <w:r>
+        <w:rPr>
+          <w:lang w:val="en-US"/>
+        </w:rPr>
+        <w:t>pydicom</w:t>
+      </w:r>
+      <w:proofErr w:type="spellEnd"/>
+      <w:r>
+        <w:rPr>
+          <w:lang w:val="en-US"/>
+        </w:rPr>
+        <w:t xml:space="preserve"> as well? Or are these already in Slicer?</w:t>
       </w:r>
     </w:p>
     <w:p>
@@ -1118,7 +1314,35 @@
         <w:rPr>
           <w:lang w:val="en-US"/>
         </w:rPr>
-        <w:t>Rules about exporting label maps as RTStruct Dicom file</w:t>
+        <w:t xml:space="preserve">Rules about exporting label maps as </w:t>
+      </w:r>
+      <w:proofErr w:type="spellStart"/>
+      <w:r>
+        <w:rPr>
+          <w:lang w:val="en-US"/>
+        </w:rPr>
+        <w:t>RTStruct</w:t>
+      </w:r>
+      <w:proofErr w:type="spellEnd"/>
+      <w:r>
+        <w:rPr>
+          <w:lang w:val="en-US"/>
+        </w:rPr>
+        <w:t xml:space="preserve"> </w:t>
+      </w:r>
+      <w:proofErr w:type="spellStart"/>
+      <w:r>
+        <w:rPr>
+          <w:lang w:val="en-US"/>
+        </w:rPr>
+        <w:t>Dicom</w:t>
+      </w:r>
+      <w:proofErr w:type="spellEnd"/>
+      <w:r>
+        <w:rPr>
+          <w:lang w:val="en-US"/>
+        </w:rPr>
+        <w:t xml:space="preserve"> file</w:t>
       </w:r>
     </w:p>
     <w:p>
@@ -1136,7 +1360,49 @@
         <w:rPr>
           <w:lang w:val="en-US"/>
         </w:rPr>
-        <w:t>If remapping the exported RTStruct to the original image volume, the directory defined that holds the original series must contain only that series. There needs to be a one-to-one mapping of Slicer’s exported dicom series to the original dicom series</w:t>
+        <w:t xml:space="preserve">If remapping the exported </w:t>
+      </w:r>
+      <w:proofErr w:type="spellStart"/>
+      <w:r>
+        <w:rPr>
+          <w:lang w:val="en-US"/>
+        </w:rPr>
+        <w:t>RTStruct</w:t>
+      </w:r>
+      <w:proofErr w:type="spellEnd"/>
+      <w:r>
+        <w:rPr>
+          <w:lang w:val="en-US"/>
+        </w:rPr>
+        <w:t xml:space="preserve"> to the original image volume, the directory defined that holds the original series must contain only that series. There needs to be a one-to-one mapping of Slicer’s exported </w:t>
+      </w:r>
+      <w:proofErr w:type="spellStart"/>
+      <w:r>
+        <w:rPr>
+          <w:lang w:val="en-US"/>
+        </w:rPr>
+        <w:t>dicom</w:t>
+      </w:r>
+      <w:proofErr w:type="spellEnd"/>
+      <w:r>
+        <w:rPr>
+          <w:lang w:val="en-US"/>
+        </w:rPr>
+        <w:t xml:space="preserve"> series to the original </w:t>
+      </w:r>
+      <w:proofErr w:type="spellStart"/>
+      <w:r>
+        <w:rPr>
+          <w:lang w:val="en-US"/>
+        </w:rPr>
+        <w:t>dicom</w:t>
+      </w:r>
+      <w:proofErr w:type="spellEnd"/>
+      <w:r>
+        <w:rPr>
+          <w:lang w:val="en-US"/>
+        </w:rPr>
+        <w:t xml:space="preserve"> series</w:t>
       </w:r>
     </w:p>
     <w:p>
@@ -1154,8 +1420,16 @@
         <w:rPr>
           <w:lang w:val="en-US"/>
         </w:rPr>
-        <w:t>How to run preprocessor to convert DICOM to nrrd</w:t>
-      </w:r>
+        <w:t xml:space="preserve">How to run preprocessor to convert DICOM to </w:t>
+      </w:r>
+      <w:proofErr w:type="spellStart"/>
+      <w:r>
+        <w:rPr>
+          <w:lang w:val="en-US"/>
+        </w:rPr>
+        <w:t>nrrd</w:t>
+      </w:r>
+      <w:proofErr w:type="spellEnd"/>
     </w:p>
     <w:p>
       <w:pPr>
@@ -1174,6 +1448,26 @@
         </w:rPr>
         <w:t>How to run from startup batch file</w:t>
       </w:r>
+    </w:p>
+    <w:p>
+      <w:pPr>
+        <w:pStyle w:val="ListParagraph"/>
+        <w:numPr>
+          <w:ilvl w:val="1"/>
+          <w:numId w:val="4"/>
+        </w:numPr>
+        <w:rPr>
+          <w:lang w:val="en-US"/>
+        </w:rPr>
+      </w:pPr>
+      <w:r>
+        <w:rPr>
+          <w:lang w:val="en-US"/>
+        </w:rPr>
+        <w:t>NOTE: Slicer versions prior to v4.11 may need the Sequence extension installed. (This is built-in to v4.11)</w:t>
+      </w:r>
+      <w:bookmarkStart w:id="0" w:name="_GoBack"/>
+      <w:bookmarkEnd w:id="0"/>
     </w:p>
     <w:sectPr>
       <w:pgSz w:w="12240" w:h="15840"/>
@@ -1186,7 +1480,7 @@
 </file>
 
 <file path=word/numbering.xml><?xml version="1.0" encoding="utf-8"?>
-<w:numbering xmlns:wpc="http://schemas.microsoft.com/office/word/2010/wordprocessingCanvas" xmlns:cx="http://schemas.microsoft.com/office/drawing/2014/chartex" xmlns:cx1="http://schemas.microsoft.com/office/drawing/2015/9/8/chartex" xmlns:cx2="http://schemas.microsoft.com/office/drawing/2015/10/21/chartex" xmlns:cx3="http://schemas.microsoft.com/office/drawing/2016/5/9/chartex" xmlns:cx4="http://schemas.microsoft.com/office/drawing/2016/5/10/chartex" xmlns:cx5="http://schemas.microsoft.com/office/drawing/2016/5/11/chartex" xmlns:cx6="http://schemas.microsoft.com/office/drawing/2016/5/12/chartex" xmlns:cx7="http://schemas.microsoft.com/office/drawing/2016/5/13/chartex" xmlns:cx8="http://schemas.microsoft.com/office/drawing/2016/5/14/chartex" xmlns:mc="http://schemas.openxmlformats.org/markup-compatibility/2006" xmlns:aink="http://schemas.microsoft.com/office/drawing/2016/ink" xmlns:am3d="http://schemas.microsoft.com/office/drawing/2017/model3d" xmlns:o="urn:schemas-microsoft-com:office:office" xmlns:r="http://schemas.openxmlformats.org/officeDocument/2006/relationships" xmlns:m="http://schemas.openxmlformats.org/officeDocument/2006/math" xmlns:v="urn:schemas-microsoft-com:vml" xmlns:wp14="http://schemas.microsoft.com/office/word/2010/wordprocessingDrawing" xmlns:wp="http://schemas.openxmlformats.org/drawingml/2006/wordprocessingDrawing" xmlns:w10="urn:schemas-microsoft-com:office:word" xmlns:w="http://schemas.openxmlformats.org/wordprocessingml/2006/main" xmlns:w14="http://schemas.microsoft.com/office/word/2010/wordml" xmlns:w15="http://schemas.microsoft.com/office/word/2012/wordml" xmlns:w16cex="http://schemas.microsoft.com/office/word/2018/wordml/cex" xmlns:w16cid="http://schemas.microsoft.com/office/word/2016/wordml/cid" xmlns:w16="http://schemas.microsoft.com/office/word/2018/wordml" xmlns:w16se="http://schemas.microsoft.com/office/word/2015/wordml/symex" xmlns:wpg="http://schemas.microsoft.com/office/word/2010/wordprocessingGroup" xmlns:wpi="http://schemas.microsoft.com/office/word/2010/wordprocessingInk" xmlns:wne="http://schemas.microsoft.com/office/word/2006/wordml" xmlns:wps="http://schemas.microsoft.com/office/word/2010/wordprocessingShape" mc:Ignorable="w14 w15 w16se w16cid w16 w16cex wp14">
+<w:numbering xmlns:wpc="http://schemas.microsoft.com/office/word/2010/wordprocessingCanvas" xmlns:mc="http://schemas.openxmlformats.org/markup-compatibility/2006" xmlns:o="urn:schemas-microsoft-com:office:office" xmlns:r="http://schemas.openxmlformats.org/officeDocument/2006/relationships" xmlns:m="http://schemas.openxmlformats.org/officeDocument/2006/math" xmlns:v="urn:schemas-microsoft-com:vml" xmlns:wp14="http://schemas.microsoft.com/office/word/2010/wordprocessingDrawing" xmlns:wp="http://schemas.openxmlformats.org/drawingml/2006/wordprocessingDrawing" xmlns:w10="urn:schemas-microsoft-com:office:word" xmlns:w="http://schemas.openxmlformats.org/wordprocessingml/2006/main" xmlns:w14="http://schemas.microsoft.com/office/word/2010/wordml" xmlns:w15="http://schemas.microsoft.com/office/word/2012/wordml" xmlns:wpg="http://schemas.microsoft.com/office/word/2010/wordprocessingGroup" xmlns:wpi="http://schemas.microsoft.com/office/word/2010/wordprocessingInk" xmlns:wne="http://schemas.microsoft.com/office/word/2006/wordml" xmlns:wps="http://schemas.microsoft.com/office/word/2010/wordprocessingShape" mc:Ignorable="w14 w15 wp14">
   <w:abstractNum w:abstractNumId="0" w15:restartNumberingAfterBreak="0">
     <w:nsid w:val="31705C8A"/>
     <w:multiLevelType w:val="hybridMultilevel"/>
@@ -1716,7 +2010,7 @@
 </file>
 
 <file path=word/styles.xml><?xml version="1.0" encoding="utf-8"?>
-<w:styles xmlns:mc="http://schemas.openxmlformats.org/markup-compatibility/2006" xmlns:r="http://schemas.openxmlformats.org/officeDocument/2006/relationships" xmlns:w="http://schemas.openxmlformats.org/wordprocessingml/2006/main" xmlns:w14="http://schemas.microsoft.com/office/word/2010/wordml" xmlns:w15="http://schemas.microsoft.com/office/word/2012/wordml" xmlns:w16cex="http://schemas.microsoft.com/office/word/2018/wordml/cex" xmlns:w16cid="http://schemas.microsoft.com/office/word/2016/wordml/cid" xmlns:w16="http://schemas.microsoft.com/office/word/2018/wordml" xmlns:w16se="http://schemas.microsoft.com/office/word/2015/wordml/symex" mc:Ignorable="w14 w15 w16se w16cid w16 w16cex">
+<w:styles xmlns:mc="http://schemas.openxmlformats.org/markup-compatibility/2006" xmlns:r="http://schemas.openxmlformats.org/officeDocument/2006/relationships" xmlns:w="http://schemas.openxmlformats.org/wordprocessingml/2006/main" xmlns:w14="http://schemas.microsoft.com/office/word/2010/wordml" xmlns:w15="http://schemas.microsoft.com/office/word/2012/wordml" mc:Ignorable="w14 w15">
   <w:docDefaults>
     <w:rPrDefault>
       <w:rPr>
@@ -1732,7 +2026,7 @@
       </w:pPr>
     </w:pPrDefault>
   </w:docDefaults>
-  <w:latentStyles w:defLockedState="0" w:defUIPriority="99" w:defSemiHidden="0" w:defUnhideWhenUsed="0" w:defQFormat="0" w:count="376">
+  <w:latentStyles w:defLockedState="0" w:defUIPriority="99" w:defSemiHidden="0" w:defUnhideWhenUsed="0" w:defQFormat="0" w:count="371">
     <w:lsdException w:name="Normal" w:uiPriority="0" w:qFormat="1"/>
     <w:lsdException w:name="heading 1" w:uiPriority="9" w:qFormat="1"/>
     <w:lsdException w:name="heading 2" w:semiHidden="1" w:uiPriority="9" w:unhideWhenUsed="1" w:qFormat="1"/>
@@ -2104,11 +2398,6 @@
     <w:lsdException w:name="List Table 5 Dark Accent 6" w:uiPriority="50"/>
     <w:lsdException w:name="List Table 6 Colorful Accent 6" w:uiPriority="51"/>
     <w:lsdException w:name="List Table 7 Colorful Accent 6" w:uiPriority="52"/>
-    <w:lsdException w:name="Mention" w:semiHidden="1" w:unhideWhenUsed="1"/>
-    <w:lsdException w:name="Smart Hyperlink" w:semiHidden="1" w:unhideWhenUsed="1"/>
-    <w:lsdException w:name="Hashtag" w:semiHidden="1" w:unhideWhenUsed="1"/>
-    <w:lsdException w:name="Unresolved Mention" w:semiHidden="1" w:unhideWhenUsed="1"/>
-    <w:lsdException w:name="Smart Link" w:semiHidden="1" w:unhideWhenUsed="1"/>
   </w:latentStyles>
   <w:style w:type="paragraph" w:default="1" w:styleId="Normal">
     <w:name w:val="Normal"/>

</xml_diff>

<commit_message>
Add functions to set and get the randomized indices for the CompositeIndicesList; Update documentation; Ready for switch from _l2iPageQuestionCompositeIndices to _l3iPageQuestionGroupCompositeIndices
</commit_message>
<xml_diff>
--- a/Documentation/Image Quizzer Installation.docx
+++ b/Documentation/Image Quizzer Installation.docx
@@ -121,19 +121,11 @@
           <w:lang w:val="en-US"/>
         </w:rPr>
       </w:pPr>
-      <w:proofErr w:type="spellStart"/>
-      <w:r>
-        <w:rPr>
-          <w:lang w:val="en-US"/>
-        </w:rPr>
-        <w:t>ImageQuizzerProject</w:t>
-      </w:r>
-      <w:proofErr w:type="spellEnd"/>
-      <w:r>
-        <w:rPr>
-          <w:lang w:val="en-US"/>
-        </w:rPr>
-        <w:t xml:space="preserve"> folder which contains:</w:t>
+      <w:r>
+        <w:rPr>
+          <w:lang w:val="en-US"/>
+        </w:rPr>
+        <w:t>ImageQuizzerProject folder which contains:</w:t>
       </w:r>
     </w:p>
     <w:p>
@@ -261,7 +253,6 @@
           <w:lang w:val="en-US"/>
         </w:rPr>
       </w:pPr>
-      <w:proofErr w:type="spellStart"/>
       <w:r>
         <w:rPr>
           <w:b/>
@@ -270,7 +261,6 @@
         </w:rPr>
         <w:t>ImageQuizzer</w:t>
       </w:r>
-      <w:proofErr w:type="spellEnd"/>
       <w:r>
         <w:rPr>
           <w:lang w:val="en-US"/>
@@ -285,7 +275,6 @@
           <w:lang w:val="en-US"/>
         </w:rPr>
       </w:pPr>
-      <w:proofErr w:type="spellStart"/>
       <w:r>
         <w:rPr>
           <w:b/>
@@ -294,7 +283,6 @@
         </w:rPr>
         <w:t>BainesImagingSecurity</w:t>
       </w:r>
-      <w:proofErr w:type="spellEnd"/>
       <w:r>
         <w:rPr>
           <w:lang w:val="en-US"/>
@@ -533,30 +521,20 @@
         <w:rPr>
           <w:lang w:val="en-US"/>
         </w:rPr>
-        <w:t xml:space="preserve">Install </w:t>
-      </w:r>
-      <w:proofErr w:type="spellStart"/>
-      <w:r>
-        <w:rPr>
-          <w:lang w:val="en-US"/>
-        </w:rPr>
-        <w:t>SlicerRT</w:t>
-      </w:r>
-      <w:proofErr w:type="spellEnd"/>
+        <w:t>Install SlicerRT</w:t>
+      </w:r>
       <w:r>
         <w:rPr>
           <w:lang w:val="en-US"/>
         </w:rPr>
         <w:t xml:space="preserve">, </w:t>
       </w:r>
-      <w:proofErr w:type="spellStart"/>
       <w:r>
         <w:rPr>
           <w:lang w:val="en-US"/>
         </w:rPr>
         <w:t>mpReview</w:t>
       </w:r>
-      <w:proofErr w:type="spellEnd"/>
       <w:r>
         <w:rPr>
           <w:lang w:val="en-US"/>
@@ -615,16 +593,8 @@
         <w:rPr>
           <w:lang w:val="en-US"/>
         </w:rPr>
-        <w:t xml:space="preserve">In the Search field (upper right-hand corner) input </w:t>
-      </w:r>
-      <w:proofErr w:type="spellStart"/>
-      <w:r>
-        <w:rPr>
-          <w:lang w:val="en-US"/>
-        </w:rPr>
-        <w:t>SlicerRT</w:t>
-      </w:r>
-      <w:proofErr w:type="spellEnd"/>
+        <w:t>In the Search field (upper right-hand corner) input SlicerRT</w:t>
+      </w:r>
     </w:p>
     <w:p>
       <w:pPr>
@@ -695,16 +665,8 @@
         <w:rPr>
           <w:lang w:val="en-US"/>
         </w:rPr>
-        <w:t xml:space="preserve">Repeat for </w:t>
-      </w:r>
-      <w:proofErr w:type="spellStart"/>
-      <w:r>
-        <w:rPr>
-          <w:lang w:val="en-US"/>
-        </w:rPr>
-        <w:t>mpReview</w:t>
-      </w:r>
-      <w:proofErr w:type="spellEnd"/>
+        <w:t>Repeat for mpReview</w:t>
+      </w:r>
     </w:p>
     <w:p>
       <w:pPr>
@@ -853,7 +815,6 @@
         </w:rPr>
         <w:t xml:space="preserve">Search for folder </w:t>
       </w:r>
-      <w:proofErr w:type="spellStart"/>
       <w:r>
         <w:rPr>
           <w:b/>
@@ -862,7 +823,6 @@
         </w:rPr>
         <w:t>ImageQuizzer</w:t>
       </w:r>
-      <w:proofErr w:type="spellEnd"/>
       <w:r>
         <w:rPr>
           <w:lang w:val="en-US"/>
@@ -910,21 +870,7 @@
         <w:rPr>
           <w:lang w:val="en-US"/>
         </w:rPr>
-        <w:t xml:space="preserve">In Notepad edit the file ImageQuizzerStartup.bat located in </w:t>
-      </w:r>
-      <w:proofErr w:type="spellStart"/>
-      <w:r>
-        <w:rPr>
-          <w:lang w:val="en-US"/>
-        </w:rPr>
-        <w:t>ImageQuizzerProject</w:t>
-      </w:r>
-      <w:proofErr w:type="spellEnd"/>
-      <w:r>
-        <w:rPr>
-          <w:lang w:val="en-US"/>
-        </w:rPr>
-        <w:t xml:space="preserve"> folder</w:t>
+        <w:t>In Notepad edit the file ImageQuizzerStartup.bat located in ImageQuizzerProject folder</w:t>
       </w:r>
     </w:p>
     <w:p>
@@ -966,21 +912,7 @@
         <w:rPr>
           <w:lang w:val="en-US"/>
         </w:rPr>
-        <w:t xml:space="preserve">in the following </w:t>
-      </w:r>
-      <w:proofErr w:type="spellStart"/>
-      <w:r>
-        <w:rPr>
-          <w:lang w:val="en-US"/>
-        </w:rPr>
-        <w:t>dir</w:t>
-      </w:r>
-      <w:proofErr w:type="spellEnd"/>
-      <w:r>
-        <w:rPr>
-          <w:lang w:val="en-US"/>
-        </w:rPr>
-        <w:t xml:space="preserve"> for a standard installation</w:t>
+        <w:t>in the following dir for a standard installation</w:t>
       </w:r>
       <w:r>
         <w:rPr>
@@ -1077,19 +1009,11 @@
           <w:lang w:val="en-US"/>
         </w:rPr>
       </w:pPr>
-      <w:proofErr w:type="spellStart"/>
-      <w:r>
-        <w:rPr>
-          <w:lang w:val="en-US"/>
-        </w:rPr>
-        <w:t>Veracrypt</w:t>
-      </w:r>
-      <w:proofErr w:type="spellEnd"/>
-      <w:r>
-        <w:rPr>
-          <w:lang w:val="en-US"/>
-        </w:rPr>
-        <w:t xml:space="preserve"> may need admin privileges to run (UAC)</w:t>
+      <w:r>
+        <w:rPr>
+          <w:lang w:val="en-US"/>
+        </w:rPr>
+        <w:t>Veracrypt may need admin privileges to run (UAC)</w:t>
       </w:r>
     </w:p>
     <w:p>
@@ -1107,41 +1031,13 @@
         <w:rPr>
           <w:lang w:val="en-US"/>
         </w:rPr>
-        <w:t>Install pandas? (&gt;</w:t>
-      </w:r>
-      <w:proofErr w:type="spellStart"/>
-      <w:r>
-        <w:rPr>
-          <w:lang w:val="en-US"/>
-        </w:rPr>
-        <w:t>cmd</w:t>
-      </w:r>
-      <w:proofErr w:type="spellEnd"/>
-      <w:r>
-        <w:rPr>
-          <w:lang w:val="en-US"/>
-        </w:rPr>
-        <w:t xml:space="preserve"> (admin); &gt;python -m pip install pandas )</w:t>
-      </w:r>
-      <w:r>
-        <w:rPr>
-          <w:lang w:val="en-US"/>
-        </w:rPr>
-        <w:t xml:space="preserve"> – for convert </w:t>
-      </w:r>
-      <w:proofErr w:type="spellStart"/>
-      <w:r>
-        <w:rPr>
-          <w:lang w:val="en-US"/>
-        </w:rPr>
-        <w:t>RTStruct</w:t>
-      </w:r>
-      <w:proofErr w:type="spellEnd"/>
-      <w:r>
-        <w:rPr>
-          <w:lang w:val="en-US"/>
-        </w:rPr>
-        <w:t xml:space="preserve"> UIDs to original volume</w:t>
+        <w:t>Install pandas? (&gt;cmd (admin); &gt;python -m pip install pandas )</w:t>
+      </w:r>
+      <w:r>
+        <w:rPr>
+          <w:lang w:val="en-US"/>
+        </w:rPr>
+        <w:t xml:space="preserve"> – for convert RTStruct UIDs to original volume</w:t>
       </w:r>
     </w:p>
     <w:p>
@@ -1177,35 +1073,7 @@
         <w:rPr>
           <w:lang w:val="en-US"/>
         </w:rPr>
-        <w:t xml:space="preserve">Install </w:t>
-      </w:r>
-      <w:proofErr w:type="spellStart"/>
-      <w:r>
-        <w:rPr>
-          <w:lang w:val="en-US"/>
-        </w:rPr>
-        <w:t>numpy</w:t>
-      </w:r>
-      <w:proofErr w:type="spellEnd"/>
-      <w:r>
-        <w:rPr>
-          <w:lang w:val="en-US"/>
-        </w:rPr>
-        <w:t xml:space="preserve"> and </w:t>
-      </w:r>
-      <w:proofErr w:type="spellStart"/>
-      <w:r>
-        <w:rPr>
-          <w:lang w:val="en-US"/>
-        </w:rPr>
-        <w:t>pydicom</w:t>
-      </w:r>
-      <w:proofErr w:type="spellEnd"/>
-      <w:r>
-        <w:rPr>
-          <w:lang w:val="en-US"/>
-        </w:rPr>
-        <w:t xml:space="preserve"> as well? Or are these already in Slicer?</w:t>
+        <w:t>Install numpy and pydicom as well? Or are these already in Slicer?</w:t>
       </w:r>
     </w:p>
     <w:p>
@@ -1223,35 +1091,7 @@
         <w:rPr>
           <w:lang w:val="en-US"/>
         </w:rPr>
-        <w:t xml:space="preserve">Rules about exporting label maps as </w:t>
-      </w:r>
-      <w:proofErr w:type="spellStart"/>
-      <w:r>
-        <w:rPr>
-          <w:lang w:val="en-US"/>
-        </w:rPr>
-        <w:t>RTStruct</w:t>
-      </w:r>
-      <w:proofErr w:type="spellEnd"/>
-      <w:r>
-        <w:rPr>
-          <w:lang w:val="en-US"/>
-        </w:rPr>
-        <w:t xml:space="preserve"> </w:t>
-      </w:r>
-      <w:proofErr w:type="spellStart"/>
-      <w:r>
-        <w:rPr>
-          <w:lang w:val="en-US"/>
-        </w:rPr>
-        <w:t>Dicom</w:t>
-      </w:r>
-      <w:proofErr w:type="spellEnd"/>
-      <w:r>
-        <w:rPr>
-          <w:lang w:val="en-US"/>
-        </w:rPr>
-        <w:t xml:space="preserve"> file</w:t>
+        <w:t>Rules about exporting label maps as RTStruct Dicom file</w:t>
       </w:r>
     </w:p>
     <w:p>
@@ -1269,49 +1109,7 @@
         <w:rPr>
           <w:lang w:val="en-US"/>
         </w:rPr>
-        <w:t xml:space="preserve">If remapping the exported </w:t>
-      </w:r>
-      <w:proofErr w:type="spellStart"/>
-      <w:r>
-        <w:rPr>
-          <w:lang w:val="en-US"/>
-        </w:rPr>
-        <w:t>RTStruct</w:t>
-      </w:r>
-      <w:proofErr w:type="spellEnd"/>
-      <w:r>
-        <w:rPr>
-          <w:lang w:val="en-US"/>
-        </w:rPr>
-        <w:t xml:space="preserve"> to the original image volume, the directory defined that holds the original series must contain only that series. There needs to be a one-to-one mapping of Slicer’s exported </w:t>
-      </w:r>
-      <w:proofErr w:type="spellStart"/>
-      <w:r>
-        <w:rPr>
-          <w:lang w:val="en-US"/>
-        </w:rPr>
-        <w:t>dicom</w:t>
-      </w:r>
-      <w:proofErr w:type="spellEnd"/>
-      <w:r>
-        <w:rPr>
-          <w:lang w:val="en-US"/>
-        </w:rPr>
-        <w:t xml:space="preserve"> series to the original </w:t>
-      </w:r>
-      <w:proofErr w:type="spellStart"/>
-      <w:r>
-        <w:rPr>
-          <w:lang w:val="en-US"/>
-        </w:rPr>
-        <w:t>dicom</w:t>
-      </w:r>
-      <w:proofErr w:type="spellEnd"/>
-      <w:r>
-        <w:rPr>
-          <w:lang w:val="en-US"/>
-        </w:rPr>
-        <w:t xml:space="preserve"> series</w:t>
+        <w:t>If remapping the exported RTStruct to the original image volume, the directory defined that holds the original series must contain only that series. There needs to be a one-to-one mapping of Slicer’s exported dicom series to the original dicom series</w:t>
       </w:r>
     </w:p>
     <w:p>
@@ -1329,16 +1127,8 @@
         <w:rPr>
           <w:lang w:val="en-US"/>
         </w:rPr>
-        <w:t xml:space="preserve">How to run preprocessor to convert DICOM to </w:t>
-      </w:r>
-      <w:proofErr w:type="spellStart"/>
-      <w:r>
-        <w:rPr>
-          <w:lang w:val="en-US"/>
-        </w:rPr>
-        <w:t>nrrd</w:t>
-      </w:r>
-      <w:proofErr w:type="spellEnd"/>
+        <w:t>How to run preprocessor to convert DICOM to nrrd</w:t>
+      </w:r>
     </w:p>
     <w:p>
       <w:pPr>
@@ -1405,25 +1195,11 @@
           <w:lang w:val="en-US"/>
         </w:rPr>
       </w:pPr>
-      <w:proofErr w:type="spellStart"/>
-      <w:r>
-        <w:rPr>
-          <w:lang w:val="en-US"/>
-        </w:rPr>
-        <w:t>SlicerRT</w:t>
-      </w:r>
-      <w:proofErr w:type="spellEnd"/>
-      <w:r>
-        <w:rPr>
-          <w:lang w:val="en-US"/>
-        </w:rPr>
-        <w:t xml:space="preserve"> – required for loading contour (label map) files</w:t>
-      </w:r>
-      <w:r>
-        <w:rPr>
-          <w:lang w:val="en-US"/>
-        </w:rPr>
-        <w:t xml:space="preserve"> – (there may be other dependencies)</w:t>
+      <w:r>
+        <w:rPr>
+          <w:lang w:val="en-US"/>
+        </w:rPr>
+        <w:t>SlicerRT – required for loading contour (label map) files – (there may be other dependencies)</w:t>
       </w:r>
     </w:p>
     <w:p>
@@ -1437,95 +1213,49 @@
           <w:lang w:val="en-US"/>
         </w:rPr>
       </w:pPr>
-      <w:proofErr w:type="spellStart"/>
-      <w:r>
-        <w:rPr>
-          <w:lang w:val="en-US"/>
-        </w:rPr>
-        <w:t>mpReview</w:t>
-      </w:r>
-      <w:proofErr w:type="spellEnd"/>
-      <w:r>
-        <w:rPr>
-          <w:lang w:val="en-US"/>
-        </w:rPr>
-        <w:t xml:space="preserve"> – required - can be used for preprocessing of </w:t>
-      </w:r>
-      <w:proofErr w:type="spellStart"/>
-      <w:r>
-        <w:rPr>
-          <w:lang w:val="en-US"/>
-        </w:rPr>
-        <w:t>dicom</w:t>
-      </w:r>
-      <w:proofErr w:type="spellEnd"/>
-      <w:r>
-        <w:rPr>
-          <w:lang w:val="en-US"/>
-        </w:rPr>
-        <w:t xml:space="preserve"> series to </w:t>
-      </w:r>
-      <w:proofErr w:type="spellStart"/>
-      <w:r>
-        <w:rPr>
-          <w:lang w:val="en-US"/>
-        </w:rPr>
-        <w:t>nrrd</w:t>
-      </w:r>
-      <w:proofErr w:type="spellEnd"/>
-      <w:r>
-        <w:rPr>
-          <w:lang w:val="en-US"/>
-        </w:rPr>
-        <w:t xml:space="preserve"> format (to speed up read of image volume data</w:t>
-      </w:r>
-      <w:proofErr w:type="gramStart"/>
-      <w:r>
-        <w:rPr>
-          <w:lang w:val="en-US"/>
-        </w:rPr>
-        <w:t xml:space="preserve">) </w:t>
-      </w:r>
-      <w:r>
-        <w:rPr>
-          <w:lang w:val="en-US"/>
-        </w:rPr>
-        <w:t>,</w:t>
-      </w:r>
-      <w:proofErr w:type="gramEnd"/>
-      <w:r>
-        <w:rPr>
-          <w:lang w:val="en-US"/>
-        </w:rPr>
-        <w:t xml:space="preserve"> Quizzer also depends on the </w:t>
-      </w:r>
-      <w:proofErr w:type="spellStart"/>
-      <w:r>
-        <w:rPr>
-          <w:lang w:val="en-US"/>
-        </w:rPr>
-        <w:t>mixins</w:t>
-      </w:r>
-      <w:proofErr w:type="spellEnd"/>
-      <w:r>
-        <w:rPr>
-          <w:lang w:val="en-US"/>
-        </w:rPr>
-        <w:t xml:space="preserve"> functionality that </w:t>
-      </w:r>
-      <w:proofErr w:type="spellStart"/>
-      <w:r>
-        <w:rPr>
-          <w:lang w:val="en-US"/>
-        </w:rPr>
-        <w:t>mpReview</w:t>
-      </w:r>
-      <w:proofErr w:type="spellEnd"/>
-      <w:r>
-        <w:rPr>
-          <w:lang w:val="en-US"/>
-        </w:rPr>
-        <w:t xml:space="preserve"> provides</w:t>
+      <w:r>
+        <w:rPr>
+          <w:lang w:val="en-US"/>
+        </w:rPr>
+        <w:t>mpReview – required - can be used for preprocessing of dicom series to nrrd format (to speed up read of image volume data) , Quizzer also depends on the mixins functionality that mpReview provides</w:t>
+      </w:r>
+      <w:r>
+        <w:rPr>
+          <w:lang w:val="en-US"/>
+        </w:rPr>
+        <w:t xml:space="preserve"> (in </w:t>
+      </w:r>
+      <w:r>
+        <w:rPr>
+          <w:rStyle w:val="normaltextrun"/>
+          <w:rFonts w:ascii="Calibri" w:hAnsi="Calibri" w:cs="Calibri"/>
+          <w:lang w:val="en-US"/>
+        </w:rPr>
+        <w:t>DICOMVolumeSequencePlugin</w:t>
+      </w:r>
+      <w:r>
+        <w:rPr>
+          <w:rStyle w:val="normaltextrun"/>
+          <w:rFonts w:ascii="Calibri" w:hAnsi="Calibri" w:cs="Calibri"/>
+          <w:lang w:val="en-US"/>
+        </w:rPr>
+        <w:t>.py</w:t>
+      </w:r>
+      <w:r>
+        <w:rPr>
+          <w:rStyle w:val="normaltextrun"/>
+          <w:rFonts w:ascii="Calibri" w:hAnsi="Calibri" w:cs="Calibri"/>
+          <w:lang w:val="en-US"/>
+        </w:rPr>
+        <w:t>, UtilsIO</w:t>
+      </w:r>
+      <w:r>
+        <w:rPr>
+          <w:rStyle w:val="normaltextrun"/>
+          <w:rFonts w:ascii="Calibri" w:hAnsi="Calibri" w:cs="Calibri"/>
+          <w:lang w:val="en-US"/>
+        </w:rPr>
+        <w:t>)</w:t>
       </w:r>
     </w:p>
     <w:p>
@@ -2209,6 +1939,7 @@
     <w:lsdException w:name="HTML Sample" w:semiHidden="1" w:unhideWhenUsed="1"/>
     <w:lsdException w:name="HTML Typewriter" w:semiHidden="1" w:unhideWhenUsed="1"/>
     <w:lsdException w:name="HTML Variable" w:semiHidden="1" w:unhideWhenUsed="1"/>
+    <w:lsdException w:name="Normal Table" w:semiHidden="1" w:unhideWhenUsed="1"/>
     <w:lsdException w:name="annotation subject" w:semiHidden="1" w:unhideWhenUsed="1"/>
     <w:lsdException w:name="No List" w:semiHidden="1" w:unhideWhenUsed="1"/>
     <w:lsdException w:name="Outline List 1" w:semiHidden="1" w:unhideWhenUsed="1"/>
@@ -2251,8 +1982,11 @@
     <w:lsdException w:name="Table Contemporary" w:semiHidden="1" w:unhideWhenUsed="1"/>
     <w:lsdException w:name="Table Elegant" w:semiHidden="1" w:unhideWhenUsed="1"/>
     <w:lsdException w:name="Table Professional" w:semiHidden="1" w:unhideWhenUsed="1"/>
+    <w:lsdException w:name="Table Subtle 1" w:semiHidden="1" w:unhideWhenUsed="1"/>
     <w:lsdException w:name="Table Subtle 2" w:semiHidden="1" w:unhideWhenUsed="1"/>
     <w:lsdException w:name="Table Web 1" w:semiHidden="1" w:unhideWhenUsed="1"/>
+    <w:lsdException w:name="Table Web 2" w:semiHidden="1" w:unhideWhenUsed="1"/>
+    <w:lsdException w:name="Table Web 3" w:semiHidden="1" w:unhideWhenUsed="1"/>
     <w:lsdException w:name="Balloon Text" w:semiHidden="1" w:unhideWhenUsed="1"/>
     <w:lsdException w:name="Table Grid" w:uiPriority="39"/>
     <w:lsdException w:name="Table Theme" w:semiHidden="1" w:unhideWhenUsed="1"/>
@@ -2519,6 +2253,11 @@
       <w:contextualSpacing/>
     </w:pPr>
   </w:style>
+  <w:style w:type="character" w:customStyle="1" w:styleId="normaltextrun">
+    <w:name w:val="normaltextrun"/>
+    <w:basedOn w:val="DefaultParagraphFont"/>
+    <w:rsid w:val="00C3505B"/>
+  </w:style>
 </w:styles>
 </file>
 

</xml_diff>

<commit_message>
Updating documentation; Some code cleanup
</commit_message>
<xml_diff>
--- a/Documentation/Image Quizzer Installation.docx
+++ b/Documentation/Image Quizzer Installation.docx
@@ -1,6 +1,6 @@
 
 <file path=word/document.xml><?xml version="1.0" encoding="utf-8"?>
-<w:document xmlns:wpc="http://schemas.microsoft.com/office/word/2010/wordprocessingCanvas" xmlns:cx="http://schemas.microsoft.com/office/drawing/2014/chartex" xmlns:cx1="http://schemas.microsoft.com/office/drawing/2015/9/8/chartex" xmlns:cx2="http://schemas.microsoft.com/office/drawing/2015/10/21/chartex" xmlns:cx3="http://schemas.microsoft.com/office/drawing/2016/5/9/chartex" xmlns:cx4="http://schemas.microsoft.com/office/drawing/2016/5/10/chartex" xmlns:cx5="http://schemas.microsoft.com/office/drawing/2016/5/11/chartex" xmlns:cx6="http://schemas.microsoft.com/office/drawing/2016/5/12/chartex" xmlns:cx7="http://schemas.microsoft.com/office/drawing/2016/5/13/chartex" xmlns:cx8="http://schemas.microsoft.com/office/drawing/2016/5/14/chartex" xmlns:mc="http://schemas.openxmlformats.org/markup-compatibility/2006" xmlns:aink="http://schemas.microsoft.com/office/drawing/2016/ink" xmlns:am3d="http://schemas.microsoft.com/office/drawing/2017/model3d" xmlns:o="urn:schemas-microsoft-com:office:office" xmlns:r="http://schemas.openxmlformats.org/officeDocument/2006/relationships" xmlns:m="http://schemas.openxmlformats.org/officeDocument/2006/math" xmlns:v="urn:schemas-microsoft-com:vml" xmlns:wp14="http://schemas.microsoft.com/office/word/2010/wordprocessingDrawing" xmlns:wp="http://schemas.openxmlformats.org/drawingml/2006/wordprocessingDrawing" xmlns:w10="urn:schemas-microsoft-com:office:word" xmlns:w="http://schemas.openxmlformats.org/wordprocessingml/2006/main" xmlns:w14="http://schemas.microsoft.com/office/word/2010/wordml" xmlns:w15="http://schemas.microsoft.com/office/word/2012/wordml" xmlns:w16cex="http://schemas.microsoft.com/office/word/2018/wordml/cex" xmlns:w16cid="http://schemas.microsoft.com/office/word/2016/wordml/cid" xmlns:w16="http://schemas.microsoft.com/office/word/2018/wordml" xmlns:w16sdtdh="http://schemas.microsoft.com/office/word/2020/wordml/sdtdatahash" xmlns:w16se="http://schemas.microsoft.com/office/word/2015/wordml/symex" xmlns:wpg="http://schemas.microsoft.com/office/word/2010/wordprocessingGroup" xmlns:wpi="http://schemas.microsoft.com/office/word/2010/wordprocessingInk" xmlns:wne="http://schemas.microsoft.com/office/word/2006/wordml" xmlns:wps="http://schemas.microsoft.com/office/word/2010/wordprocessingShape" mc:Ignorable="w14 w15 w16se w16cid w16 w16cex w16sdtdh wp14">
+<w:document xmlns:wpc="http://schemas.microsoft.com/office/word/2010/wordprocessingCanvas" xmlns:mc="http://schemas.openxmlformats.org/markup-compatibility/2006" xmlns:o="urn:schemas-microsoft-com:office:office" xmlns:r="http://schemas.openxmlformats.org/officeDocument/2006/relationships" xmlns:m="http://schemas.openxmlformats.org/officeDocument/2006/math" xmlns:v="urn:schemas-microsoft-com:vml" xmlns:wp14="http://schemas.microsoft.com/office/word/2010/wordprocessingDrawing" xmlns:wp="http://schemas.openxmlformats.org/drawingml/2006/wordprocessingDrawing" xmlns:w10="urn:schemas-microsoft-com:office:word" xmlns:w="http://schemas.openxmlformats.org/wordprocessingml/2006/main" xmlns:w14="http://schemas.microsoft.com/office/word/2010/wordml" xmlns:w15="http://schemas.microsoft.com/office/word/2012/wordml" xmlns:wpg="http://schemas.microsoft.com/office/word/2010/wordprocessingGroup" xmlns:wpi="http://schemas.microsoft.com/office/word/2010/wordprocessingInk" xmlns:wne="http://schemas.microsoft.com/office/word/2006/wordml" xmlns:wps="http://schemas.microsoft.com/office/word/2010/wordprocessingShape" mc:Ignorable="w14 w15 wp14">
   <w:body>
     <w:p>
       <w:pPr>
@@ -121,11 +121,19 @@
           <w:lang w:val="en-US"/>
         </w:rPr>
       </w:pPr>
-      <w:r>
-        <w:rPr>
-          <w:lang w:val="en-US"/>
-        </w:rPr>
-        <w:t>ImageQuizzerProject folder which contains:</w:t>
+      <w:proofErr w:type="spellStart"/>
+      <w:r>
+        <w:rPr>
+          <w:lang w:val="en-US"/>
+        </w:rPr>
+        <w:t>ImageQuizzerProject</w:t>
+      </w:r>
+      <w:proofErr w:type="spellEnd"/>
+      <w:r>
+        <w:rPr>
+          <w:lang w:val="en-US"/>
+        </w:rPr>
+        <w:t xml:space="preserve"> folder which contains:</w:t>
       </w:r>
     </w:p>
     <w:p>
@@ -253,6 +261,7 @@
           <w:lang w:val="en-US"/>
         </w:rPr>
       </w:pPr>
+      <w:proofErr w:type="spellStart"/>
       <w:r>
         <w:rPr>
           <w:b/>
@@ -261,6 +270,7 @@
         </w:rPr>
         <w:t>ImageQuizzer</w:t>
       </w:r>
+      <w:proofErr w:type="spellEnd"/>
       <w:r>
         <w:rPr>
           <w:lang w:val="en-US"/>
@@ -275,6 +285,7 @@
           <w:lang w:val="en-US"/>
         </w:rPr>
       </w:pPr>
+      <w:proofErr w:type="spellStart"/>
       <w:r>
         <w:rPr>
           <w:b/>
@@ -283,6 +294,7 @@
         </w:rPr>
         <w:t>BainesImagingSecurity</w:t>
       </w:r>
+      <w:proofErr w:type="spellEnd"/>
       <w:r>
         <w:rPr>
           <w:lang w:val="en-US"/>
@@ -359,6 +371,65 @@
         </w:rPr>
         <w:t xml:space="preserve"> onto your PC</w:t>
       </w:r>
+      <w:r>
+        <w:rPr>
+          <w:lang w:val="en-US"/>
+        </w:rPr>
+        <w:t xml:space="preserve"> (admin rights required</w:t>
+      </w:r>
+      <w:bookmarkStart w:id="0" w:name="_GoBack"/>
+      <w:bookmarkEnd w:id="0"/>
+      <w:r>
+        <w:rPr>
+          <w:lang w:val="en-US"/>
+        </w:rPr>
+        <w:t>)</w:t>
+      </w:r>
+    </w:p>
+    <w:p>
+      <w:pPr>
+        <w:pStyle w:val="ListParagraph"/>
+        <w:ind w:left="2160"/>
+        <w:rPr>
+          <w:lang w:val="en-US"/>
+        </w:rPr>
+      </w:pPr>
+    </w:p>
+    <w:p>
+      <w:pPr>
+        <w:pStyle w:val="ListParagraph"/>
+        <w:numPr>
+          <w:ilvl w:val="0"/>
+          <w:numId w:val="4"/>
+        </w:numPr>
+        <w:rPr>
+          <w:lang w:val="en-US"/>
+        </w:rPr>
+      </w:pPr>
+      <w:r>
+        <w:rPr>
+          <w:lang w:val="en-US"/>
+        </w:rPr>
+        <w:t xml:space="preserve">Install 3D Slicer </w:t>
+      </w:r>
+    </w:p>
+    <w:p>
+      <w:pPr>
+        <w:pStyle w:val="ListParagraph"/>
+        <w:numPr>
+          <w:ilvl w:val="1"/>
+          <w:numId w:val="4"/>
+        </w:numPr>
+        <w:rPr>
+          <w:lang w:val="en-US"/>
+        </w:rPr>
+      </w:pPr>
+      <w:r>
+        <w:rPr>
+          <w:lang w:val="en-US"/>
+        </w:rPr>
+        <w:t>Download Slicer version 4.11.20210226</w:t>
+      </w:r>
     </w:p>
     <w:p>
       <w:pPr>
@@ -371,25 +442,565 @@
           <w:lang w:val="en-US"/>
         </w:rPr>
       </w:pPr>
+      <w:hyperlink r:id="rId5" w:anchor="collection/5f4474d0e1d8c75dfc70547e/folder/5f4474d0e1d8c75dfc705482" w:tgtFrame="_blank" w:history="1">
+        <w:r>
+          <w:rPr>
+            <w:rStyle w:val="Hyperlink"/>
+          </w:rPr>
+          <w:t>https://slicer-packages.kitware.com/#collection/5f4474d0e1d8c75dfc70547e/folder/5f4474d0e1d8c75dfc705482</w:t>
+        </w:r>
+      </w:hyperlink>
+    </w:p>
+    <w:p>
+      <w:pPr>
+        <w:pStyle w:val="ListParagraph"/>
+        <w:numPr>
+          <w:ilvl w:val="1"/>
+          <w:numId w:val="4"/>
+        </w:numPr>
+        <w:rPr>
+          <w:lang w:val="en-US"/>
+        </w:rPr>
+      </w:pPr>
+      <w:r>
+        <w:rPr>
+          <w:lang w:val="en-US"/>
+        </w:rPr>
+        <w:t>Double click on the downloaded .exe file</w:t>
+      </w:r>
+    </w:p>
+    <w:p>
+      <w:pPr>
+        <w:pStyle w:val="ListParagraph"/>
+        <w:numPr>
+          <w:ilvl w:val="2"/>
+          <w:numId w:val="4"/>
+        </w:numPr>
+        <w:rPr>
+          <w:lang w:val="en-US"/>
+        </w:rPr>
+      </w:pPr>
+      <w:r>
+        <w:rPr>
+          <w:lang w:val="en-US"/>
+        </w:rPr>
+        <w:t>Accept installation defaults</w:t>
+      </w:r>
+    </w:p>
+    <w:p>
+      <w:pPr>
+        <w:pStyle w:val="ListParagraph"/>
+        <w:numPr>
+          <w:ilvl w:val="1"/>
+          <w:numId w:val="4"/>
+        </w:numPr>
+        <w:rPr>
+          <w:lang w:val="en-US"/>
+        </w:rPr>
+      </w:pPr>
+      <w:r>
+        <w:rPr>
+          <w:lang w:val="en-US"/>
+        </w:rPr>
+        <w:t>We are using version 4.11.202</w:t>
+      </w:r>
+      <w:r>
+        <w:rPr>
+          <w:lang w:val="en-US"/>
+        </w:rPr>
+        <w:t>10226</w:t>
+      </w:r>
+      <w:r>
+        <w:rPr>
+          <w:lang w:val="en-US"/>
+        </w:rPr>
+        <w:t xml:space="preserve">; revision </w:t>
+      </w:r>
+      <w:r>
+        <w:rPr>
+          <w:lang w:val="en-US"/>
+        </w:rPr>
+        <w:t>29738</w:t>
+      </w:r>
+      <w:r>
+        <w:rPr>
+          <w:lang w:val="en-US"/>
+        </w:rPr>
+        <w:t>; built 2020-10-02</w:t>
+      </w:r>
+    </w:p>
+    <w:p>
+      <w:pPr>
+        <w:pStyle w:val="ListParagraph"/>
+        <w:numPr>
+          <w:ilvl w:val="2"/>
+          <w:numId w:val="4"/>
+        </w:numPr>
+        <w:rPr>
+          <w:lang w:val="en-US"/>
+        </w:rPr>
+      </w:pPr>
+      <w:r>
+        <w:rPr>
+          <w:lang w:val="en-US"/>
+        </w:rPr>
+        <w:t>Using any other version of Slicer may have unpredictable behavior for this application</w:t>
+      </w:r>
+    </w:p>
+    <w:p>
+      <w:pPr>
+        <w:pStyle w:val="ListParagraph"/>
+        <w:ind w:left="2160"/>
+        <w:rPr>
+          <w:lang w:val="en-US"/>
+        </w:rPr>
+      </w:pPr>
+    </w:p>
+    <w:p>
+      <w:pPr>
+        <w:pStyle w:val="ListParagraph"/>
+        <w:numPr>
+          <w:ilvl w:val="0"/>
+          <w:numId w:val="4"/>
+        </w:numPr>
+        <w:rPr>
+          <w:lang w:val="en-US"/>
+        </w:rPr>
+      </w:pPr>
+      <w:r>
+        <w:rPr>
+          <w:lang w:val="en-US"/>
+        </w:rPr>
+        <w:t xml:space="preserve">Install </w:t>
+      </w:r>
+      <w:proofErr w:type="spellStart"/>
+      <w:r>
+        <w:rPr>
+          <w:lang w:val="en-US"/>
+        </w:rPr>
+        <w:t>SlicerRT</w:t>
+      </w:r>
+      <w:proofErr w:type="spellEnd"/>
+      <w:r>
+        <w:rPr>
+          <w:lang w:val="en-US"/>
+        </w:rPr>
+        <w:t xml:space="preserve">, </w:t>
+      </w:r>
+      <w:proofErr w:type="spellStart"/>
+      <w:r>
+        <w:rPr>
+          <w:lang w:val="en-US"/>
+        </w:rPr>
+        <w:t>mpReview</w:t>
+      </w:r>
+      <w:proofErr w:type="spellEnd"/>
+      <w:r>
+        <w:rPr>
+          <w:lang w:val="en-US"/>
+        </w:rPr>
+        <w:t xml:space="preserve"> extensions</w:t>
+      </w:r>
+    </w:p>
+    <w:p>
+      <w:pPr>
+        <w:pStyle w:val="ListParagraph"/>
+        <w:numPr>
+          <w:ilvl w:val="1"/>
+          <w:numId w:val="4"/>
+        </w:numPr>
+        <w:rPr>
+          <w:lang w:val="en-US"/>
+        </w:rPr>
+      </w:pPr>
+      <w:r>
+        <w:rPr>
+          <w:lang w:val="en-US"/>
+        </w:rPr>
+        <w:t>Open 3D Slicer</w:t>
+      </w:r>
+    </w:p>
+    <w:p>
+      <w:pPr>
+        <w:pStyle w:val="ListParagraph"/>
+        <w:numPr>
+          <w:ilvl w:val="1"/>
+          <w:numId w:val="4"/>
+        </w:numPr>
+        <w:rPr>
+          <w:lang w:val="en-US"/>
+        </w:rPr>
+      </w:pPr>
+      <w:r>
+        <w:rPr>
+          <w:lang w:val="en-US"/>
+        </w:rPr>
+        <w:t>Select View &gt; Extension Manager</w:t>
+      </w:r>
+    </w:p>
+    <w:p>
+      <w:pPr>
+        <w:pStyle w:val="ListParagraph"/>
+        <w:numPr>
+          <w:ilvl w:val="2"/>
+          <w:numId w:val="4"/>
+        </w:numPr>
+        <w:rPr>
+          <w:lang w:val="en-US"/>
+        </w:rPr>
+      </w:pPr>
+      <w:r>
+        <w:rPr>
+          <w:lang w:val="en-US"/>
+        </w:rPr>
+        <w:t xml:space="preserve">In the Search field (upper right-hand corner) input </w:t>
+      </w:r>
+      <w:proofErr w:type="spellStart"/>
+      <w:r>
+        <w:rPr>
+          <w:lang w:val="en-US"/>
+        </w:rPr>
+        <w:t>SlicerRT</w:t>
+      </w:r>
+      <w:proofErr w:type="spellEnd"/>
+    </w:p>
+    <w:p>
+      <w:pPr>
+        <w:pStyle w:val="ListParagraph"/>
+        <w:numPr>
+          <w:ilvl w:val="2"/>
+          <w:numId w:val="4"/>
+        </w:numPr>
+        <w:rPr>
+          <w:lang w:val="en-US"/>
+        </w:rPr>
+      </w:pPr>
+      <w:r>
+        <w:rPr>
+          <w:lang w:val="en-US"/>
+        </w:rPr>
+        <w:t>Click Install</w:t>
+      </w:r>
+    </w:p>
+    <w:p>
+      <w:pPr>
+        <w:pStyle w:val="ListParagraph"/>
+        <w:numPr>
+          <w:ilvl w:val="2"/>
+          <w:numId w:val="4"/>
+        </w:numPr>
+        <w:rPr>
+          <w:lang w:val="en-US"/>
+        </w:rPr>
+      </w:pPr>
+      <w:r>
+        <w:rPr>
+          <w:lang w:val="en-US"/>
+        </w:rPr>
+        <w:t>There will be a message to say the extension was installed</w:t>
+      </w:r>
+    </w:p>
+    <w:p>
+      <w:pPr>
+        <w:pStyle w:val="ListParagraph"/>
+        <w:numPr>
+          <w:ilvl w:val="2"/>
+          <w:numId w:val="4"/>
+        </w:numPr>
+        <w:rPr>
+          <w:lang w:val="en-US"/>
+        </w:rPr>
+      </w:pPr>
+      <w:r>
+        <w:rPr>
+          <w:lang w:val="en-US"/>
+        </w:rPr>
+        <w:t>Click on Restart (bottom right-hand corner) and OK</w:t>
+      </w:r>
+    </w:p>
+    <w:p>
+      <w:pPr>
+        <w:pStyle w:val="ListParagraph"/>
+        <w:numPr>
+          <w:ilvl w:val="1"/>
+          <w:numId w:val="4"/>
+        </w:numPr>
+        <w:rPr>
+          <w:lang w:val="en-US"/>
+        </w:rPr>
+      </w:pPr>
+      <w:r>
+        <w:rPr>
+          <w:lang w:val="en-US"/>
+        </w:rPr>
+        <w:t xml:space="preserve">Repeat for </w:t>
+      </w:r>
+      <w:proofErr w:type="spellStart"/>
+      <w:r>
+        <w:rPr>
+          <w:lang w:val="en-US"/>
+        </w:rPr>
+        <w:t>mpReview</w:t>
+      </w:r>
+      <w:proofErr w:type="spellEnd"/>
+    </w:p>
+    <w:p>
+      <w:pPr>
+        <w:pStyle w:val="ListParagraph"/>
+        <w:numPr>
+          <w:ilvl w:val="2"/>
+          <w:numId w:val="4"/>
+        </w:numPr>
+        <w:rPr>
+          <w:lang w:val="en-US"/>
+        </w:rPr>
+      </w:pPr>
+      <w:r>
+        <w:rPr>
+          <w:lang w:val="en-US"/>
+        </w:rPr>
+        <w:t>This extension is optional</w:t>
+      </w:r>
+    </w:p>
+    <w:p>
+      <w:pPr>
+        <w:pStyle w:val="ListParagraph"/>
+        <w:numPr>
+          <w:ilvl w:val="2"/>
+          <w:numId w:val="4"/>
+        </w:numPr>
+        <w:rPr>
+          <w:lang w:val="en-US"/>
+        </w:rPr>
+      </w:pPr>
+      <w:r>
+        <w:rPr>
+          <w:lang w:val="en-US"/>
+        </w:rPr>
+        <w:t xml:space="preserve">Can be used as a preprocessor </w:t>
+      </w:r>
+      <w:r>
+        <w:rPr>
+          <w:rFonts w:ascii="Calibri" w:hAnsi="Calibri" w:cs="Calibri"/>
+          <w:color w:val="000000"/>
+        </w:rPr>
+        <w:t xml:space="preserve">to convert </w:t>
+      </w:r>
+      <w:proofErr w:type="spellStart"/>
+      <w:r>
+        <w:rPr>
+          <w:rFonts w:ascii="Calibri" w:hAnsi="Calibri" w:cs="Calibri"/>
+          <w:color w:val="000000"/>
+        </w:rPr>
+        <w:t>dicom</w:t>
+      </w:r>
+      <w:proofErr w:type="spellEnd"/>
+      <w:r>
+        <w:rPr>
+          <w:rFonts w:ascii="Calibri" w:hAnsi="Calibri" w:cs="Calibri"/>
+          <w:color w:val="000000"/>
+        </w:rPr>
+        <w:t xml:space="preserve"> series to </w:t>
+      </w:r>
+      <w:proofErr w:type="spellStart"/>
+      <w:r>
+        <w:rPr>
+          <w:rFonts w:ascii="Calibri" w:hAnsi="Calibri" w:cs="Calibri"/>
+          <w:color w:val="000000"/>
+        </w:rPr>
+        <w:t>nrrd</w:t>
+      </w:r>
+      <w:proofErr w:type="spellEnd"/>
+      <w:r>
+        <w:rPr>
+          <w:rFonts w:ascii="Calibri" w:hAnsi="Calibri" w:cs="Calibri"/>
+          <w:color w:val="000000"/>
+        </w:rPr>
+        <w:t xml:space="preserve"> (or </w:t>
+      </w:r>
+      <w:proofErr w:type="spellStart"/>
+      <w:r>
+        <w:rPr>
+          <w:rFonts w:ascii="Calibri" w:hAnsi="Calibri" w:cs="Calibri"/>
+          <w:color w:val="000000"/>
+        </w:rPr>
+        <w:t>nifti</w:t>
+      </w:r>
+      <w:proofErr w:type="spellEnd"/>
+      <w:r>
+        <w:rPr>
+          <w:rFonts w:ascii="Calibri" w:hAnsi="Calibri" w:cs="Calibri"/>
+          <w:color w:val="000000"/>
+        </w:rPr>
+        <w:t>) to speed up loading of images when running the quiz</w:t>
+      </w:r>
+    </w:p>
+    <w:p>
+      <w:pPr>
+        <w:pStyle w:val="ListParagraph"/>
+        <w:ind w:left="1440"/>
+        <w:rPr>
+          <w:lang w:val="en-US"/>
+        </w:rPr>
+      </w:pPr>
+    </w:p>
+    <w:p>
+      <w:pPr>
+        <w:pStyle w:val="ListParagraph"/>
+        <w:numPr>
+          <w:ilvl w:val="0"/>
+          <w:numId w:val="4"/>
+        </w:numPr>
+        <w:rPr>
+          <w:lang w:val="en-US"/>
+        </w:rPr>
+      </w:pPr>
+      <w:r>
+        <w:rPr>
+          <w:lang w:val="en-US"/>
+        </w:rPr>
+        <w:lastRenderedPageBreak/>
+        <w:t>Connect t</w:t>
+      </w:r>
+      <w:r>
+        <w:rPr>
+          <w:lang w:val="en-US"/>
+        </w:rPr>
+        <w:t>he</w:t>
+      </w:r>
+      <w:r>
+        <w:rPr>
+          <w:lang w:val="en-US"/>
+        </w:rPr>
+        <w:t xml:space="preserve"> Image Quizzer module</w:t>
+      </w:r>
+    </w:p>
+    <w:p>
+      <w:pPr>
+        <w:pStyle w:val="ListParagraph"/>
+        <w:numPr>
+          <w:ilvl w:val="1"/>
+          <w:numId w:val="4"/>
+        </w:numPr>
+        <w:rPr>
+          <w:lang w:val="en-US"/>
+        </w:rPr>
+      </w:pPr>
+      <w:r>
+        <w:rPr>
+          <w:lang w:val="en-US"/>
+        </w:rPr>
+        <w:t>Open 3D Slicer</w:t>
+      </w:r>
+    </w:p>
+    <w:p>
+      <w:pPr>
+        <w:pStyle w:val="ListParagraph"/>
+        <w:numPr>
+          <w:ilvl w:val="1"/>
+          <w:numId w:val="4"/>
+        </w:numPr>
+        <w:rPr>
+          <w:lang w:val="en-US"/>
+        </w:rPr>
+      </w:pPr>
+      <w:r>
+        <w:rPr>
+          <w:lang w:val="en-US"/>
+        </w:rPr>
+        <w:t>Select Edit &gt; Application Settings</w:t>
+      </w:r>
+    </w:p>
+    <w:p>
+      <w:pPr>
+        <w:pStyle w:val="ListParagraph"/>
+        <w:numPr>
+          <w:ilvl w:val="1"/>
+          <w:numId w:val="4"/>
+        </w:numPr>
+        <w:rPr>
+          <w:lang w:val="en-US"/>
+        </w:rPr>
+      </w:pPr>
+      <w:r>
+        <w:rPr>
+          <w:lang w:val="en-US"/>
+        </w:rPr>
+        <w:t>Select Modules in the left-hand panel</w:t>
+      </w:r>
+    </w:p>
+    <w:p>
+      <w:pPr>
+        <w:pStyle w:val="ListParagraph"/>
+        <w:numPr>
+          <w:ilvl w:val="1"/>
+          <w:numId w:val="4"/>
+        </w:numPr>
+        <w:rPr>
+          <w:lang w:val="en-US"/>
+        </w:rPr>
+      </w:pPr>
+      <w:r>
+        <w:rPr>
+          <w:lang w:val="en-US"/>
+        </w:rPr>
+        <w:t>Click Add</w:t>
+      </w:r>
+      <w:r>
+        <w:rPr>
+          <w:lang w:val="en-US"/>
+        </w:rPr>
+        <w:t xml:space="preserve"> </w:t>
+      </w:r>
+      <w:r>
+        <w:rPr>
+          <w:lang w:val="en-US"/>
+        </w:rPr>
+        <w:t xml:space="preserve">in the panel </w:t>
+      </w:r>
+      <w:r>
+        <w:rPr>
+          <w:lang w:val="en-US"/>
+        </w:rPr>
+        <w:t>to the right of  “Additional module paths:” (may have to click the ‘&gt;&gt;’ button)</w:t>
+      </w:r>
+    </w:p>
+    <w:p>
+      <w:pPr>
+        <w:pStyle w:val="ListParagraph"/>
+        <w:numPr>
+          <w:ilvl w:val="1"/>
+          <w:numId w:val="4"/>
+        </w:numPr>
+        <w:rPr>
+          <w:lang w:val="en-US"/>
+        </w:rPr>
+      </w:pPr>
+      <w:r>
+        <w:rPr>
+          <w:lang w:val="en-US"/>
+        </w:rPr>
+        <w:t xml:space="preserve">Search for folder </w:t>
+      </w:r>
+      <w:proofErr w:type="spellStart"/>
       <w:r>
         <w:rPr>
           <w:b/>
           <w:bCs/>
           <w:lang w:val="en-US"/>
         </w:rPr>
-        <w:t>Slicer-4.11.20200930-win-amd64.exe</w:t>
-      </w:r>
-      <w:r>
-        <w:rPr>
-          <w:lang w:val="en-US"/>
-        </w:rPr>
-        <w:t xml:space="preserve"> – application to install the required version of 3D Slicer</w:t>
-      </w:r>
-    </w:p>
-    <w:p>
-      <w:pPr>
-        <w:pStyle w:val="ListParagraph"/>
-        <w:ind w:left="2160"/>
+        <w:t>ImageQuizzer</w:t>
+      </w:r>
+      <w:proofErr w:type="spellEnd"/>
+      <w:r>
+        <w:rPr>
+          <w:lang w:val="en-US"/>
+        </w:rPr>
+        <w:t xml:space="preserve"> on this USB</w:t>
+      </w:r>
+    </w:p>
+    <w:p>
+      <w:pPr>
         <w:rPr>
           <w:lang w:val="en-US"/>
         </w:rPr>
@@ -410,7 +1021,7 @@
         <w:rPr>
           <w:lang w:val="en-US"/>
         </w:rPr>
-        <w:t xml:space="preserve">Install 3D Slicer </w:t>
+        <w:t>Update the startup batch file</w:t>
       </w:r>
     </w:p>
     <w:p>
@@ -428,19 +1039,21 @@
         <w:rPr>
           <w:lang w:val="en-US"/>
         </w:rPr>
-        <w:t xml:space="preserve">On USB, locate and double click on </w:t>
-      </w:r>
-      <w:r>
-        <w:rPr>
-          <w:lang w:val="en-US"/>
-        </w:rPr>
-        <w:t>Slicer-4.11.20200930-win-amd64</w:t>
-      </w:r>
-      <w:r>
-        <w:rPr>
-          <w:lang w:val="en-US"/>
-        </w:rPr>
-        <w:t>.exe</w:t>
+        <w:t xml:space="preserve">In Notepad edit the file ImageQuizzerStartup.bat located in </w:t>
+      </w:r>
+      <w:proofErr w:type="spellStart"/>
+      <w:r>
+        <w:rPr>
+          <w:lang w:val="en-US"/>
+        </w:rPr>
+        <w:t>ImageQuizzerProject</w:t>
+      </w:r>
+      <w:proofErr w:type="spellEnd"/>
+      <w:r>
+        <w:rPr>
+          <w:lang w:val="en-US"/>
+        </w:rPr>
+        <w:t xml:space="preserve"> folder</w:t>
       </w:r>
     </w:p>
     <w:p>
@@ -458,436 +1071,6 @@
         <w:rPr>
           <w:lang w:val="en-US"/>
         </w:rPr>
-        <w:t>Accept installation defaults</w:t>
-      </w:r>
-    </w:p>
-    <w:p>
-      <w:pPr>
-        <w:pStyle w:val="ListParagraph"/>
-        <w:numPr>
-          <w:ilvl w:val="1"/>
-          <w:numId w:val="4"/>
-        </w:numPr>
-        <w:rPr>
-          <w:lang w:val="en-US"/>
-        </w:rPr>
-      </w:pPr>
-      <w:r>
-        <w:rPr>
-          <w:lang w:val="en-US"/>
-        </w:rPr>
-        <w:t>We are using version 4.11.20200930; revision 29402; built 2020-10-02</w:t>
-      </w:r>
-    </w:p>
-    <w:p>
-      <w:pPr>
-        <w:pStyle w:val="ListParagraph"/>
-        <w:numPr>
-          <w:ilvl w:val="2"/>
-          <w:numId w:val="4"/>
-        </w:numPr>
-        <w:rPr>
-          <w:lang w:val="en-US"/>
-        </w:rPr>
-      </w:pPr>
-      <w:r>
-        <w:rPr>
-          <w:lang w:val="en-US"/>
-        </w:rPr>
-        <w:t>Using any other version of Slicer may have unpredictable behavior for this application</w:t>
-      </w:r>
-    </w:p>
-    <w:p>
-      <w:pPr>
-        <w:pStyle w:val="ListParagraph"/>
-        <w:ind w:left="2160"/>
-        <w:rPr>
-          <w:lang w:val="en-US"/>
-        </w:rPr>
-      </w:pPr>
-    </w:p>
-    <w:p>
-      <w:pPr>
-        <w:pStyle w:val="ListParagraph"/>
-        <w:numPr>
-          <w:ilvl w:val="0"/>
-          <w:numId w:val="4"/>
-        </w:numPr>
-        <w:rPr>
-          <w:lang w:val="en-US"/>
-        </w:rPr>
-      </w:pPr>
-      <w:r>
-        <w:rPr>
-          <w:lang w:val="en-US"/>
-        </w:rPr>
-        <w:t>Install SlicerRT</w:t>
-      </w:r>
-      <w:r>
-        <w:rPr>
-          <w:lang w:val="en-US"/>
-        </w:rPr>
-        <w:t xml:space="preserve">, </w:t>
-      </w:r>
-      <w:r>
-        <w:rPr>
-          <w:lang w:val="en-US"/>
-        </w:rPr>
-        <w:t>mpReview</w:t>
-      </w:r>
-      <w:r>
-        <w:rPr>
-          <w:lang w:val="en-US"/>
-        </w:rPr>
-        <w:t xml:space="preserve"> extensions</w:t>
-      </w:r>
-    </w:p>
-    <w:p>
-      <w:pPr>
-        <w:pStyle w:val="ListParagraph"/>
-        <w:numPr>
-          <w:ilvl w:val="1"/>
-          <w:numId w:val="4"/>
-        </w:numPr>
-        <w:rPr>
-          <w:lang w:val="en-US"/>
-        </w:rPr>
-      </w:pPr>
-      <w:r>
-        <w:rPr>
-          <w:lang w:val="en-US"/>
-        </w:rPr>
-        <w:t>Open 3D Slicer</w:t>
-      </w:r>
-    </w:p>
-    <w:p>
-      <w:pPr>
-        <w:pStyle w:val="ListParagraph"/>
-        <w:numPr>
-          <w:ilvl w:val="1"/>
-          <w:numId w:val="4"/>
-        </w:numPr>
-        <w:rPr>
-          <w:lang w:val="en-US"/>
-        </w:rPr>
-      </w:pPr>
-      <w:r>
-        <w:rPr>
-          <w:lang w:val="en-US"/>
-        </w:rPr>
-        <w:t>Select View &gt; Extension Manager</w:t>
-      </w:r>
-    </w:p>
-    <w:p>
-      <w:pPr>
-        <w:pStyle w:val="ListParagraph"/>
-        <w:numPr>
-          <w:ilvl w:val="2"/>
-          <w:numId w:val="4"/>
-        </w:numPr>
-        <w:rPr>
-          <w:lang w:val="en-US"/>
-        </w:rPr>
-      </w:pPr>
-      <w:r>
-        <w:rPr>
-          <w:lang w:val="en-US"/>
-        </w:rPr>
-        <w:t>In the Search field (upper right-hand corner) input SlicerRT</w:t>
-      </w:r>
-    </w:p>
-    <w:p>
-      <w:pPr>
-        <w:pStyle w:val="ListParagraph"/>
-        <w:numPr>
-          <w:ilvl w:val="2"/>
-          <w:numId w:val="4"/>
-        </w:numPr>
-        <w:rPr>
-          <w:lang w:val="en-US"/>
-        </w:rPr>
-      </w:pPr>
-      <w:r>
-        <w:rPr>
-          <w:lang w:val="en-US"/>
-        </w:rPr>
-        <w:t>Click Install</w:t>
-      </w:r>
-    </w:p>
-    <w:p>
-      <w:pPr>
-        <w:pStyle w:val="ListParagraph"/>
-        <w:numPr>
-          <w:ilvl w:val="2"/>
-          <w:numId w:val="4"/>
-        </w:numPr>
-        <w:rPr>
-          <w:lang w:val="en-US"/>
-        </w:rPr>
-      </w:pPr>
-      <w:r>
-        <w:rPr>
-          <w:lang w:val="en-US"/>
-        </w:rPr>
-        <w:t>There will be a message to say the extension was installed</w:t>
-      </w:r>
-    </w:p>
-    <w:p>
-      <w:pPr>
-        <w:pStyle w:val="ListParagraph"/>
-        <w:numPr>
-          <w:ilvl w:val="2"/>
-          <w:numId w:val="4"/>
-        </w:numPr>
-        <w:rPr>
-          <w:lang w:val="en-US"/>
-        </w:rPr>
-      </w:pPr>
-      <w:r>
-        <w:rPr>
-          <w:lang w:val="en-US"/>
-        </w:rPr>
-        <w:t>Click on Restart (bottom right-hand corner) and OK</w:t>
-      </w:r>
-    </w:p>
-    <w:p>
-      <w:pPr>
-        <w:pStyle w:val="ListParagraph"/>
-        <w:numPr>
-          <w:ilvl w:val="1"/>
-          <w:numId w:val="4"/>
-        </w:numPr>
-        <w:rPr>
-          <w:lang w:val="en-US"/>
-        </w:rPr>
-      </w:pPr>
-      <w:r>
-        <w:rPr>
-          <w:lang w:val="en-US"/>
-        </w:rPr>
-        <w:t>Repeat for mpReview</w:t>
-      </w:r>
-    </w:p>
-    <w:p>
-      <w:pPr>
-        <w:pStyle w:val="ListParagraph"/>
-        <w:ind w:left="1440"/>
-        <w:rPr>
-          <w:lang w:val="en-US"/>
-        </w:rPr>
-      </w:pPr>
-    </w:p>
-    <w:p>
-      <w:pPr>
-        <w:pStyle w:val="ListParagraph"/>
-        <w:numPr>
-          <w:ilvl w:val="0"/>
-          <w:numId w:val="4"/>
-        </w:numPr>
-        <w:rPr>
-          <w:lang w:val="en-US"/>
-        </w:rPr>
-      </w:pPr>
-      <w:r>
-        <w:rPr>
-          <w:lang w:val="en-US"/>
-        </w:rPr>
-        <w:t>Connect t</w:t>
-      </w:r>
-      <w:r>
-        <w:rPr>
-          <w:lang w:val="en-US"/>
-        </w:rPr>
-        <w:t>he</w:t>
-      </w:r>
-      <w:r>
-        <w:rPr>
-          <w:lang w:val="en-US"/>
-        </w:rPr>
-        <w:t xml:space="preserve"> Image Quizzer module</w:t>
-      </w:r>
-    </w:p>
-    <w:p>
-      <w:pPr>
-        <w:pStyle w:val="ListParagraph"/>
-        <w:numPr>
-          <w:ilvl w:val="1"/>
-          <w:numId w:val="4"/>
-        </w:numPr>
-        <w:rPr>
-          <w:lang w:val="en-US"/>
-        </w:rPr>
-      </w:pPr>
-      <w:r>
-        <w:rPr>
-          <w:lang w:val="en-US"/>
-        </w:rPr>
-        <w:t>Open 3D Slicer</w:t>
-      </w:r>
-    </w:p>
-    <w:p>
-      <w:pPr>
-        <w:pStyle w:val="ListParagraph"/>
-        <w:numPr>
-          <w:ilvl w:val="1"/>
-          <w:numId w:val="4"/>
-        </w:numPr>
-        <w:rPr>
-          <w:lang w:val="en-US"/>
-        </w:rPr>
-      </w:pPr>
-      <w:r>
-        <w:rPr>
-          <w:lang w:val="en-US"/>
-        </w:rPr>
-        <w:t>Select Edit &gt; Application Settings</w:t>
-      </w:r>
-    </w:p>
-    <w:p>
-      <w:pPr>
-        <w:pStyle w:val="ListParagraph"/>
-        <w:numPr>
-          <w:ilvl w:val="1"/>
-          <w:numId w:val="4"/>
-        </w:numPr>
-        <w:rPr>
-          <w:lang w:val="en-US"/>
-        </w:rPr>
-      </w:pPr>
-      <w:r>
-        <w:rPr>
-          <w:lang w:val="en-US"/>
-        </w:rPr>
-        <w:t>Select Modules in the left-hand panel</w:t>
-      </w:r>
-    </w:p>
-    <w:p>
-      <w:pPr>
-        <w:pStyle w:val="ListParagraph"/>
-        <w:numPr>
-          <w:ilvl w:val="1"/>
-          <w:numId w:val="4"/>
-        </w:numPr>
-        <w:rPr>
-          <w:lang w:val="en-US"/>
-        </w:rPr>
-      </w:pPr>
-      <w:r>
-        <w:rPr>
-          <w:lang w:val="en-US"/>
-        </w:rPr>
-        <w:lastRenderedPageBreak/>
-        <w:t>Click Add</w:t>
-      </w:r>
-      <w:r>
-        <w:rPr>
-          <w:lang w:val="en-US"/>
-        </w:rPr>
-        <w:t xml:space="preserve"> </w:t>
-      </w:r>
-      <w:r>
-        <w:rPr>
-          <w:lang w:val="en-US"/>
-        </w:rPr>
-        <w:t xml:space="preserve">in the panel </w:t>
-      </w:r>
-      <w:r>
-        <w:rPr>
-          <w:lang w:val="en-US"/>
-        </w:rPr>
-        <w:t>to the right of  “Additional module paths:” (may have to click the ‘&gt;&gt;’ button)</w:t>
-      </w:r>
-    </w:p>
-    <w:p>
-      <w:pPr>
-        <w:pStyle w:val="ListParagraph"/>
-        <w:numPr>
-          <w:ilvl w:val="1"/>
-          <w:numId w:val="4"/>
-        </w:numPr>
-        <w:rPr>
-          <w:lang w:val="en-US"/>
-        </w:rPr>
-      </w:pPr>
-      <w:r>
-        <w:rPr>
-          <w:lang w:val="en-US"/>
-        </w:rPr>
-        <w:t xml:space="preserve">Search for folder </w:t>
-      </w:r>
-      <w:r>
-        <w:rPr>
-          <w:b/>
-          <w:bCs/>
-          <w:lang w:val="en-US"/>
-        </w:rPr>
-        <w:t>ImageQuizzer</w:t>
-      </w:r>
-      <w:r>
-        <w:rPr>
-          <w:lang w:val="en-US"/>
-        </w:rPr>
-        <w:t xml:space="preserve"> on this USB</w:t>
-      </w:r>
-    </w:p>
-    <w:p>
-      <w:pPr>
-        <w:rPr>
-          <w:lang w:val="en-US"/>
-        </w:rPr>
-      </w:pPr>
-    </w:p>
-    <w:p>
-      <w:pPr>
-        <w:pStyle w:val="ListParagraph"/>
-        <w:numPr>
-          <w:ilvl w:val="0"/>
-          <w:numId w:val="4"/>
-        </w:numPr>
-        <w:rPr>
-          <w:lang w:val="en-US"/>
-        </w:rPr>
-      </w:pPr>
-      <w:r>
-        <w:rPr>
-          <w:lang w:val="en-US"/>
-        </w:rPr>
-        <w:t>Update the startup batch file</w:t>
-      </w:r>
-    </w:p>
-    <w:p>
-      <w:pPr>
-        <w:pStyle w:val="ListParagraph"/>
-        <w:numPr>
-          <w:ilvl w:val="1"/>
-          <w:numId w:val="4"/>
-        </w:numPr>
-        <w:rPr>
-          <w:lang w:val="en-US"/>
-        </w:rPr>
-      </w:pPr>
-      <w:r>
-        <w:rPr>
-          <w:lang w:val="en-US"/>
-        </w:rPr>
-        <w:t>In Notepad edit the file ImageQuizzerStartup.bat located in ImageQuizzerProject folder</w:t>
-      </w:r>
-    </w:p>
-    <w:p>
-      <w:pPr>
-        <w:pStyle w:val="ListParagraph"/>
-        <w:numPr>
-          <w:ilvl w:val="2"/>
-          <w:numId w:val="4"/>
-        </w:numPr>
-        <w:rPr>
-          <w:lang w:val="en-US"/>
-        </w:rPr>
-      </w:pPr>
-      <w:r>
-        <w:rPr>
-          <w:lang w:val="en-US"/>
-        </w:rPr>
         <w:t>Update the directory that points to the current installation of Slicer.exe</w:t>
       </w:r>
       <w:r>
@@ -912,7 +1095,21 @@
         <w:rPr>
           <w:lang w:val="en-US"/>
         </w:rPr>
-        <w:t>in the following dir for a standard installation</w:t>
+        <w:t xml:space="preserve">in the following </w:t>
+      </w:r>
+      <w:proofErr w:type="spellStart"/>
+      <w:r>
+        <w:rPr>
+          <w:lang w:val="en-US"/>
+        </w:rPr>
+        <w:t>dir</w:t>
+      </w:r>
+      <w:proofErr w:type="spellEnd"/>
+      <w:r>
+        <w:rPr>
+          <w:lang w:val="en-US"/>
+        </w:rPr>
+        <w:t xml:space="preserve"> for a standard installation</w:t>
       </w:r>
       <w:r>
         <w:rPr>
@@ -950,7 +1147,13 @@
         <w:rPr>
           <w:lang w:val="en-US"/>
         </w:rPr>
-        <w:t>\AppData\Local\NA-MIC\Slicer 4.11.20200930</w:t>
+        <w:t>\AppData\Local\NA-MIC\</w:t>
+      </w:r>
+      <w:r>
+        <w:rPr>
+          <w:lang w:val="en-US"/>
+        </w:rPr>
+        <w:t>Slicer 4.11.20210226</w:t>
       </w:r>
       <w:r>
         <w:rPr>
@@ -1009,11 +1212,55 @@
           <w:lang w:val="en-US"/>
         </w:rPr>
       </w:pPr>
-      <w:r>
-        <w:rPr>
-          <w:lang w:val="en-US"/>
-        </w:rPr>
-        <w:t>Veracrypt may need admin privileges to run (UAC)</w:t>
+      <w:proofErr w:type="spellStart"/>
+      <w:r>
+        <w:rPr>
+          <w:lang w:val="en-US"/>
+        </w:rPr>
+        <w:t>Veracrypt</w:t>
+      </w:r>
+      <w:proofErr w:type="spellEnd"/>
+      <w:r>
+        <w:rPr>
+          <w:lang w:val="en-US"/>
+        </w:rPr>
+        <w:t xml:space="preserve"> -</w:t>
+      </w:r>
+      <w:r>
+        <w:rPr>
+          <w:lang w:val="en-US"/>
+        </w:rPr>
+        <w:t xml:space="preserve"> need</w:t>
+      </w:r>
+      <w:r>
+        <w:rPr>
+          <w:lang w:val="en-US"/>
+        </w:rPr>
+        <w:t>s</w:t>
+      </w:r>
+      <w:r>
+        <w:rPr>
+          <w:lang w:val="en-US"/>
+        </w:rPr>
+        <w:t xml:space="preserve"> admin privileges to run (UAC)</w:t>
+      </w:r>
+    </w:p>
+    <w:p>
+      <w:pPr>
+        <w:pStyle w:val="ListParagraph"/>
+        <w:numPr>
+          <w:ilvl w:val="2"/>
+          <w:numId w:val="4"/>
+        </w:numPr>
+        <w:rPr>
+          <w:lang w:val="en-US"/>
+        </w:rPr>
+      </w:pPr>
+      <w:r>
+        <w:rPr>
+          <w:lang w:val="en-US"/>
+        </w:rPr>
+        <w:t>How to mount encrypted folder so that quiz can access image data</w:t>
       </w:r>
     </w:p>
     <w:p>
@@ -1031,13 +1278,41 @@
         <w:rPr>
           <w:lang w:val="en-US"/>
         </w:rPr>
-        <w:t>Install pandas? (&gt;cmd (admin); &gt;python -m pip install pandas )</w:t>
-      </w:r>
-      <w:r>
-        <w:rPr>
-          <w:lang w:val="en-US"/>
-        </w:rPr>
-        <w:t xml:space="preserve"> – for convert RTStruct UIDs to original volume</w:t>
+        <w:t>Install pandas? (&gt;</w:t>
+      </w:r>
+      <w:proofErr w:type="spellStart"/>
+      <w:r>
+        <w:rPr>
+          <w:lang w:val="en-US"/>
+        </w:rPr>
+        <w:t>cmd</w:t>
+      </w:r>
+      <w:proofErr w:type="spellEnd"/>
+      <w:r>
+        <w:rPr>
+          <w:lang w:val="en-US"/>
+        </w:rPr>
+        <w:t xml:space="preserve"> (admin); &gt;python -m pip install pandas )</w:t>
+      </w:r>
+      <w:r>
+        <w:rPr>
+          <w:lang w:val="en-US"/>
+        </w:rPr>
+        <w:t xml:space="preserve"> – for convert </w:t>
+      </w:r>
+      <w:proofErr w:type="spellStart"/>
+      <w:r>
+        <w:rPr>
+          <w:lang w:val="en-US"/>
+        </w:rPr>
+        <w:t>RTStruct</w:t>
+      </w:r>
+      <w:proofErr w:type="spellEnd"/>
+      <w:r>
+        <w:rPr>
+          <w:lang w:val="en-US"/>
+        </w:rPr>
+        <w:t xml:space="preserve"> UIDs to original volume</w:t>
       </w:r>
     </w:p>
     <w:p>
@@ -1073,7 +1348,35 @@
         <w:rPr>
           <w:lang w:val="en-US"/>
         </w:rPr>
-        <w:t>Install numpy and pydicom as well? Or are these already in Slicer?</w:t>
+        <w:t xml:space="preserve">Install </w:t>
+      </w:r>
+      <w:proofErr w:type="spellStart"/>
+      <w:r>
+        <w:rPr>
+          <w:lang w:val="en-US"/>
+        </w:rPr>
+        <w:t>numpy</w:t>
+      </w:r>
+      <w:proofErr w:type="spellEnd"/>
+      <w:r>
+        <w:rPr>
+          <w:lang w:val="en-US"/>
+        </w:rPr>
+        <w:t xml:space="preserve"> and </w:t>
+      </w:r>
+      <w:proofErr w:type="spellStart"/>
+      <w:r>
+        <w:rPr>
+          <w:lang w:val="en-US"/>
+        </w:rPr>
+        <w:t>pydicom</w:t>
+      </w:r>
+      <w:proofErr w:type="spellEnd"/>
+      <w:r>
+        <w:rPr>
+          <w:lang w:val="en-US"/>
+        </w:rPr>
+        <w:t xml:space="preserve"> as well? Or are these already in Slicer?</w:t>
       </w:r>
     </w:p>
     <w:p>
@@ -1091,7 +1394,35 @@
         <w:rPr>
           <w:lang w:val="en-US"/>
         </w:rPr>
-        <w:t>Rules about exporting label maps as RTStruct Dicom file</w:t>
+        <w:t xml:space="preserve">Rules about exporting label maps as </w:t>
+      </w:r>
+      <w:proofErr w:type="spellStart"/>
+      <w:r>
+        <w:rPr>
+          <w:lang w:val="en-US"/>
+        </w:rPr>
+        <w:t>RTStruct</w:t>
+      </w:r>
+      <w:proofErr w:type="spellEnd"/>
+      <w:r>
+        <w:rPr>
+          <w:lang w:val="en-US"/>
+        </w:rPr>
+        <w:t xml:space="preserve"> </w:t>
+      </w:r>
+      <w:proofErr w:type="spellStart"/>
+      <w:r>
+        <w:rPr>
+          <w:lang w:val="en-US"/>
+        </w:rPr>
+        <w:t>Dicom</w:t>
+      </w:r>
+      <w:proofErr w:type="spellEnd"/>
+      <w:r>
+        <w:rPr>
+          <w:lang w:val="en-US"/>
+        </w:rPr>
+        <w:t xml:space="preserve"> file</w:t>
       </w:r>
     </w:p>
     <w:p>
@@ -1109,7 +1440,49 @@
         <w:rPr>
           <w:lang w:val="en-US"/>
         </w:rPr>
-        <w:t>If remapping the exported RTStruct to the original image volume, the directory defined that holds the original series must contain only that series. There needs to be a one-to-one mapping of Slicer’s exported dicom series to the original dicom series</w:t>
+        <w:t xml:space="preserve">If remapping the exported </w:t>
+      </w:r>
+      <w:proofErr w:type="spellStart"/>
+      <w:r>
+        <w:rPr>
+          <w:lang w:val="en-US"/>
+        </w:rPr>
+        <w:t>RTStruct</w:t>
+      </w:r>
+      <w:proofErr w:type="spellEnd"/>
+      <w:r>
+        <w:rPr>
+          <w:lang w:val="en-US"/>
+        </w:rPr>
+        <w:t xml:space="preserve"> to the original image volume, the directory defined that holds the original series must contain only that series. There needs to be a one-to-one mapping of Slicer’s exported </w:t>
+      </w:r>
+      <w:proofErr w:type="spellStart"/>
+      <w:r>
+        <w:rPr>
+          <w:lang w:val="en-US"/>
+        </w:rPr>
+        <w:t>dicom</w:t>
+      </w:r>
+      <w:proofErr w:type="spellEnd"/>
+      <w:r>
+        <w:rPr>
+          <w:lang w:val="en-US"/>
+        </w:rPr>
+        <w:t xml:space="preserve"> series to the original </w:t>
+      </w:r>
+      <w:proofErr w:type="spellStart"/>
+      <w:r>
+        <w:rPr>
+          <w:lang w:val="en-US"/>
+        </w:rPr>
+        <w:t>dicom</w:t>
+      </w:r>
+      <w:proofErr w:type="spellEnd"/>
+      <w:r>
+        <w:rPr>
+          <w:lang w:val="en-US"/>
+        </w:rPr>
+        <w:t xml:space="preserve"> series</w:t>
       </w:r>
     </w:p>
     <w:p>
@@ -1127,7 +1500,35 @@
         <w:rPr>
           <w:lang w:val="en-US"/>
         </w:rPr>
-        <w:t>How to run preprocessor to convert DICOM to nrrd</w:t>
+        <w:t xml:space="preserve">How to run preprocessor to convert DICOM to </w:t>
+      </w:r>
+      <w:proofErr w:type="spellStart"/>
+      <w:r>
+        <w:rPr>
+          <w:lang w:val="en-US"/>
+        </w:rPr>
+        <w:t>nrrd</w:t>
+      </w:r>
+      <w:proofErr w:type="spellEnd"/>
+      <w:r>
+        <w:rPr>
+          <w:lang w:val="en-US"/>
+        </w:rPr>
+        <w:t xml:space="preserve"> (using </w:t>
+      </w:r>
+      <w:proofErr w:type="spellStart"/>
+      <w:r>
+        <w:rPr>
+          <w:lang w:val="en-US"/>
+        </w:rPr>
+        <w:t>mpReview</w:t>
+      </w:r>
+      <w:proofErr w:type="spellEnd"/>
+      <w:r>
+        <w:rPr>
+          <w:lang w:val="en-US"/>
+        </w:rPr>
+        <w:t>)</w:t>
       </w:r>
     </w:p>
     <w:p>
@@ -1151,6 +1552,32 @@
     <w:p>
       <w:pPr>
         <w:pStyle w:val="ListParagraph"/>
+        <w:rPr>
+          <w:lang w:val="en-US"/>
+        </w:rPr>
+      </w:pPr>
+    </w:p>
+    <w:p>
+      <w:pPr>
+        <w:pStyle w:val="ListParagraph"/>
+        <w:numPr>
+          <w:ilvl w:val="0"/>
+          <w:numId w:val="4"/>
+        </w:numPr>
+        <w:rPr>
+          <w:lang w:val="en-US"/>
+        </w:rPr>
+      </w:pPr>
+      <w:r>
+        <w:rPr>
+          <w:lang w:val="en-US"/>
+        </w:rPr>
+        <w:t>Notes:</w:t>
+      </w:r>
+    </w:p>
+    <w:p>
+      <w:pPr>
+        <w:pStyle w:val="ListParagraph"/>
         <w:numPr>
           <w:ilvl w:val="1"/>
           <w:numId w:val="4"/>
@@ -1159,29 +1586,19 @@
           <w:lang w:val="en-US"/>
         </w:rPr>
       </w:pPr>
-      <w:r>
-        <w:rPr>
-          <w:lang w:val="en-US"/>
-        </w:rPr>
-        <w:t>NOTE: Slicer versions prior to v4.11 may need the Sequence extension installed. (This is built-in to v4.11)</w:t>
-      </w:r>
-    </w:p>
-    <w:p>
-      <w:pPr>
-        <w:pStyle w:val="ListParagraph"/>
-        <w:numPr>
-          <w:ilvl w:val="0"/>
-          <w:numId w:val="4"/>
-        </w:numPr>
-        <w:rPr>
-          <w:lang w:val="en-US"/>
-        </w:rPr>
-      </w:pPr>
-      <w:r>
-        <w:rPr>
-          <w:lang w:val="en-US"/>
-        </w:rPr>
-        <w:t>Notes:</w:t>
+      <w:proofErr w:type="spellStart"/>
+      <w:r>
+        <w:rPr>
+          <w:lang w:val="en-US"/>
+        </w:rPr>
+        <w:t>SlicerRT</w:t>
+      </w:r>
+      <w:proofErr w:type="spellEnd"/>
+      <w:r>
+        <w:rPr>
+          <w:lang w:val="en-US"/>
+        </w:rPr>
+        <w:t xml:space="preserve"> – required for loading contour (label map) files – (there may be other dependencies)</w:t>
       </w:r>
     </w:p>
     <w:p>
@@ -1195,29 +1612,75 @@
           <w:lang w:val="en-US"/>
         </w:rPr>
       </w:pPr>
-      <w:r>
-        <w:rPr>
-          <w:lang w:val="en-US"/>
-        </w:rPr>
-        <w:t>SlicerRT – required for loading contour (label map) files – (there may be other dependencies)</w:t>
-      </w:r>
-    </w:p>
-    <w:p>
-      <w:pPr>
-        <w:pStyle w:val="ListParagraph"/>
-        <w:numPr>
-          <w:ilvl w:val="1"/>
-          <w:numId w:val="4"/>
-        </w:numPr>
-        <w:rPr>
-          <w:lang w:val="en-US"/>
-        </w:rPr>
-      </w:pPr>
-      <w:r>
-        <w:rPr>
-          <w:lang w:val="en-US"/>
-        </w:rPr>
-        <w:t>mpReview – required - can be used for preprocessing of dicom series to nrrd format (to speed up read of image volume data) , Quizzer also depends on the mixins functionality that mpReview provides</w:t>
+      <w:proofErr w:type="spellStart"/>
+      <w:r>
+        <w:rPr>
+          <w:lang w:val="en-US"/>
+        </w:rPr>
+        <w:t>mpReview</w:t>
+      </w:r>
+      <w:proofErr w:type="spellEnd"/>
+      <w:r>
+        <w:rPr>
+          <w:lang w:val="en-US"/>
+        </w:rPr>
+        <w:t xml:space="preserve"> – required - can be used for preprocessing of </w:t>
+      </w:r>
+      <w:proofErr w:type="spellStart"/>
+      <w:r>
+        <w:rPr>
+          <w:lang w:val="en-US"/>
+        </w:rPr>
+        <w:t>dicom</w:t>
+      </w:r>
+      <w:proofErr w:type="spellEnd"/>
+      <w:r>
+        <w:rPr>
+          <w:lang w:val="en-US"/>
+        </w:rPr>
+        <w:t xml:space="preserve"> series to </w:t>
+      </w:r>
+      <w:proofErr w:type="spellStart"/>
+      <w:r>
+        <w:rPr>
+          <w:lang w:val="en-US"/>
+        </w:rPr>
+        <w:t>nrrd</w:t>
+      </w:r>
+      <w:proofErr w:type="spellEnd"/>
+      <w:r>
+        <w:rPr>
+          <w:lang w:val="en-US"/>
+        </w:rPr>
+        <w:t xml:space="preserve"> format (to speed up read of image volume data) , Quizzer also depends on the </w:t>
+      </w:r>
+      <w:proofErr w:type="spellStart"/>
+      <w:r>
+        <w:rPr>
+          <w:lang w:val="en-US"/>
+        </w:rPr>
+        <w:t>mixins</w:t>
+      </w:r>
+      <w:proofErr w:type="spellEnd"/>
+      <w:r>
+        <w:rPr>
+          <w:lang w:val="en-US"/>
+        </w:rPr>
+        <w:t xml:space="preserve"> functionality that </w:t>
+      </w:r>
+      <w:proofErr w:type="spellStart"/>
+      <w:r>
+        <w:rPr>
+          <w:lang w:val="en-US"/>
+        </w:rPr>
+        <w:t>mpReview</w:t>
+      </w:r>
+      <w:proofErr w:type="spellEnd"/>
+      <w:r>
+        <w:rPr>
+          <w:lang w:val="en-US"/>
+        </w:rPr>
+        <w:t xml:space="preserve"> provides</w:t>
       </w:r>
       <w:r>
         <w:rPr>
@@ -1231,7 +1694,7 @@
           <w:rFonts w:ascii="Calibri" w:hAnsi="Calibri" w:cs="Calibri"/>
           <w:lang w:val="en-US"/>
         </w:rPr>
-        <w:t>DICOMVolumeSequencePlugin</w:t>
+        <w:t>DICOMVolumeSequencePlugin.py</w:t>
       </w:r>
       <w:r>
         <w:rPr>
@@ -1239,16 +1702,18 @@
           <w:rFonts w:ascii="Calibri" w:hAnsi="Calibri" w:cs="Calibri"/>
           <w:lang w:val="en-US"/>
         </w:rPr>
-        <w:t>.py</w:t>
-      </w:r>
+        <w:t xml:space="preserve">, </w:t>
+      </w:r>
+      <w:proofErr w:type="spellStart"/>
       <w:r>
         <w:rPr>
           <w:rStyle w:val="normaltextrun"/>
           <w:rFonts w:ascii="Calibri" w:hAnsi="Calibri" w:cs="Calibri"/>
           <w:lang w:val="en-US"/>
         </w:rPr>
-        <w:t>, UtilsIO</w:t>
-      </w:r>
+        <w:t>UtilsIO</w:t>
+      </w:r>
+      <w:proofErr w:type="spellEnd"/>
       <w:r>
         <w:rPr>
           <w:rStyle w:val="normaltextrun"/>
@@ -1287,7 +1752,7 @@
 </file>
 
 <file path=word/numbering.xml><?xml version="1.0" encoding="utf-8"?>
-<w:numbering xmlns:wpc="http://schemas.microsoft.com/office/word/2010/wordprocessingCanvas" xmlns:cx="http://schemas.microsoft.com/office/drawing/2014/chartex" xmlns:cx1="http://schemas.microsoft.com/office/drawing/2015/9/8/chartex" xmlns:cx2="http://schemas.microsoft.com/office/drawing/2015/10/21/chartex" xmlns:cx3="http://schemas.microsoft.com/office/drawing/2016/5/9/chartex" xmlns:cx4="http://schemas.microsoft.com/office/drawing/2016/5/10/chartex" xmlns:cx5="http://schemas.microsoft.com/office/drawing/2016/5/11/chartex" xmlns:cx6="http://schemas.microsoft.com/office/drawing/2016/5/12/chartex" xmlns:cx7="http://schemas.microsoft.com/office/drawing/2016/5/13/chartex" xmlns:cx8="http://schemas.microsoft.com/office/drawing/2016/5/14/chartex" xmlns:mc="http://schemas.openxmlformats.org/markup-compatibility/2006" xmlns:aink="http://schemas.microsoft.com/office/drawing/2016/ink" xmlns:am3d="http://schemas.microsoft.com/office/drawing/2017/model3d" xmlns:o="urn:schemas-microsoft-com:office:office" xmlns:r="http://schemas.openxmlformats.org/officeDocument/2006/relationships" xmlns:m="http://schemas.openxmlformats.org/officeDocument/2006/math" xmlns:v="urn:schemas-microsoft-com:vml" xmlns:wp14="http://schemas.microsoft.com/office/word/2010/wordprocessingDrawing" xmlns:wp="http://schemas.openxmlformats.org/drawingml/2006/wordprocessingDrawing" xmlns:w10="urn:schemas-microsoft-com:office:word" xmlns:w="http://schemas.openxmlformats.org/wordprocessingml/2006/main" xmlns:w14="http://schemas.microsoft.com/office/word/2010/wordml" xmlns:w15="http://schemas.microsoft.com/office/word/2012/wordml" xmlns:w16cex="http://schemas.microsoft.com/office/word/2018/wordml/cex" xmlns:w16cid="http://schemas.microsoft.com/office/word/2016/wordml/cid" xmlns:w16="http://schemas.microsoft.com/office/word/2018/wordml" xmlns:w16sdtdh="http://schemas.microsoft.com/office/word/2020/wordml/sdtdatahash" xmlns:w16se="http://schemas.microsoft.com/office/word/2015/wordml/symex" xmlns:wpg="http://schemas.microsoft.com/office/word/2010/wordprocessingGroup" xmlns:wpi="http://schemas.microsoft.com/office/word/2010/wordprocessingInk" xmlns:wne="http://schemas.microsoft.com/office/word/2006/wordml" xmlns:wps="http://schemas.microsoft.com/office/word/2010/wordprocessingShape" mc:Ignorable="w14 w15 w16se w16cid w16 w16cex w16sdtdh wp14">
+<w:numbering xmlns:wpc="http://schemas.microsoft.com/office/word/2010/wordprocessingCanvas" xmlns:mc="http://schemas.openxmlformats.org/markup-compatibility/2006" xmlns:o="urn:schemas-microsoft-com:office:office" xmlns:r="http://schemas.openxmlformats.org/officeDocument/2006/relationships" xmlns:m="http://schemas.openxmlformats.org/officeDocument/2006/math" xmlns:v="urn:schemas-microsoft-com:vml" xmlns:wp14="http://schemas.microsoft.com/office/word/2010/wordprocessingDrawing" xmlns:wp="http://schemas.openxmlformats.org/drawingml/2006/wordprocessingDrawing" xmlns:w10="urn:schemas-microsoft-com:office:word" xmlns:w="http://schemas.openxmlformats.org/wordprocessingml/2006/main" xmlns:w14="http://schemas.microsoft.com/office/word/2010/wordml" xmlns:w15="http://schemas.microsoft.com/office/word/2012/wordml" xmlns:wpg="http://schemas.microsoft.com/office/word/2010/wordprocessingGroup" xmlns:wpi="http://schemas.microsoft.com/office/word/2010/wordprocessingInk" xmlns:wne="http://schemas.microsoft.com/office/word/2006/wordml" xmlns:wps="http://schemas.microsoft.com/office/word/2010/wordprocessingShape" mc:Ignorable="w14 w15 wp14">
   <w:abstractNum w:abstractNumId="0" w15:restartNumberingAfterBreak="0">
     <w:nsid w:val="31705C8A"/>
     <w:multiLevelType w:val="hybridMultilevel"/>
@@ -1817,7 +2282,7 @@
 </file>
 
 <file path=word/styles.xml><?xml version="1.0" encoding="utf-8"?>
-<w:styles xmlns:mc="http://schemas.openxmlformats.org/markup-compatibility/2006" xmlns:r="http://schemas.openxmlformats.org/officeDocument/2006/relationships" xmlns:w="http://schemas.openxmlformats.org/wordprocessingml/2006/main" xmlns:w14="http://schemas.microsoft.com/office/word/2010/wordml" xmlns:w15="http://schemas.microsoft.com/office/word/2012/wordml" xmlns:w16cex="http://schemas.microsoft.com/office/word/2018/wordml/cex" xmlns:w16cid="http://schemas.microsoft.com/office/word/2016/wordml/cid" xmlns:w16="http://schemas.microsoft.com/office/word/2018/wordml" xmlns:w16sdtdh="http://schemas.microsoft.com/office/word/2020/wordml/sdtdatahash" xmlns:w16se="http://schemas.microsoft.com/office/word/2015/wordml/symex" mc:Ignorable="w14 w15 w16se w16cid w16 w16cex w16sdtdh">
+<w:styles xmlns:mc="http://schemas.openxmlformats.org/markup-compatibility/2006" xmlns:r="http://schemas.openxmlformats.org/officeDocument/2006/relationships" xmlns:w="http://schemas.openxmlformats.org/wordprocessingml/2006/main" xmlns:w14="http://schemas.microsoft.com/office/word/2010/wordml" xmlns:w15="http://schemas.microsoft.com/office/word/2012/wordml" mc:Ignorable="w14 w15">
   <w:docDefaults>
     <w:rPrDefault>
       <w:rPr>
@@ -1833,7 +2298,7 @@
       </w:pPr>
     </w:pPrDefault>
   </w:docDefaults>
-  <w:latentStyles w:defLockedState="0" w:defUIPriority="99" w:defSemiHidden="0" w:defUnhideWhenUsed="0" w:defQFormat="0" w:count="376">
+  <w:latentStyles w:defLockedState="0" w:defUIPriority="99" w:defSemiHidden="0" w:defUnhideWhenUsed="0" w:defQFormat="0" w:count="371">
     <w:lsdException w:name="Normal" w:uiPriority="0" w:qFormat="1"/>
     <w:lsdException w:name="heading 1" w:uiPriority="9" w:qFormat="1"/>
     <w:lsdException w:name="heading 2" w:semiHidden="1" w:uiPriority="9" w:unhideWhenUsed="1" w:qFormat="1"/>
@@ -2205,11 +2670,6 @@
     <w:lsdException w:name="List Table 5 Dark Accent 6" w:uiPriority="50"/>
     <w:lsdException w:name="List Table 6 Colorful Accent 6" w:uiPriority="51"/>
     <w:lsdException w:name="List Table 7 Colorful Accent 6" w:uiPriority="52"/>
-    <w:lsdException w:name="Mention" w:semiHidden="1" w:unhideWhenUsed="1"/>
-    <w:lsdException w:name="Smart Hyperlink" w:semiHidden="1" w:unhideWhenUsed="1"/>
-    <w:lsdException w:name="Hashtag" w:semiHidden="1" w:unhideWhenUsed="1"/>
-    <w:lsdException w:name="Unresolved Mention" w:semiHidden="1" w:unhideWhenUsed="1"/>
-    <w:lsdException w:name="Smart Link" w:semiHidden="1" w:unhideWhenUsed="1"/>
   </w:latentStyles>
   <w:style w:type="paragraph" w:default="1" w:styleId="Normal">
     <w:name w:val="Normal"/>
@@ -2257,6 +2717,18 @@
     <w:name w:val="normaltextrun"/>
     <w:basedOn w:val="DefaultParagraphFont"/>
     <w:rsid w:val="00C3505B"/>
+  </w:style>
+  <w:style w:type="character" w:styleId="Hyperlink">
+    <w:name w:val="Hyperlink"/>
+    <w:basedOn w:val="DefaultParagraphFont"/>
+    <w:uiPriority w:val="99"/>
+    <w:semiHidden/>
+    <w:unhideWhenUsed/>
+    <w:rsid w:val="00C818FF"/>
+    <w:rPr>
+      <w:color w:val="0000FF"/>
+      <w:u w:val="single"/>
+    </w:rPr>
   </w:style>
 </w:styles>
 </file>

</xml_diff>

<commit_message>
Adjusting Merge of Looping into devQuizApp; There was one merge error in Session.py Updating documentation
</commit_message>
<xml_diff>
--- a/Documentation/Image Quizzer Installation.docx
+++ b/Documentation/Image Quizzer Installation.docx
@@ -1,6 +1,6 @@
 
 <file path=word/document.xml><?xml version="1.0" encoding="utf-8"?>
-<w:document xmlns:wpc="http://schemas.microsoft.com/office/word/2010/wordprocessingCanvas" xmlns:mc="http://schemas.openxmlformats.org/markup-compatibility/2006" xmlns:o="urn:schemas-microsoft-com:office:office" xmlns:r="http://schemas.openxmlformats.org/officeDocument/2006/relationships" xmlns:m="http://schemas.openxmlformats.org/officeDocument/2006/math" xmlns:v="urn:schemas-microsoft-com:vml" xmlns:wp14="http://schemas.microsoft.com/office/word/2010/wordprocessingDrawing" xmlns:wp="http://schemas.openxmlformats.org/drawingml/2006/wordprocessingDrawing" xmlns:w10="urn:schemas-microsoft-com:office:word" xmlns:w="http://schemas.openxmlformats.org/wordprocessingml/2006/main" xmlns:w14="http://schemas.microsoft.com/office/word/2010/wordml" xmlns:w15="http://schemas.microsoft.com/office/word/2012/wordml" xmlns:wpg="http://schemas.microsoft.com/office/word/2010/wordprocessingGroup" xmlns:wpi="http://schemas.microsoft.com/office/word/2010/wordprocessingInk" xmlns:wne="http://schemas.microsoft.com/office/word/2006/wordml" xmlns:wps="http://schemas.microsoft.com/office/word/2010/wordprocessingShape" mc:Ignorable="w14 w15 wp14">
+<w:document xmlns:wpc="http://schemas.microsoft.com/office/word/2010/wordprocessingCanvas" xmlns:cx="http://schemas.microsoft.com/office/drawing/2014/chartex" xmlns:cx1="http://schemas.microsoft.com/office/drawing/2015/9/8/chartex" xmlns:cx2="http://schemas.microsoft.com/office/drawing/2015/10/21/chartex" xmlns:cx3="http://schemas.microsoft.com/office/drawing/2016/5/9/chartex" xmlns:cx4="http://schemas.microsoft.com/office/drawing/2016/5/10/chartex" xmlns:cx5="http://schemas.microsoft.com/office/drawing/2016/5/11/chartex" xmlns:cx6="http://schemas.microsoft.com/office/drawing/2016/5/12/chartex" xmlns:cx7="http://schemas.microsoft.com/office/drawing/2016/5/13/chartex" xmlns:cx8="http://schemas.microsoft.com/office/drawing/2016/5/14/chartex" xmlns:mc="http://schemas.openxmlformats.org/markup-compatibility/2006" xmlns:aink="http://schemas.microsoft.com/office/drawing/2016/ink" xmlns:am3d="http://schemas.microsoft.com/office/drawing/2017/model3d" xmlns:o="urn:schemas-microsoft-com:office:office" xmlns:oel="http://schemas.microsoft.com/office/2019/extlst" xmlns:r="http://schemas.openxmlformats.org/officeDocument/2006/relationships" xmlns:m="http://schemas.openxmlformats.org/officeDocument/2006/math" xmlns:v="urn:schemas-microsoft-com:vml" xmlns:wp14="http://schemas.microsoft.com/office/word/2010/wordprocessingDrawing" xmlns:wp="http://schemas.openxmlformats.org/drawingml/2006/wordprocessingDrawing" xmlns:w10="urn:schemas-microsoft-com:office:word" xmlns:w="http://schemas.openxmlformats.org/wordprocessingml/2006/main" xmlns:w14="http://schemas.microsoft.com/office/word/2010/wordml" xmlns:w15="http://schemas.microsoft.com/office/word/2012/wordml" xmlns:w16cex="http://schemas.microsoft.com/office/word/2018/wordml/cex" xmlns:w16cid="http://schemas.microsoft.com/office/word/2016/wordml/cid" xmlns:w16="http://schemas.microsoft.com/office/word/2018/wordml" xmlns:w16sdtdh="http://schemas.microsoft.com/office/word/2020/wordml/sdtdatahash" xmlns:w16se="http://schemas.microsoft.com/office/word/2015/wordml/symex" xmlns:wpg="http://schemas.microsoft.com/office/word/2010/wordprocessingGroup" xmlns:wpi="http://schemas.microsoft.com/office/word/2010/wordprocessingInk" xmlns:wne="http://schemas.microsoft.com/office/word/2006/wordml" xmlns:wps="http://schemas.microsoft.com/office/word/2010/wordprocessingShape" mc:Ignorable="w14 w15 w16se w16cid w16 w16cex w16sdtdh wp14">
   <w:body>
     <w:p>
       <w:pPr>
@@ -375,15 +375,7 @@
         <w:rPr>
           <w:lang w:val="en-US"/>
         </w:rPr>
-        <w:t xml:space="preserve"> (admin rights required</w:t>
-      </w:r>
-      <w:bookmarkStart w:id="0" w:name="_GoBack"/>
-      <w:bookmarkEnd w:id="0"/>
-      <w:r>
-        <w:rPr>
-          <w:lang w:val="en-US"/>
-        </w:rPr>
-        <w:t>)</w:t>
+        <w:t xml:space="preserve"> (admin rights required)</w:t>
       </w:r>
     </w:p>
     <w:p>
@@ -442,14 +434,12 @@
           <w:lang w:val="en-US"/>
         </w:rPr>
       </w:pPr>
-      <w:hyperlink r:id="rId5" w:anchor="collection/5f4474d0e1d8c75dfc70547e/folder/5f4474d0e1d8c75dfc705482" w:tgtFrame="_blank" w:history="1">
-        <w:r>
-          <w:rPr>
-            <w:rStyle w:val="Hyperlink"/>
-          </w:rPr>
-          <w:t>https://slicer-packages.kitware.com/#collection/5f4474d0e1d8c75dfc70547e/folder/5f4474d0e1d8c75dfc705482</w:t>
-        </w:r>
-      </w:hyperlink>
+      <w:r>
+        <w:rPr>
+          <w:lang w:val="en-US"/>
+        </w:rPr>
+        <w:t>https://download.slicer.org/download?os=win&amp;date=2021-02-26</w:t>
+      </w:r>
     </w:p>
     <w:p>
       <w:pPr>
@@ -522,12 +512,6 @@
         </w:rPr>
         <w:t>29738</w:t>
       </w:r>
-      <w:r>
-        <w:rPr>
-          <w:lang w:val="en-US"/>
-        </w:rPr>
-        <w:t>; built 2020-10-02</w:t>
-      </w:r>
     </w:p>
     <w:p>
       <w:pPr>
@@ -743,23 +727,11 @@
         <w:t>mpReview</w:t>
       </w:r>
       <w:proofErr w:type="spellEnd"/>
-    </w:p>
-    <w:p>
-      <w:pPr>
-        <w:pStyle w:val="ListParagraph"/>
-        <w:numPr>
-          <w:ilvl w:val="2"/>
-          <w:numId w:val="4"/>
-        </w:numPr>
-        <w:rPr>
-          <w:lang w:val="en-US"/>
-        </w:rPr>
-      </w:pPr>
-      <w:r>
-        <w:rPr>
-          <w:lang w:val="en-US"/>
-        </w:rPr>
-        <w:t>This extension is optional</w:t>
+      <w:r>
+        <w:rPr>
+          <w:lang w:val="en-US"/>
+        </w:rPr>
+        <w:t xml:space="preserve"> extension (optional)</w:t>
       </w:r>
     </w:p>
     <w:p>
@@ -859,73 +831,73 @@
         <w:rPr>
           <w:lang w:val="en-US"/>
         </w:rPr>
+        <w:t>Connect t</w:t>
+      </w:r>
+      <w:r>
+        <w:rPr>
+          <w:lang w:val="en-US"/>
+        </w:rPr>
+        <w:t>he</w:t>
+      </w:r>
+      <w:r>
+        <w:rPr>
+          <w:lang w:val="en-US"/>
+        </w:rPr>
+        <w:t xml:space="preserve"> Image Quizzer module</w:t>
+      </w:r>
+    </w:p>
+    <w:p>
+      <w:pPr>
+        <w:pStyle w:val="ListParagraph"/>
+        <w:numPr>
+          <w:ilvl w:val="1"/>
+          <w:numId w:val="4"/>
+        </w:numPr>
+        <w:rPr>
+          <w:lang w:val="en-US"/>
+        </w:rPr>
+      </w:pPr>
+      <w:r>
+        <w:rPr>
+          <w:lang w:val="en-US"/>
+        </w:rPr>
+        <w:t>Open 3D Slicer</w:t>
+      </w:r>
+    </w:p>
+    <w:p>
+      <w:pPr>
+        <w:pStyle w:val="ListParagraph"/>
+        <w:numPr>
+          <w:ilvl w:val="1"/>
+          <w:numId w:val="4"/>
+        </w:numPr>
+        <w:rPr>
+          <w:lang w:val="en-US"/>
+        </w:rPr>
+      </w:pPr>
+      <w:r>
+        <w:rPr>
+          <w:lang w:val="en-US"/>
+        </w:rPr>
+        <w:t>Select Edit &gt; Application Settings</w:t>
+      </w:r>
+    </w:p>
+    <w:p>
+      <w:pPr>
+        <w:pStyle w:val="ListParagraph"/>
+        <w:numPr>
+          <w:ilvl w:val="1"/>
+          <w:numId w:val="4"/>
+        </w:numPr>
+        <w:rPr>
+          <w:lang w:val="en-US"/>
+        </w:rPr>
+      </w:pPr>
+      <w:r>
+        <w:rPr>
+          <w:lang w:val="en-US"/>
+        </w:rPr>
         <w:lastRenderedPageBreak/>
-        <w:t>Connect t</w:t>
-      </w:r>
-      <w:r>
-        <w:rPr>
-          <w:lang w:val="en-US"/>
-        </w:rPr>
-        <w:t>he</w:t>
-      </w:r>
-      <w:r>
-        <w:rPr>
-          <w:lang w:val="en-US"/>
-        </w:rPr>
-        <w:t xml:space="preserve"> Image Quizzer module</w:t>
-      </w:r>
-    </w:p>
-    <w:p>
-      <w:pPr>
-        <w:pStyle w:val="ListParagraph"/>
-        <w:numPr>
-          <w:ilvl w:val="1"/>
-          <w:numId w:val="4"/>
-        </w:numPr>
-        <w:rPr>
-          <w:lang w:val="en-US"/>
-        </w:rPr>
-      </w:pPr>
-      <w:r>
-        <w:rPr>
-          <w:lang w:val="en-US"/>
-        </w:rPr>
-        <w:t>Open 3D Slicer</w:t>
-      </w:r>
-    </w:p>
-    <w:p>
-      <w:pPr>
-        <w:pStyle w:val="ListParagraph"/>
-        <w:numPr>
-          <w:ilvl w:val="1"/>
-          <w:numId w:val="4"/>
-        </w:numPr>
-        <w:rPr>
-          <w:lang w:val="en-US"/>
-        </w:rPr>
-      </w:pPr>
-      <w:r>
-        <w:rPr>
-          <w:lang w:val="en-US"/>
-        </w:rPr>
-        <w:t>Select Edit &gt; Application Settings</w:t>
-      </w:r>
-    </w:p>
-    <w:p>
-      <w:pPr>
-        <w:pStyle w:val="ListParagraph"/>
-        <w:numPr>
-          <w:ilvl w:val="1"/>
-          <w:numId w:val="4"/>
-        </w:numPr>
-        <w:rPr>
-          <w:lang w:val="en-US"/>
-        </w:rPr>
-      </w:pPr>
-      <w:r>
-        <w:rPr>
-          <w:lang w:val="en-US"/>
-        </w:rPr>
         <w:t>Select Modules in the left-hand panel</w:t>
       </w:r>
     </w:p>
@@ -1001,63 +973,6 @@
     </w:p>
     <w:p>
       <w:pPr>
-        <w:rPr>
-          <w:lang w:val="en-US"/>
-        </w:rPr>
-      </w:pPr>
-    </w:p>
-    <w:p>
-      <w:pPr>
-        <w:pStyle w:val="ListParagraph"/>
-        <w:numPr>
-          <w:ilvl w:val="0"/>
-          <w:numId w:val="4"/>
-        </w:numPr>
-        <w:rPr>
-          <w:lang w:val="en-US"/>
-        </w:rPr>
-      </w:pPr>
-      <w:r>
-        <w:rPr>
-          <w:lang w:val="en-US"/>
-        </w:rPr>
-        <w:t>Update the startup batch file</w:t>
-      </w:r>
-    </w:p>
-    <w:p>
-      <w:pPr>
-        <w:pStyle w:val="ListParagraph"/>
-        <w:numPr>
-          <w:ilvl w:val="1"/>
-          <w:numId w:val="4"/>
-        </w:numPr>
-        <w:rPr>
-          <w:lang w:val="en-US"/>
-        </w:rPr>
-      </w:pPr>
-      <w:r>
-        <w:rPr>
-          <w:lang w:val="en-US"/>
-        </w:rPr>
-        <w:t xml:space="preserve">In Notepad edit the file ImageQuizzerStartup.bat located in </w:t>
-      </w:r>
-      <w:proofErr w:type="spellStart"/>
-      <w:r>
-        <w:rPr>
-          <w:lang w:val="en-US"/>
-        </w:rPr>
-        <w:t>ImageQuizzerProject</w:t>
-      </w:r>
-      <w:proofErr w:type="spellEnd"/>
-      <w:r>
-        <w:rPr>
-          <w:lang w:val="en-US"/>
-        </w:rPr>
-        <w:t xml:space="preserve"> folder</w:t>
-      </w:r>
-    </w:p>
-    <w:p>
-      <w:pPr>
         <w:pStyle w:val="ListParagraph"/>
         <w:numPr>
           <w:ilvl w:val="2"/>
@@ -1071,64 +986,22 @@
         <w:rPr>
           <w:lang w:val="en-US"/>
         </w:rPr>
-        <w:t>Update the directory that points to the current installation of Slicer.exe</w:t>
-      </w:r>
-      <w:r>
-        <w:rPr>
-          <w:lang w:val="en-US"/>
-        </w:rPr>
-        <w:t xml:space="preserve"> (You</w:t>
-      </w:r>
-      <w:r>
-        <w:rPr>
-          <w:lang w:val="en-US"/>
-        </w:rPr>
-        <w:t xml:space="preserve"> may </w:t>
-      </w:r>
-      <w:r>
-        <w:rPr>
-          <w:lang w:val="en-US"/>
-        </w:rPr>
-        <w:t xml:space="preserve">find this </w:t>
-      </w:r>
-      <w:r>
-        <w:rPr>
-          <w:lang w:val="en-US"/>
-        </w:rPr>
-        <w:t xml:space="preserve">in the following </w:t>
-      </w:r>
-      <w:proofErr w:type="spellStart"/>
-      <w:r>
-        <w:rPr>
-          <w:lang w:val="en-US"/>
-        </w:rPr>
-        <w:t>dir</w:t>
-      </w:r>
-      <w:proofErr w:type="spellEnd"/>
-      <w:r>
-        <w:rPr>
-          <w:lang w:val="en-US"/>
-        </w:rPr>
-        <w:t xml:space="preserve"> for a standard installation</w:t>
-      </w:r>
-      <w:r>
-        <w:rPr>
-          <w:lang w:val="en-US"/>
-        </w:rPr>
-        <w:t>)</w:t>
-      </w:r>
-    </w:p>
-    <w:p>
-      <w:pPr>
-        <w:pStyle w:val="ListParagraph"/>
-        <w:numPr>
-          <w:ilvl w:val="2"/>
-          <w:numId w:val="4"/>
-        </w:numPr>
-        <w:rPr>
-          <w:lang w:val="en-US"/>
-        </w:rPr>
-      </w:pPr>
+        <w:t>(</w:t>
+      </w:r>
+      <w:proofErr w:type="spellStart"/>
+      <w:r>
+        <w:rPr>
+          <w:lang w:val="en-US"/>
+        </w:rPr>
+        <w:t>eg.</w:t>
+      </w:r>
+      <w:proofErr w:type="spellEnd"/>
+      <w:r>
+        <w:rPr>
+          <w:lang w:val="en-US"/>
+        </w:rPr>
+        <w:t xml:space="preserve"> </w:t>
+      </w:r>
       <w:r>
         <w:rPr>
           <w:lang w:val="en-US"/>
@@ -1147,6 +1020,175 @@
         <w:rPr>
           <w:lang w:val="en-US"/>
         </w:rPr>
+        <w:t>\</w:t>
+      </w:r>
+      <w:r>
+        <w:rPr>
+          <w:lang w:val="en-US"/>
+        </w:rPr>
+        <w:t>\Documents\</w:t>
+      </w:r>
+      <w:r>
+        <w:rPr>
+          <w:lang w:val="en-US"/>
+        </w:rPr>
+        <w:t>ImageQuizzerProject\ImageQuizzer</w:t>
+      </w:r>
+      <w:r>
+        <w:rPr>
+          <w:lang w:val="en-US"/>
+        </w:rPr>
+        <w:t>)</w:t>
+      </w:r>
+    </w:p>
+    <w:p>
+      <w:pPr>
+        <w:rPr>
+          <w:lang w:val="en-US"/>
+        </w:rPr>
+      </w:pPr>
+    </w:p>
+    <w:p>
+      <w:pPr>
+        <w:pStyle w:val="ListParagraph"/>
+        <w:numPr>
+          <w:ilvl w:val="0"/>
+          <w:numId w:val="4"/>
+        </w:numPr>
+        <w:rPr>
+          <w:lang w:val="en-US"/>
+        </w:rPr>
+      </w:pPr>
+      <w:r>
+        <w:rPr>
+          <w:lang w:val="en-US"/>
+        </w:rPr>
+        <w:t>Update the startup batch file</w:t>
+      </w:r>
+    </w:p>
+    <w:p>
+      <w:pPr>
+        <w:pStyle w:val="ListParagraph"/>
+        <w:numPr>
+          <w:ilvl w:val="1"/>
+          <w:numId w:val="4"/>
+        </w:numPr>
+        <w:rPr>
+          <w:lang w:val="en-US"/>
+        </w:rPr>
+      </w:pPr>
+      <w:r>
+        <w:rPr>
+          <w:lang w:val="en-US"/>
+        </w:rPr>
+        <w:t xml:space="preserve">In Notepad edit the file ImageQuizzerStartup.bat located in </w:t>
+      </w:r>
+      <w:proofErr w:type="spellStart"/>
+      <w:r>
+        <w:rPr>
+          <w:lang w:val="en-US"/>
+        </w:rPr>
+        <w:t>ImageQuizzerProject</w:t>
+      </w:r>
+      <w:proofErr w:type="spellEnd"/>
+      <w:r>
+        <w:rPr>
+          <w:lang w:val="en-US"/>
+        </w:rPr>
+        <w:t xml:space="preserve"> folder</w:t>
+      </w:r>
+    </w:p>
+    <w:p>
+      <w:pPr>
+        <w:pStyle w:val="ListParagraph"/>
+        <w:numPr>
+          <w:ilvl w:val="2"/>
+          <w:numId w:val="4"/>
+        </w:numPr>
+        <w:rPr>
+          <w:lang w:val="en-US"/>
+        </w:rPr>
+      </w:pPr>
+      <w:r>
+        <w:rPr>
+          <w:lang w:val="en-US"/>
+        </w:rPr>
+        <w:t>Update the directory that points to the current installation of Slicer.exe</w:t>
+      </w:r>
+      <w:r>
+        <w:rPr>
+          <w:lang w:val="en-US"/>
+        </w:rPr>
+        <w:t xml:space="preserve"> (You</w:t>
+      </w:r>
+      <w:r>
+        <w:rPr>
+          <w:lang w:val="en-US"/>
+        </w:rPr>
+        <w:t xml:space="preserve"> may </w:t>
+      </w:r>
+      <w:r>
+        <w:rPr>
+          <w:lang w:val="en-US"/>
+        </w:rPr>
+        <w:t xml:space="preserve">find this </w:t>
+      </w:r>
+      <w:r>
+        <w:rPr>
+          <w:lang w:val="en-US"/>
+        </w:rPr>
+        <w:t xml:space="preserve">in the following </w:t>
+      </w:r>
+      <w:proofErr w:type="spellStart"/>
+      <w:r>
+        <w:rPr>
+          <w:lang w:val="en-US"/>
+        </w:rPr>
+        <w:t>dir</w:t>
+      </w:r>
+      <w:proofErr w:type="spellEnd"/>
+      <w:r>
+        <w:rPr>
+          <w:lang w:val="en-US"/>
+        </w:rPr>
+        <w:t xml:space="preserve"> for a standard installation</w:t>
+      </w:r>
+      <w:r>
+        <w:rPr>
+          <w:lang w:val="en-US"/>
+        </w:rPr>
+        <w:t>)</w:t>
+      </w:r>
+    </w:p>
+    <w:p>
+      <w:pPr>
+        <w:pStyle w:val="ListParagraph"/>
+        <w:numPr>
+          <w:ilvl w:val="2"/>
+          <w:numId w:val="4"/>
+        </w:numPr>
+        <w:rPr>
+          <w:lang w:val="en-US"/>
+        </w:rPr>
+      </w:pPr>
+      <w:r>
+        <w:rPr>
+          <w:lang w:val="en-US"/>
+        </w:rPr>
+        <w:t>C:\Users\</w:t>
+      </w:r>
+      <w:r>
+        <w:rPr>
+          <w:i/>
+          <w:iCs/>
+          <w:lang w:val="en-US"/>
+        </w:rPr>
+        <w:t>username</w:t>
+      </w:r>
+      <w:r>
+        <w:rPr>
+          <w:lang w:val="en-US"/>
+        </w:rPr>
         <w:t>\AppData\Local\NA-MIC\</w:t>
       </w:r>
       <w:r>
@@ -1624,7 +1666,31 @@
         <w:rPr>
           <w:lang w:val="en-US"/>
         </w:rPr>
-        <w:t xml:space="preserve"> – required - can be used for preprocessing of </w:t>
+        <w:t xml:space="preserve"> – required </w:t>
+      </w:r>
+      <w:r>
+        <w:rPr>
+          <w:lang w:val="en-US"/>
+        </w:rPr>
+        <w:t>for pre and post-processing functions</w:t>
+      </w:r>
+    </w:p>
+    <w:p>
+      <w:pPr>
+        <w:pStyle w:val="ListParagraph"/>
+        <w:numPr>
+          <w:ilvl w:val="2"/>
+          <w:numId w:val="4"/>
+        </w:numPr>
+        <w:rPr>
+          <w:lang w:val="en-US"/>
+        </w:rPr>
+      </w:pPr>
+      <w:r>
+        <w:rPr>
+          <w:lang w:val="en-US"/>
+        </w:rPr>
+        <w:t xml:space="preserve"> can be used for preprocessing of </w:t>
       </w:r>
       <w:proofErr w:type="spellStart"/>
       <w:r>
@@ -1752,7 +1818,7 @@
 </file>
 
 <file path=word/numbering.xml><?xml version="1.0" encoding="utf-8"?>
-<w:numbering xmlns:wpc="http://schemas.microsoft.com/office/word/2010/wordprocessingCanvas" xmlns:mc="http://schemas.openxmlformats.org/markup-compatibility/2006" xmlns:o="urn:schemas-microsoft-com:office:office" xmlns:r="http://schemas.openxmlformats.org/officeDocument/2006/relationships" xmlns:m="http://schemas.openxmlformats.org/officeDocument/2006/math" xmlns:v="urn:schemas-microsoft-com:vml" xmlns:wp14="http://schemas.microsoft.com/office/word/2010/wordprocessingDrawing" xmlns:wp="http://schemas.openxmlformats.org/drawingml/2006/wordprocessingDrawing" xmlns:w10="urn:schemas-microsoft-com:office:word" xmlns:w="http://schemas.openxmlformats.org/wordprocessingml/2006/main" xmlns:w14="http://schemas.microsoft.com/office/word/2010/wordml" xmlns:w15="http://schemas.microsoft.com/office/word/2012/wordml" xmlns:wpg="http://schemas.microsoft.com/office/word/2010/wordprocessingGroup" xmlns:wpi="http://schemas.microsoft.com/office/word/2010/wordprocessingInk" xmlns:wne="http://schemas.microsoft.com/office/word/2006/wordml" xmlns:wps="http://schemas.microsoft.com/office/word/2010/wordprocessingShape" mc:Ignorable="w14 w15 wp14">
+<w:numbering xmlns:wpc="http://schemas.microsoft.com/office/word/2010/wordprocessingCanvas" xmlns:cx="http://schemas.microsoft.com/office/drawing/2014/chartex" xmlns:cx1="http://schemas.microsoft.com/office/drawing/2015/9/8/chartex" xmlns:cx2="http://schemas.microsoft.com/office/drawing/2015/10/21/chartex" xmlns:cx3="http://schemas.microsoft.com/office/drawing/2016/5/9/chartex" xmlns:cx4="http://schemas.microsoft.com/office/drawing/2016/5/10/chartex" xmlns:cx5="http://schemas.microsoft.com/office/drawing/2016/5/11/chartex" xmlns:cx6="http://schemas.microsoft.com/office/drawing/2016/5/12/chartex" xmlns:cx7="http://schemas.microsoft.com/office/drawing/2016/5/13/chartex" xmlns:cx8="http://schemas.microsoft.com/office/drawing/2016/5/14/chartex" xmlns:mc="http://schemas.openxmlformats.org/markup-compatibility/2006" xmlns:aink="http://schemas.microsoft.com/office/drawing/2016/ink" xmlns:am3d="http://schemas.microsoft.com/office/drawing/2017/model3d" xmlns:o="urn:schemas-microsoft-com:office:office" xmlns:oel="http://schemas.microsoft.com/office/2019/extlst" xmlns:r="http://schemas.openxmlformats.org/officeDocument/2006/relationships" xmlns:m="http://schemas.openxmlformats.org/officeDocument/2006/math" xmlns:v="urn:schemas-microsoft-com:vml" xmlns:wp14="http://schemas.microsoft.com/office/word/2010/wordprocessingDrawing" xmlns:wp="http://schemas.openxmlformats.org/drawingml/2006/wordprocessingDrawing" xmlns:w10="urn:schemas-microsoft-com:office:word" xmlns:w="http://schemas.openxmlformats.org/wordprocessingml/2006/main" xmlns:w14="http://schemas.microsoft.com/office/word/2010/wordml" xmlns:w15="http://schemas.microsoft.com/office/word/2012/wordml" xmlns:w16cex="http://schemas.microsoft.com/office/word/2018/wordml/cex" xmlns:w16cid="http://schemas.microsoft.com/office/word/2016/wordml/cid" xmlns:w16="http://schemas.microsoft.com/office/word/2018/wordml" xmlns:w16sdtdh="http://schemas.microsoft.com/office/word/2020/wordml/sdtdatahash" xmlns:w16se="http://schemas.microsoft.com/office/word/2015/wordml/symex" xmlns:wpg="http://schemas.microsoft.com/office/word/2010/wordprocessingGroup" xmlns:wpi="http://schemas.microsoft.com/office/word/2010/wordprocessingInk" xmlns:wne="http://schemas.microsoft.com/office/word/2006/wordml" xmlns:wps="http://schemas.microsoft.com/office/word/2010/wordprocessingShape" mc:Ignorable="w14 w15 w16se w16cid w16 w16cex w16sdtdh wp14">
   <w:abstractNum w:abstractNumId="0" w15:restartNumberingAfterBreak="0">
     <w:nsid w:val="31705C8A"/>
     <w:multiLevelType w:val="hybridMultilevel"/>
@@ -2263,26 +2329,26 @@
       </w:pPr>
     </w:lvl>
   </w:abstractNum>
-  <w:num w:numId="1">
+  <w:num w:numId="1" w16cid:durableId="1215192737">
     <w:abstractNumId w:val="4"/>
   </w:num>
-  <w:num w:numId="2">
+  <w:num w:numId="2" w16cid:durableId="1815677326">
     <w:abstractNumId w:val="3"/>
   </w:num>
-  <w:num w:numId="3">
+  <w:num w:numId="3" w16cid:durableId="1733969548">
     <w:abstractNumId w:val="1"/>
   </w:num>
-  <w:num w:numId="4">
+  <w:num w:numId="4" w16cid:durableId="328555594">
     <w:abstractNumId w:val="2"/>
   </w:num>
-  <w:num w:numId="5">
+  <w:num w:numId="5" w16cid:durableId="2022311970">
     <w:abstractNumId w:val="0"/>
   </w:num>
 </w:numbering>
 </file>
 
 <file path=word/styles.xml><?xml version="1.0" encoding="utf-8"?>
-<w:styles xmlns:mc="http://schemas.openxmlformats.org/markup-compatibility/2006" xmlns:r="http://schemas.openxmlformats.org/officeDocument/2006/relationships" xmlns:w="http://schemas.openxmlformats.org/wordprocessingml/2006/main" xmlns:w14="http://schemas.microsoft.com/office/word/2010/wordml" xmlns:w15="http://schemas.microsoft.com/office/word/2012/wordml" mc:Ignorable="w14 w15">
+<w:styles xmlns:mc="http://schemas.openxmlformats.org/markup-compatibility/2006" xmlns:r="http://schemas.openxmlformats.org/officeDocument/2006/relationships" xmlns:w="http://schemas.openxmlformats.org/wordprocessingml/2006/main" xmlns:w14="http://schemas.microsoft.com/office/word/2010/wordml" xmlns:w15="http://schemas.microsoft.com/office/word/2012/wordml" xmlns:w16cex="http://schemas.microsoft.com/office/word/2018/wordml/cex" xmlns:w16cid="http://schemas.microsoft.com/office/word/2016/wordml/cid" xmlns:w16="http://schemas.microsoft.com/office/word/2018/wordml" xmlns:w16sdtdh="http://schemas.microsoft.com/office/word/2020/wordml/sdtdatahash" xmlns:w16se="http://schemas.microsoft.com/office/word/2015/wordml/symex" mc:Ignorable="w14 w15 w16se w16cid w16 w16cex w16sdtdh">
   <w:docDefaults>
     <w:rPrDefault>
       <w:rPr>
@@ -2298,7 +2364,7 @@
       </w:pPr>
     </w:pPrDefault>
   </w:docDefaults>
-  <w:latentStyles w:defLockedState="0" w:defUIPriority="99" w:defSemiHidden="0" w:defUnhideWhenUsed="0" w:defQFormat="0" w:count="371">
+  <w:latentStyles w:defLockedState="0" w:defUIPriority="99" w:defSemiHidden="0" w:defUnhideWhenUsed="0" w:defQFormat="0" w:count="376">
     <w:lsdException w:name="Normal" w:uiPriority="0" w:qFormat="1"/>
     <w:lsdException w:name="heading 1" w:uiPriority="9" w:qFormat="1"/>
     <w:lsdException w:name="heading 2" w:semiHidden="1" w:uiPriority="9" w:unhideWhenUsed="1" w:qFormat="1"/>
@@ -2404,7 +2470,6 @@
     <w:lsdException w:name="HTML Sample" w:semiHidden="1" w:unhideWhenUsed="1"/>
     <w:lsdException w:name="HTML Typewriter" w:semiHidden="1" w:unhideWhenUsed="1"/>
     <w:lsdException w:name="HTML Variable" w:semiHidden="1" w:unhideWhenUsed="1"/>
-    <w:lsdException w:name="Normal Table" w:semiHidden="1" w:unhideWhenUsed="1"/>
     <w:lsdException w:name="annotation subject" w:semiHidden="1" w:unhideWhenUsed="1"/>
     <w:lsdException w:name="No List" w:semiHidden="1" w:unhideWhenUsed="1"/>
     <w:lsdException w:name="Outline List 1" w:semiHidden="1" w:unhideWhenUsed="1"/>
@@ -2447,11 +2512,8 @@
     <w:lsdException w:name="Table Contemporary" w:semiHidden="1" w:unhideWhenUsed="1"/>
     <w:lsdException w:name="Table Elegant" w:semiHidden="1" w:unhideWhenUsed="1"/>
     <w:lsdException w:name="Table Professional" w:semiHidden="1" w:unhideWhenUsed="1"/>
-    <w:lsdException w:name="Table Subtle 1" w:semiHidden="1" w:unhideWhenUsed="1"/>
     <w:lsdException w:name="Table Subtle 2" w:semiHidden="1" w:unhideWhenUsed="1"/>
     <w:lsdException w:name="Table Web 1" w:semiHidden="1" w:unhideWhenUsed="1"/>
-    <w:lsdException w:name="Table Web 2" w:semiHidden="1" w:unhideWhenUsed="1"/>
-    <w:lsdException w:name="Table Web 3" w:semiHidden="1" w:unhideWhenUsed="1"/>
     <w:lsdException w:name="Balloon Text" w:semiHidden="1" w:unhideWhenUsed="1"/>
     <w:lsdException w:name="Table Grid" w:uiPriority="39"/>
     <w:lsdException w:name="Table Theme" w:semiHidden="1" w:unhideWhenUsed="1"/>
@@ -2670,6 +2732,11 @@
     <w:lsdException w:name="List Table 5 Dark Accent 6" w:uiPriority="50"/>
     <w:lsdException w:name="List Table 6 Colorful Accent 6" w:uiPriority="51"/>
     <w:lsdException w:name="List Table 7 Colorful Accent 6" w:uiPriority="52"/>
+    <w:lsdException w:name="Mention" w:semiHidden="1" w:unhideWhenUsed="1"/>
+    <w:lsdException w:name="Smart Hyperlink" w:semiHidden="1" w:unhideWhenUsed="1"/>
+    <w:lsdException w:name="Hashtag" w:semiHidden="1" w:unhideWhenUsed="1"/>
+    <w:lsdException w:name="Unresolved Mention" w:semiHidden="1" w:unhideWhenUsed="1"/>
+    <w:lsdException w:name="Smart Link" w:semiHidden="1" w:unhideWhenUsed="1"/>
   </w:latentStyles>
   <w:style w:type="paragraph" w:default="1" w:styleId="Normal">
     <w:name w:val="Normal"/>
@@ -2727,6 +2794,18 @@
     <w:rsid w:val="00C818FF"/>
     <w:rPr>
       <w:color w:val="0000FF"/>
+      <w:u w:val="single"/>
+    </w:rPr>
+  </w:style>
+  <w:style w:type="character" w:styleId="FollowedHyperlink">
+    <w:name w:val="FollowedHyperlink"/>
+    <w:basedOn w:val="DefaultParagraphFont"/>
+    <w:uiPriority w:val="99"/>
+    <w:semiHidden/>
+    <w:unhideWhenUsed/>
+    <w:rsid w:val="008678BF"/>
+    <w:rPr>
+      <w:color w:val="954F72" w:themeColor="followedHyperlink"/>
       <w:u w:val="single"/>
     </w:rPr>
   </w:style>

</xml_diff>

<commit_message>
FIX: Fix display using Viewing Display options in Extra Tools tab for time series image volumes; Sometimes, the image would not be displayed at all, or when being the "Reset to default"     button is pressed, the state of the image (slice number being observed) would not be retained. DOC: update installation document, Startup batch file and release notes
</commit_message>
<xml_diff>
--- a/Documentation/Image Quizzer Installation.docx
+++ b/Documentation/Image Quizzer Installation.docx
@@ -1,6 +1,6 @@
 
 <file path=word/document.xml><?xml version="1.0" encoding="utf-8"?>
-<w:document xmlns:wpc="http://schemas.microsoft.com/office/word/2010/wordprocessingCanvas" xmlns:cx="http://schemas.microsoft.com/office/drawing/2014/chartex" xmlns:cx1="http://schemas.microsoft.com/office/drawing/2015/9/8/chartex" xmlns:cx2="http://schemas.microsoft.com/office/drawing/2015/10/21/chartex" xmlns:cx3="http://schemas.microsoft.com/office/drawing/2016/5/9/chartex" xmlns:cx4="http://schemas.microsoft.com/office/drawing/2016/5/10/chartex" xmlns:cx5="http://schemas.microsoft.com/office/drawing/2016/5/11/chartex" xmlns:cx6="http://schemas.microsoft.com/office/drawing/2016/5/12/chartex" xmlns:cx7="http://schemas.microsoft.com/office/drawing/2016/5/13/chartex" xmlns:cx8="http://schemas.microsoft.com/office/drawing/2016/5/14/chartex" xmlns:mc="http://schemas.openxmlformats.org/markup-compatibility/2006" xmlns:aink="http://schemas.microsoft.com/office/drawing/2016/ink" xmlns:am3d="http://schemas.microsoft.com/office/drawing/2017/model3d" xmlns:o="urn:schemas-microsoft-com:office:office" xmlns:oel="http://schemas.microsoft.com/office/2019/extlst" xmlns:r="http://schemas.openxmlformats.org/officeDocument/2006/relationships" xmlns:m="http://schemas.openxmlformats.org/officeDocument/2006/math" xmlns:v="urn:schemas-microsoft-com:vml" xmlns:wp14="http://schemas.microsoft.com/office/word/2010/wordprocessingDrawing" xmlns:wp="http://schemas.openxmlformats.org/drawingml/2006/wordprocessingDrawing" xmlns:w10="urn:schemas-microsoft-com:office:word" xmlns:w="http://schemas.openxmlformats.org/wordprocessingml/2006/main" xmlns:w14="http://schemas.microsoft.com/office/word/2010/wordml" xmlns:w15="http://schemas.microsoft.com/office/word/2012/wordml" xmlns:w16cex="http://schemas.microsoft.com/office/word/2018/wordml/cex" xmlns:w16cid="http://schemas.microsoft.com/office/word/2016/wordml/cid" xmlns:w16="http://schemas.microsoft.com/office/word/2018/wordml" xmlns:w16sdtdh="http://schemas.microsoft.com/office/word/2020/wordml/sdtdatahash" xmlns:w16se="http://schemas.microsoft.com/office/word/2015/wordml/symex" xmlns:wpg="http://schemas.microsoft.com/office/word/2010/wordprocessingGroup" xmlns:wpi="http://schemas.microsoft.com/office/word/2010/wordprocessingInk" xmlns:wne="http://schemas.microsoft.com/office/word/2006/wordml" xmlns:wps="http://schemas.microsoft.com/office/word/2010/wordprocessingShape" mc:Ignorable="w14 w15 w16se w16cid w16 w16cex w16sdtdh wp14">
+<w:document xmlns:wpc="http://schemas.microsoft.com/office/word/2010/wordprocessingCanvas" xmlns:mc="http://schemas.openxmlformats.org/markup-compatibility/2006" xmlns:o="urn:schemas-microsoft-com:office:office" xmlns:r="http://schemas.openxmlformats.org/officeDocument/2006/relationships" xmlns:m="http://schemas.openxmlformats.org/officeDocument/2006/math" xmlns:v="urn:schemas-microsoft-com:vml" xmlns:wp14="http://schemas.microsoft.com/office/word/2010/wordprocessingDrawing" xmlns:wp="http://schemas.openxmlformats.org/drawingml/2006/wordprocessingDrawing" xmlns:w10="urn:schemas-microsoft-com:office:word" xmlns:w="http://schemas.openxmlformats.org/wordprocessingml/2006/main" xmlns:w14="http://schemas.microsoft.com/office/word/2010/wordml" xmlns:w15="http://schemas.microsoft.com/office/word/2012/wordml" xmlns:wpg="http://schemas.microsoft.com/office/word/2010/wordprocessingGroup" xmlns:wpi="http://schemas.microsoft.com/office/word/2010/wordprocessingInk" xmlns:wne="http://schemas.microsoft.com/office/word/2006/wordml" xmlns:wps="http://schemas.microsoft.com/office/word/2010/wordprocessingShape" mc:Ignorable="w14 w15 wp14">
   <w:body>
     <w:p>
       <w:pPr>
@@ -8,8 +8,8 @@
         <w:rPr>
           <w:b/>
           <w:bCs/>
-          <w:sz w:val="28"/>
-          <w:szCs w:val="28"/>
+          <w:sz w:val="32"/>
+          <w:szCs w:val="32"/>
           <w:lang w:val="en-US"/>
         </w:rPr>
       </w:pPr>
@@ -17,8 +17,8 @@
         <w:rPr>
           <w:b/>
           <w:bCs/>
-          <w:sz w:val="28"/>
-          <w:szCs w:val="28"/>
+          <w:sz w:val="32"/>
+          <w:szCs w:val="32"/>
           <w:lang w:val="en-US"/>
         </w:rPr>
         <w:t>Baines Image Quizzer</w:t>
@@ -30,8 +30,8 @@
         <w:rPr>
           <w:b/>
           <w:bCs/>
-          <w:sz w:val="28"/>
-          <w:szCs w:val="28"/>
+          <w:sz w:val="32"/>
+          <w:szCs w:val="32"/>
           <w:lang w:val="en-US"/>
         </w:rPr>
       </w:pPr>
@@ -39,8 +39,8 @@
         <w:rPr>
           <w:b/>
           <w:bCs/>
-          <w:sz w:val="28"/>
-          <w:szCs w:val="28"/>
+          <w:sz w:val="32"/>
+          <w:szCs w:val="32"/>
           <w:lang w:val="en-US"/>
         </w:rPr>
         <w:t>I</w:t>
@@ -49,8 +49,8 @@
         <w:rPr>
           <w:b/>
           <w:bCs/>
-          <w:sz w:val="28"/>
-          <w:szCs w:val="28"/>
+          <w:sz w:val="32"/>
+          <w:szCs w:val="32"/>
           <w:lang w:val="en-US"/>
         </w:rPr>
         <w:t>nstallation</w:t>
@@ -74,6 +74,23 @@
     </w:p>
     <w:p>
       <w:pPr>
+        <w:rPr>
+          <w:b/>
+          <w:sz w:val="32"/>
+          <w:lang w:val="en-US"/>
+        </w:rPr>
+      </w:pPr>
+      <w:r>
+        <w:rPr>
+          <w:b/>
+          <w:sz w:val="32"/>
+          <w:lang w:val="en-US"/>
+        </w:rPr>
+        <w:t>Image Quizzer Project</w:t>
+      </w:r>
+    </w:p>
+    <w:p>
+      <w:pPr>
         <w:pStyle w:val="ListParagraph"/>
         <w:numPr>
           <w:ilvl w:val="0"/>
@@ -87,26 +104,36 @@
         <w:rPr>
           <w:lang w:val="en-US"/>
         </w:rPr>
-        <w:t>Plug in</w:t>
-      </w:r>
-      <w:r>
-        <w:rPr>
-          <w:lang w:val="en-US"/>
-        </w:rPr>
-        <w:t xml:space="preserve"> USB</w:t>
-      </w:r>
-      <w:r>
-        <w:rPr>
-          <w:lang w:val="en-US"/>
-        </w:rPr>
-        <w:t xml:space="preserve"> on your PC or laptop</w:t>
-      </w:r>
-      <w:r>
-        <w:rPr>
-          <w:lang w:val="en-US"/>
-        </w:rPr>
-        <w:t xml:space="preserve"> (other option may be to download Image Quizzer from GitHub)</w:t>
-      </w:r>
+        <w:t>The Image Quizzer project is available with special access permission through GitHub or in some cases, the study coordinator may set up a USB containing the Image Quizzer module and encrypted study data. (</w:t>
+      </w:r>
+      <w:proofErr w:type="spellStart"/>
+      <w:r>
+        <w:rPr>
+          <w:lang w:val="en-US"/>
+        </w:rPr>
+        <w:t>VeraCrypt</w:t>
+      </w:r>
+      <w:proofErr w:type="spellEnd"/>
+      <w:r>
+        <w:rPr>
+          <w:lang w:val="en-US"/>
+        </w:rPr>
+        <w:t xml:space="preserve"> is an application that can be used to encrypt data</w:t>
+      </w:r>
+      <w:r>
+        <w:rPr>
+          <w:lang w:val="en-US"/>
+        </w:rPr>
+        <w:t xml:space="preserve"> and mount the encrypted volume onto your PC; admin rights are required.)</w:t>
+      </w:r>
+    </w:p>
+    <w:p>
+      <w:pPr>
+        <w:pStyle w:val="ListParagraph"/>
+        <w:rPr>
+          <w:lang w:val="en-US"/>
+        </w:rPr>
+      </w:pPr>
     </w:p>
     <w:p>
       <w:pPr>
@@ -119,11 +146,25 @@
           <w:lang w:val="en-US"/>
         </w:rPr>
       </w:pPr>
-      <w:r>
-        <w:rPr>
-          <w:lang w:val="en-US"/>
-        </w:rPr>
-        <w:t>USB contents:</w:t>
+      <w:proofErr w:type="spellStart"/>
+      <w:r>
+        <w:rPr>
+          <w:lang w:val="en-US"/>
+        </w:rPr>
+        <w:t>ImageQuizzerProject</w:t>
+      </w:r>
+      <w:proofErr w:type="spellEnd"/>
+      <w:r>
+        <w:rPr>
+          <w:lang w:val="en-US"/>
+        </w:rPr>
+        <w:t xml:space="preserve"> </w:t>
+      </w:r>
+      <w:r>
+        <w:rPr>
+          <w:lang w:val="en-US"/>
+        </w:rPr>
+        <w:t>folder which contains the following:</w:t>
       </w:r>
     </w:p>
     <w:p>
@@ -139,9 +180,18 @@
       </w:pPr>
       <w:r>
         <w:rPr>
-          <w:lang w:val="en-US"/>
-        </w:rPr>
-        <w:t>ImageQuizzerProject folder which contains:</w:t>
+          <w:b/>
+          <w:bCs/>
+          <w:lang w:val="en-US"/>
+        </w:rPr>
+        <w:t xml:space="preserve">Documentation </w:t>
+      </w:r>
+      <w:r>
+        <w:rPr>
+          <w:bCs/>
+          <w:lang w:val="en-US"/>
+        </w:rPr>
+        <w:t>folder</w:t>
       </w:r>
     </w:p>
     <w:p>
@@ -211,6 +261,90 @@
           <w:bCs/>
           <w:lang w:val="en-US"/>
         </w:rPr>
+        <w:t>XML Elements and Attributes</w:t>
+      </w:r>
+      <w:r>
+        <w:rPr>
+          <w:lang w:val="en-US"/>
+        </w:rPr>
+        <w:t>.</w:t>
+      </w:r>
+      <w:r>
+        <w:rPr>
+          <w:lang w:val="en-US"/>
+        </w:rPr>
+        <w:t>xls (keywords to create the script)</w:t>
+      </w:r>
+    </w:p>
+    <w:p>
+      <w:pPr>
+        <w:pStyle w:val="ListParagraph"/>
+        <w:numPr>
+          <w:ilvl w:val="3"/>
+          <w:numId w:val="4"/>
+        </w:numPr>
+        <w:rPr>
+          <w:lang w:val="en-US"/>
+        </w:rPr>
+      </w:pPr>
+      <w:r>
+        <w:rPr>
+          <w:b/>
+          <w:bCs/>
+          <w:lang w:val="en-US"/>
+        </w:rPr>
+        <w:t xml:space="preserve">3D Slicer </w:t>
+      </w:r>
+      <w:r>
+        <w:rPr>
+          <w:lang w:val="en-US"/>
+        </w:rPr>
+        <w:t>– Keyboard Shortcuts.docx (popular shortcuts when in quiz)</w:t>
+      </w:r>
+    </w:p>
+    <w:p>
+      <w:pPr>
+        <w:pStyle w:val="ListParagraph"/>
+        <w:numPr>
+          <w:ilvl w:val="3"/>
+          <w:numId w:val="4"/>
+        </w:numPr>
+        <w:rPr>
+          <w:lang w:val="en-US"/>
+        </w:rPr>
+      </w:pPr>
+      <w:r>
+        <w:rPr>
+          <w:bCs/>
+          <w:lang w:val="en-US"/>
+        </w:rPr>
+        <w:t>Plus o</w:t>
+      </w:r>
+      <w:r>
+        <w:rPr>
+          <w:bCs/>
+          <w:lang w:val="en-US"/>
+        </w:rPr>
+        <w:t>ther support documents</w:t>
+      </w:r>
+    </w:p>
+    <w:p>
+      <w:pPr>
+        <w:pStyle w:val="ListParagraph"/>
+        <w:numPr>
+          <w:ilvl w:val="2"/>
+          <w:numId w:val="4"/>
+        </w:numPr>
+        <w:rPr>
+          <w:lang w:val="en-US"/>
+        </w:rPr>
+      </w:pPr>
+      <w:r>
+        <w:rPr>
+          <w:b/>
+          <w:bCs/>
+          <w:lang w:val="en-US"/>
+        </w:rPr>
         <w:t>ImageQuizzerStartup</w:t>
       </w:r>
       <w:r>
@@ -230,6 +364,279 @@
       <w:pPr>
         <w:pStyle w:val="ListParagraph"/>
         <w:numPr>
+          <w:ilvl w:val="2"/>
+          <w:numId w:val="4"/>
+        </w:numPr>
+        <w:rPr>
+          <w:lang w:val="en-US"/>
+        </w:rPr>
+      </w:pPr>
+      <w:r>
+        <w:rPr>
+          <w:b/>
+          <w:bCs/>
+          <w:lang w:val="en-US"/>
+        </w:rPr>
+        <w:t>(ImageQuizzerShutdown</w:t>
+      </w:r>
+      <w:r>
+        <w:rPr>
+          <w:lang w:val="en-US"/>
+        </w:rPr>
+        <w:t>.</w:t>
+      </w:r>
+      <w:r>
+        <w:rPr>
+          <w:lang w:val="en-US"/>
+        </w:rPr>
+        <w:t>bat – updated when running the quiz; may not exist on install)</w:t>
+      </w:r>
+    </w:p>
+    <w:p>
+      <w:pPr>
+        <w:pStyle w:val="ListParagraph"/>
+        <w:numPr>
+          <w:ilvl w:val="2"/>
+          <w:numId w:val="4"/>
+        </w:numPr>
+        <w:rPr>
+          <w:lang w:val="en-US"/>
+        </w:rPr>
+      </w:pPr>
+      <w:proofErr w:type="spellStart"/>
+      <w:r>
+        <w:rPr>
+          <w:b/>
+          <w:bCs/>
+          <w:lang w:val="en-US"/>
+        </w:rPr>
+        <w:t>ImageQuizzer</w:t>
+      </w:r>
+      <w:proofErr w:type="spellEnd"/>
+      <w:r>
+        <w:rPr>
+          <w:lang w:val="en-US"/>
+        </w:rPr>
+        <w:t xml:space="preserve"> folder – holds the module to run the quiz</w:t>
+      </w:r>
+    </w:p>
+    <w:p>
+      <w:pPr>
+        <w:pStyle w:val="ListParagraph"/>
+        <w:ind w:left="2160"/>
+        <w:rPr>
+          <w:b/>
+          <w:bCs/>
+          <w:lang w:val="en-US"/>
+        </w:rPr>
+      </w:pPr>
+    </w:p>
+    <w:p>
+      <w:pPr>
+        <w:pStyle w:val="ListParagraph"/>
+        <w:ind w:left="2160"/>
+        <w:rPr>
+          <w:lang w:val="en-US"/>
+        </w:rPr>
+      </w:pPr>
+    </w:p>
+    <w:p>
+      <w:pPr>
+        <w:pStyle w:val="ListParagraph"/>
+        <w:numPr>
+          <w:ilvl w:val="0"/>
+          <w:numId w:val="4"/>
+        </w:numPr>
+        <w:rPr>
+          <w:lang w:val="en-US"/>
+        </w:rPr>
+      </w:pPr>
+      <w:r>
+        <w:rPr>
+          <w:lang w:val="en-US"/>
+        </w:rPr>
+        <w:t>Update the startup batch file</w:t>
+      </w:r>
+    </w:p>
+    <w:p>
+      <w:pPr>
+        <w:pStyle w:val="ListParagraph"/>
+        <w:numPr>
+          <w:ilvl w:val="1"/>
+          <w:numId w:val="4"/>
+        </w:numPr>
+        <w:rPr>
+          <w:lang w:val="en-US"/>
+        </w:rPr>
+      </w:pPr>
+      <w:r>
+        <w:rPr>
+          <w:lang w:val="en-US"/>
+        </w:rPr>
+        <w:t xml:space="preserve">If 3D Slicer was loaded into the default directory, the </w:t>
+      </w:r>
+      <w:r>
+        <w:rPr>
+          <w:b/>
+          <w:lang w:val="en-US"/>
+        </w:rPr>
+        <w:t>ImageQuizzerStartup</w:t>
+      </w:r>
+      <w:r>
+        <w:rPr>
+          <w:b/>
+          <w:lang w:val="en-US"/>
+        </w:rPr>
+        <w:t xml:space="preserve">.bat </w:t>
+      </w:r>
+      <w:r>
+        <w:rPr>
+          <w:lang w:val="en-US"/>
+        </w:rPr>
+        <w:t>file may run as is. Default directory for 3D Slicer:</w:t>
+      </w:r>
+    </w:p>
+    <w:p>
+      <w:pPr>
+        <w:pStyle w:val="ListParagraph"/>
+        <w:numPr>
+          <w:ilvl w:val="2"/>
+          <w:numId w:val="4"/>
+        </w:numPr>
+        <w:rPr>
+          <w:lang w:val="en-US"/>
+        </w:rPr>
+      </w:pPr>
+      <w:r>
+        <w:rPr>
+          <w:lang w:val="en-US"/>
+        </w:rPr>
+        <w:t>C:\Users\</w:t>
+      </w:r>
+      <w:r>
+        <w:rPr>
+          <w:i/>
+          <w:iCs/>
+          <w:lang w:val="en-US"/>
+        </w:rPr>
+        <w:t>username</w:t>
+      </w:r>
+      <w:r>
+        <w:rPr>
+          <w:lang w:val="en-US"/>
+        </w:rPr>
+        <w:t>\AppData\Local\NA-MIC\</w:t>
+      </w:r>
+      <w:r>
+        <w:rPr>
+          <w:lang w:val="en-US"/>
+        </w:rPr>
+        <w:t>Slicer 4.11.20210226</w:t>
+      </w:r>
+      <w:r>
+        <w:rPr>
+          <w:lang w:val="en-US"/>
+        </w:rPr>
+        <w:t>\Slicer.exe</w:t>
+      </w:r>
+    </w:p>
+    <w:p>
+      <w:pPr>
+        <w:pStyle w:val="ListParagraph"/>
+        <w:numPr>
+          <w:ilvl w:val="1"/>
+          <w:numId w:val="4"/>
+        </w:numPr>
+        <w:rPr>
+          <w:lang w:val="en-US"/>
+        </w:rPr>
+      </w:pPr>
+      <w:r>
+        <w:rPr>
+          <w:lang w:val="en-US"/>
+        </w:rPr>
+        <w:t>If not, you can u</w:t>
+      </w:r>
+      <w:r>
+        <w:rPr>
+          <w:lang w:val="en-US"/>
+        </w:rPr>
+        <w:t>pdate the directory that points to the current installation of Slicer.exe</w:t>
+      </w:r>
+      <w:r>
+        <w:rPr>
+          <w:lang w:val="en-US"/>
+        </w:rPr>
+        <w:t xml:space="preserve"> </w:t>
+      </w:r>
+    </w:p>
+    <w:p>
+      <w:pPr>
+        <w:pStyle w:val="ListParagraph"/>
+        <w:numPr>
+          <w:ilvl w:val="2"/>
+          <w:numId w:val="4"/>
+        </w:numPr>
+        <w:rPr>
+          <w:lang w:val="en-US"/>
+        </w:rPr>
+      </w:pPr>
+      <w:r>
+        <w:rPr>
+          <w:lang w:val="en-US"/>
+        </w:rPr>
+        <w:t xml:space="preserve">In Notepad edit the file </w:t>
+      </w:r>
+      <w:r>
+        <w:rPr>
+          <w:b/>
+          <w:lang w:val="en-US"/>
+        </w:rPr>
+        <w:t>ImageQuizzerStartup.bat</w:t>
+      </w:r>
+      <w:r>
+        <w:rPr>
+          <w:lang w:val="en-US"/>
+        </w:rPr>
+        <w:t xml:space="preserve"> located in </w:t>
+      </w:r>
+      <w:proofErr w:type="spellStart"/>
+      <w:r>
+        <w:rPr>
+          <w:lang w:val="en-US"/>
+        </w:rPr>
+        <w:t>ImageQuizzerProject</w:t>
+      </w:r>
+      <w:proofErr w:type="spellEnd"/>
+      <w:r>
+        <w:rPr>
+          <w:lang w:val="en-US"/>
+        </w:rPr>
+        <w:t xml:space="preserve"> folder</w:t>
+      </w:r>
+    </w:p>
+    <w:p>
+      <w:pPr>
+        <w:pStyle w:val="ListParagraph"/>
+        <w:numPr>
+          <w:ilvl w:val="2"/>
+          <w:numId w:val="4"/>
+        </w:numPr>
+        <w:rPr>
+          <w:lang w:val="en-US"/>
+        </w:rPr>
+      </w:pPr>
+      <w:r>
+        <w:rPr>
+          <w:lang w:val="en-US"/>
+        </w:rPr>
+        <w:t>Replace the following lines:</w:t>
+      </w:r>
+    </w:p>
+    <w:p>
+      <w:pPr>
+        <w:pStyle w:val="ListParagraph"/>
+        <w:numPr>
           <w:ilvl w:val="3"/>
           <w:numId w:val="4"/>
         </w:numPr>
@@ -239,11 +646,87 @@
       </w:pPr>
       <w:r>
         <w:rPr>
-          <w:b/>
-          <w:bCs/>
-          <w:lang w:val="en-US"/>
-        </w:rPr>
-        <w:t>(ImageQuizzerShutdown</w:t>
+          <w:lang w:val="en-US"/>
+        </w:rPr>
+        <w:t xml:space="preserve">cd </w:t>
+      </w:r>
+      <w:r>
+        <w:rPr>
+          <w:lang w:val="en-US"/>
+        </w:rPr>
+        <w:t xml:space="preserve">/D </w:t>
+      </w:r>
+      <w:r>
+        <w:rPr>
+          <w:lang w:val="en-US"/>
+        </w:rPr>
+        <w:t>%LOCALAPPDATA%</w:t>
+      </w:r>
+    </w:p>
+    <w:p>
+      <w:pPr>
+        <w:pStyle w:val="ListParagraph"/>
+        <w:numPr>
+          <w:ilvl w:val="3"/>
+          <w:numId w:val="4"/>
+        </w:numPr>
+        <w:rPr>
+          <w:lang w:val="en-US"/>
+        </w:rPr>
+      </w:pPr>
+      <w:r>
+        <w:rPr>
+          <w:lang w:val="en-US"/>
+        </w:rPr>
+        <w:t>set SLICER_LAUNCHER="NA-MIC\Slicer 4.11.20210226\Slicer.exe"</w:t>
+      </w:r>
+    </w:p>
+    <w:p>
+      <w:pPr>
+        <w:pStyle w:val="ListParagraph"/>
+        <w:numPr>
+          <w:ilvl w:val="2"/>
+          <w:numId w:val="4"/>
+        </w:numPr>
+        <w:rPr>
+          <w:lang w:val="en-US"/>
+        </w:rPr>
+      </w:pPr>
+      <w:r>
+        <w:rPr>
+          <w:lang w:val="en-US"/>
+        </w:rPr>
+        <w:t>with</w:t>
+      </w:r>
+      <w:r>
+        <w:rPr>
+          <w:lang w:val="en-US"/>
+        </w:rPr>
+        <w:t xml:space="preserve"> the full path to Slicer</w:t>
+      </w:r>
+      <w:r>
+        <w:rPr>
+          <w:lang w:val="en-US"/>
+        </w:rPr>
+        <w:t>:</w:t>
+      </w:r>
+    </w:p>
+    <w:p>
+      <w:pPr>
+        <w:pStyle w:val="ListParagraph"/>
+        <w:numPr>
+          <w:ilvl w:val="3"/>
+          <w:numId w:val="4"/>
+        </w:numPr>
+        <w:rPr>
+          <w:lang w:val="en-US"/>
+        </w:rPr>
+      </w:pPr>
+      <w:r>
+        <w:rPr>
+          <w:lang w:val="en-US"/>
+        </w:rPr>
+        <w:t>set SLICER_LAUNCHER=”</w:t>
       </w:r>
       <w:r>
         <w:rPr>
@@ -255,73 +738,105 @@
         <w:rPr>
           <w:lang w:val="en-US"/>
         </w:rPr>
-        <w:t>bat – updated when running the quiz; may not exist on install)</w:t>
-      </w:r>
-    </w:p>
-    <w:p>
-      <w:pPr>
-        <w:pStyle w:val="ListParagraph"/>
-        <w:numPr>
-          <w:ilvl w:val="3"/>
-          <w:numId w:val="4"/>
-        </w:numPr>
-        <w:rPr>
-          <w:lang w:val="en-US"/>
-        </w:rPr>
-      </w:pPr>
-      <w:r>
-        <w:rPr>
-          <w:b/>
-          <w:bCs/>
-          <w:lang w:val="en-US"/>
-        </w:rPr>
-        <w:t>ImageQuizzer</w:t>
-      </w:r>
-      <w:r>
-        <w:rPr>
-          <w:lang w:val="en-US"/>
-        </w:rPr>
-        <w:t xml:space="preserve"> folder – holds the module to run the quiz</w:t>
-      </w:r>
-    </w:p>
-    <w:p>
-      <w:pPr>
-        <w:ind w:left="1800"/>
-        <w:rPr>
-          <w:lang w:val="en-US"/>
-        </w:rPr>
-      </w:pPr>
-      <w:r>
-        <w:rPr>
-          <w:b/>
-          <w:bCs/>
-          <w:lang w:val="en-US"/>
-        </w:rPr>
-        <w:t>BainesImagingSecurity</w:t>
-      </w:r>
-      <w:r>
-        <w:rPr>
-          <w:lang w:val="en-US"/>
-        </w:rPr>
-        <w:t xml:space="preserve"> - </w:t>
-      </w:r>
-      <w:r>
-        <w:rPr>
-          <w:lang w:val="en-US"/>
-        </w:rPr>
-        <w:t xml:space="preserve">an encrypted </w:t>
-      </w:r>
-      <w:r>
-        <w:rPr>
-          <w:lang w:val="en-US"/>
-        </w:rPr>
-        <w:t>volume</w:t>
-      </w:r>
-      <w:r>
-        <w:rPr>
-          <w:lang w:val="en-US"/>
-        </w:rPr>
-        <w:t xml:space="preserve"> holding the patient data for this study</w:t>
+        <w:t>..\Path\To\</w:t>
+      </w:r>
+      <w:r>
+        <w:rPr>
+          <w:lang w:val="en-US"/>
+        </w:rPr>
+        <w:t xml:space="preserve"> </w:t>
+      </w:r>
+      <w:r>
+        <w:rPr>
+          <w:lang w:val="en-US"/>
+        </w:rPr>
+        <w:t>NA-MIC\Slicer 4.11.20210226\Slicer.exe</w:t>
+      </w:r>
+      <w:r>
+        <w:rPr>
+          <w:lang w:val="en-US"/>
+        </w:rPr>
+        <w:t>”</w:t>
+      </w:r>
+    </w:p>
+    <w:p>
+      <w:pPr>
+        <w:pStyle w:val="ListParagraph"/>
+        <w:ind w:left="2160"/>
+        <w:rPr>
+          <w:lang w:val="en-US"/>
+        </w:rPr>
+      </w:pPr>
+    </w:p>
+    <w:p>
+      <w:pPr>
+        <w:rPr>
+          <w:b/>
+          <w:sz w:val="32"/>
+          <w:lang w:val="en-US"/>
+        </w:rPr>
+      </w:pPr>
+      <w:r>
+        <w:rPr>
+          <w:b/>
+          <w:sz w:val="32"/>
+          <w:lang w:val="en-US"/>
+        </w:rPr>
+        <w:br w:type="page"/>
+      </w:r>
+    </w:p>
+    <w:p>
+      <w:pPr>
+        <w:rPr>
+          <w:b/>
+          <w:sz w:val="32"/>
+          <w:lang w:val="en-US"/>
+        </w:rPr>
+      </w:pPr>
+      <w:r>
+        <w:rPr>
+          <w:b/>
+          <w:sz w:val="32"/>
+          <w:lang w:val="en-US"/>
+        </w:rPr>
+        <w:lastRenderedPageBreak/>
+        <w:t>3D Slicer</w:t>
+      </w:r>
+    </w:p>
+    <w:p>
+      <w:pPr>
+        <w:pStyle w:val="ListParagraph"/>
+        <w:numPr>
+          <w:ilvl w:val="0"/>
+          <w:numId w:val="4"/>
+        </w:numPr>
+        <w:rPr>
+          <w:lang w:val="en-US"/>
+        </w:rPr>
+      </w:pPr>
+      <w:r>
+        <w:rPr>
+          <w:lang w:val="en-US"/>
+        </w:rPr>
+        <w:t xml:space="preserve">Install 3D Slicer </w:t>
+      </w:r>
+    </w:p>
+    <w:p>
+      <w:pPr>
+        <w:pStyle w:val="ListParagraph"/>
+        <w:numPr>
+          <w:ilvl w:val="1"/>
+          <w:numId w:val="4"/>
+        </w:numPr>
+        <w:rPr>
+          <w:lang w:val="en-US"/>
+        </w:rPr>
+      </w:pPr>
+      <w:r>
+        <w:rPr>
+          <w:lang w:val="en-US"/>
+        </w:rPr>
+        <w:t>Download Slicer version 4.11.20210226</w:t>
       </w:r>
     </w:p>
     <w:p>
@@ -337,77 +852,161 @@
       </w:pPr>
       <w:r>
         <w:rPr>
-          <w:b/>
-          <w:bCs/>
-          <w:lang w:val="en-US"/>
-        </w:rPr>
-        <w:t>VeraCrypt</w:t>
-      </w:r>
-      <w:r>
-        <w:rPr>
-          <w:b/>
-          <w:bCs/>
-          <w:lang w:val="en-US"/>
-        </w:rPr>
-        <w:t>.exe</w:t>
-      </w:r>
+          <w:lang w:val="en-US"/>
+        </w:rPr>
+        <w:t>https://download.slicer.org/download?os=win&amp;date=2021-02-26</w:t>
+      </w:r>
+    </w:p>
+    <w:p>
+      <w:pPr>
+        <w:pStyle w:val="ListParagraph"/>
+        <w:numPr>
+          <w:ilvl w:val="1"/>
+          <w:numId w:val="4"/>
+        </w:numPr>
+        <w:rPr>
+          <w:lang w:val="en-US"/>
+        </w:rPr>
+      </w:pPr>
+      <w:r>
+        <w:rPr>
+          <w:lang w:val="en-US"/>
+        </w:rPr>
+        <w:t>Double click on the downloaded .exe file</w:t>
+      </w:r>
+    </w:p>
+    <w:p>
+      <w:pPr>
+        <w:pStyle w:val="ListParagraph"/>
+        <w:numPr>
+          <w:ilvl w:val="2"/>
+          <w:numId w:val="4"/>
+        </w:numPr>
+        <w:rPr>
+          <w:lang w:val="en-US"/>
+        </w:rPr>
+      </w:pPr>
+      <w:r>
+        <w:rPr>
+          <w:lang w:val="en-US"/>
+        </w:rPr>
+        <w:t>Accept installation defaults</w:t>
+      </w:r>
+    </w:p>
+    <w:p>
+      <w:pPr>
+        <w:pStyle w:val="ListParagraph"/>
+        <w:numPr>
+          <w:ilvl w:val="1"/>
+          <w:numId w:val="4"/>
+        </w:numPr>
+        <w:rPr>
+          <w:lang w:val="en-US"/>
+        </w:rPr>
+      </w:pPr>
+      <w:r>
+        <w:rPr>
+          <w:lang w:val="en-US"/>
+        </w:rPr>
+        <w:t>We are using version 4.11.202</w:t>
+      </w:r>
+      <w:r>
+        <w:rPr>
+          <w:lang w:val="en-US"/>
+        </w:rPr>
+        <w:t>10226</w:t>
+      </w:r>
+      <w:r>
+        <w:rPr>
+          <w:lang w:val="en-US"/>
+        </w:rPr>
+        <w:t xml:space="preserve">; revision </w:t>
+      </w:r>
+      <w:r>
+        <w:rPr>
+          <w:lang w:val="en-US"/>
+        </w:rPr>
+        <w:t>29738</w:t>
+      </w:r>
+    </w:p>
+    <w:p>
+      <w:pPr>
+        <w:pStyle w:val="ListParagraph"/>
+        <w:numPr>
+          <w:ilvl w:val="2"/>
+          <w:numId w:val="4"/>
+        </w:numPr>
+        <w:rPr>
+          <w:lang w:val="en-US"/>
+        </w:rPr>
+      </w:pPr>
+      <w:r>
+        <w:rPr>
+          <w:lang w:val="en-US"/>
+        </w:rPr>
+        <w:t>Using any other version of Slicer may have unpredictable behavior for this application</w:t>
+      </w:r>
+    </w:p>
+    <w:p>
+      <w:pPr>
+        <w:pStyle w:val="ListParagraph"/>
+        <w:ind w:left="2160"/>
+        <w:rPr>
+          <w:lang w:val="en-US"/>
+        </w:rPr>
+      </w:pPr>
+    </w:p>
+    <w:p>
+      <w:pPr>
+        <w:pStyle w:val="ListParagraph"/>
+        <w:numPr>
+          <w:ilvl w:val="0"/>
+          <w:numId w:val="4"/>
+        </w:numPr>
+        <w:rPr>
+          <w:lang w:val="en-US"/>
+        </w:rPr>
+      </w:pPr>
+      <w:r>
+        <w:rPr>
+          <w:lang w:val="en-US"/>
+        </w:rPr>
+        <w:t xml:space="preserve">Install </w:t>
+      </w:r>
+      <w:r>
+        <w:rPr>
+          <w:lang w:val="en-US"/>
+        </w:rPr>
+        <w:t xml:space="preserve">3D Slicer extensions : </w:t>
+      </w:r>
+      <w:proofErr w:type="spellStart"/>
+      <w:r>
+        <w:rPr>
+          <w:lang w:val="en-US"/>
+        </w:rPr>
+        <w:t>SlicerRT</w:t>
+      </w:r>
+      <w:proofErr w:type="spellEnd"/>
+      <w:r>
+        <w:rPr>
+          <w:lang w:val="en-US"/>
+        </w:rPr>
+        <w:t xml:space="preserve">, </w:t>
+      </w:r>
+      <w:proofErr w:type="spellStart"/>
+      <w:r>
+        <w:rPr>
+          <w:lang w:val="en-US"/>
+        </w:rPr>
+        <w:t>mpReview</w:t>
+      </w:r>
+      <w:proofErr w:type="spellEnd"/>
       <w:r>
         <w:rPr>
           <w:lang w:val="en-US"/>
         </w:rPr>
         <w:t xml:space="preserve"> </w:t>
       </w:r>
-      <w:r>
-        <w:rPr>
-          <w:lang w:val="en-US"/>
-        </w:rPr>
-        <w:t>– an application to mount the encrypted data</w:t>
-      </w:r>
-      <w:r>
-        <w:rPr>
-          <w:lang w:val="en-US"/>
-        </w:rPr>
-        <w:t xml:space="preserve"> volume</w:t>
-      </w:r>
-      <w:r>
-        <w:rPr>
-          <w:lang w:val="en-US"/>
-        </w:rPr>
-        <w:t xml:space="preserve"> onto your PC</w:t>
-      </w:r>
-      <w:r>
-        <w:rPr>
-          <w:lang w:val="en-US"/>
-        </w:rPr>
-        <w:t xml:space="preserve"> (admin rights required)</w:t>
-      </w:r>
-    </w:p>
-    <w:p>
-      <w:pPr>
-        <w:pStyle w:val="ListParagraph"/>
-        <w:ind w:left="2160"/>
-        <w:rPr>
-          <w:lang w:val="en-US"/>
-        </w:rPr>
-      </w:pPr>
-    </w:p>
-    <w:p>
-      <w:pPr>
-        <w:pStyle w:val="ListParagraph"/>
-        <w:numPr>
-          <w:ilvl w:val="0"/>
-          <w:numId w:val="4"/>
-        </w:numPr>
-        <w:rPr>
-          <w:lang w:val="en-US"/>
-        </w:rPr>
-      </w:pPr>
-      <w:r>
-        <w:rPr>
-          <w:lang w:val="en-US"/>
-        </w:rPr>
-        <w:t xml:space="preserve">Install 3D Slicer </w:t>
-      </w:r>
     </w:p>
     <w:p>
       <w:pPr>
@@ -424,7 +1023,25 @@
         <w:rPr>
           <w:lang w:val="en-US"/>
         </w:rPr>
-        <w:t>Download Slicer version 4.11.20210226</w:t>
+        <w:t>Open 3D Slicer</w:t>
+      </w:r>
+    </w:p>
+    <w:p>
+      <w:pPr>
+        <w:pStyle w:val="ListParagraph"/>
+        <w:numPr>
+          <w:ilvl w:val="1"/>
+          <w:numId w:val="4"/>
+        </w:numPr>
+        <w:rPr>
+          <w:lang w:val="en-US"/>
+        </w:rPr>
+      </w:pPr>
+      <w:r>
+        <w:rPr>
+          <w:lang w:val="en-US"/>
+        </w:rPr>
+        <w:t>Select View &gt; Extension Manager</w:t>
       </w:r>
     </w:p>
     <w:p>
@@ -442,7 +1059,69 @@
         <w:rPr>
           <w:lang w:val="en-US"/>
         </w:rPr>
-        <w:t>https://download.slicer.org/download?os=win&amp;date=2021-02-26</w:t>
+        <w:t xml:space="preserve">In the Search field (upper right-hand corner) input </w:t>
+      </w:r>
+      <w:proofErr w:type="spellStart"/>
+      <w:r>
+        <w:rPr>
+          <w:lang w:val="en-US"/>
+        </w:rPr>
+        <w:t>SlicerRT</w:t>
+      </w:r>
+      <w:proofErr w:type="spellEnd"/>
+    </w:p>
+    <w:p>
+      <w:pPr>
+        <w:pStyle w:val="ListParagraph"/>
+        <w:numPr>
+          <w:ilvl w:val="2"/>
+          <w:numId w:val="4"/>
+        </w:numPr>
+        <w:rPr>
+          <w:lang w:val="en-US"/>
+        </w:rPr>
+      </w:pPr>
+      <w:r>
+        <w:rPr>
+          <w:lang w:val="en-US"/>
+        </w:rPr>
+        <w:t>Click Install</w:t>
+      </w:r>
+    </w:p>
+    <w:p>
+      <w:pPr>
+        <w:pStyle w:val="ListParagraph"/>
+        <w:numPr>
+          <w:ilvl w:val="2"/>
+          <w:numId w:val="4"/>
+        </w:numPr>
+        <w:rPr>
+          <w:lang w:val="en-US"/>
+        </w:rPr>
+      </w:pPr>
+      <w:r>
+        <w:rPr>
+          <w:lang w:val="en-US"/>
+        </w:rPr>
+        <w:t>There will be a message to say the extension was installed</w:t>
+      </w:r>
+    </w:p>
+    <w:p>
+      <w:pPr>
+        <w:pStyle w:val="ListParagraph"/>
+        <w:numPr>
+          <w:ilvl w:val="2"/>
+          <w:numId w:val="4"/>
+        </w:numPr>
+        <w:rPr>
+          <w:lang w:val="en-US"/>
+        </w:rPr>
+      </w:pPr>
+      <w:r>
+        <w:rPr>
+          <w:lang w:val="en-US"/>
+        </w:rPr>
+        <w:t>Click on Restart (bottom right-hand corner) and OK</w:t>
       </w:r>
     </w:p>
     <w:p>
@@ -460,251 +1139,16 @@
         <w:rPr>
           <w:lang w:val="en-US"/>
         </w:rPr>
-        <w:t>Double click on the downloaded .exe file</w:t>
-      </w:r>
-    </w:p>
-    <w:p>
-      <w:pPr>
-        <w:pStyle w:val="ListParagraph"/>
-        <w:numPr>
-          <w:ilvl w:val="2"/>
-          <w:numId w:val="4"/>
-        </w:numPr>
-        <w:rPr>
-          <w:lang w:val="en-US"/>
-        </w:rPr>
-      </w:pPr>
-      <w:r>
-        <w:rPr>
-          <w:lang w:val="en-US"/>
-        </w:rPr>
-        <w:t>Accept installation defaults</w:t>
-      </w:r>
-    </w:p>
-    <w:p>
-      <w:pPr>
-        <w:pStyle w:val="ListParagraph"/>
-        <w:numPr>
-          <w:ilvl w:val="1"/>
-          <w:numId w:val="4"/>
-        </w:numPr>
-        <w:rPr>
-          <w:lang w:val="en-US"/>
-        </w:rPr>
-      </w:pPr>
-      <w:r>
-        <w:rPr>
-          <w:lang w:val="en-US"/>
-        </w:rPr>
-        <w:t>We are using version 4.11.202</w:t>
-      </w:r>
-      <w:r>
-        <w:rPr>
-          <w:lang w:val="en-US"/>
-        </w:rPr>
-        <w:t>10226</w:t>
-      </w:r>
-      <w:r>
-        <w:rPr>
-          <w:lang w:val="en-US"/>
-        </w:rPr>
-        <w:t xml:space="preserve">; revision </w:t>
-      </w:r>
-      <w:r>
-        <w:rPr>
-          <w:lang w:val="en-US"/>
-        </w:rPr>
-        <w:t>29738</w:t>
-      </w:r>
-    </w:p>
-    <w:p>
-      <w:pPr>
-        <w:pStyle w:val="ListParagraph"/>
-        <w:numPr>
-          <w:ilvl w:val="2"/>
-          <w:numId w:val="4"/>
-        </w:numPr>
-        <w:rPr>
-          <w:lang w:val="en-US"/>
-        </w:rPr>
-      </w:pPr>
-      <w:r>
-        <w:rPr>
-          <w:lang w:val="en-US"/>
-        </w:rPr>
-        <w:t>Using any other version of Slicer may have unpredictable behavior for this application</w:t>
-      </w:r>
-    </w:p>
-    <w:p>
-      <w:pPr>
-        <w:pStyle w:val="ListParagraph"/>
-        <w:ind w:left="2160"/>
-        <w:rPr>
-          <w:lang w:val="en-US"/>
-        </w:rPr>
-      </w:pPr>
-    </w:p>
-    <w:p>
-      <w:pPr>
-        <w:pStyle w:val="ListParagraph"/>
-        <w:numPr>
-          <w:ilvl w:val="0"/>
-          <w:numId w:val="4"/>
-        </w:numPr>
-        <w:rPr>
-          <w:lang w:val="en-US"/>
-        </w:rPr>
-      </w:pPr>
-      <w:r>
-        <w:rPr>
-          <w:lang w:val="en-US"/>
-        </w:rPr>
-        <w:t>Install SlicerRT</w:t>
-      </w:r>
-      <w:r>
-        <w:rPr>
-          <w:lang w:val="en-US"/>
-        </w:rPr>
-        <w:t xml:space="preserve">, </w:t>
-      </w:r>
+        <w:t xml:space="preserve">Repeat for </w:t>
+      </w:r>
+      <w:proofErr w:type="spellStart"/>
       <w:r>
         <w:rPr>
           <w:lang w:val="en-US"/>
         </w:rPr>
         <w:t>mpReview</w:t>
       </w:r>
-      <w:r>
-        <w:rPr>
-          <w:lang w:val="en-US"/>
-        </w:rPr>
-        <w:t xml:space="preserve"> extensions</w:t>
-      </w:r>
-    </w:p>
-    <w:p>
-      <w:pPr>
-        <w:pStyle w:val="ListParagraph"/>
-        <w:numPr>
-          <w:ilvl w:val="1"/>
-          <w:numId w:val="4"/>
-        </w:numPr>
-        <w:rPr>
-          <w:lang w:val="en-US"/>
-        </w:rPr>
-      </w:pPr>
-      <w:r>
-        <w:rPr>
-          <w:lang w:val="en-US"/>
-        </w:rPr>
-        <w:t>Open 3D Slicer</w:t>
-      </w:r>
-    </w:p>
-    <w:p>
-      <w:pPr>
-        <w:pStyle w:val="ListParagraph"/>
-        <w:numPr>
-          <w:ilvl w:val="1"/>
-          <w:numId w:val="4"/>
-        </w:numPr>
-        <w:rPr>
-          <w:lang w:val="en-US"/>
-        </w:rPr>
-      </w:pPr>
-      <w:r>
-        <w:rPr>
-          <w:lang w:val="en-US"/>
-        </w:rPr>
-        <w:t>Select View &gt; Extension Manager</w:t>
-      </w:r>
-    </w:p>
-    <w:p>
-      <w:pPr>
-        <w:pStyle w:val="ListParagraph"/>
-        <w:numPr>
-          <w:ilvl w:val="2"/>
-          <w:numId w:val="4"/>
-        </w:numPr>
-        <w:rPr>
-          <w:lang w:val="en-US"/>
-        </w:rPr>
-      </w:pPr>
-      <w:r>
-        <w:rPr>
-          <w:lang w:val="en-US"/>
-        </w:rPr>
-        <w:t>In the Search field (upper right-hand corner) input SlicerRT</w:t>
-      </w:r>
-    </w:p>
-    <w:p>
-      <w:pPr>
-        <w:pStyle w:val="ListParagraph"/>
-        <w:numPr>
-          <w:ilvl w:val="2"/>
-          <w:numId w:val="4"/>
-        </w:numPr>
-        <w:rPr>
-          <w:lang w:val="en-US"/>
-        </w:rPr>
-      </w:pPr>
-      <w:r>
-        <w:rPr>
-          <w:lang w:val="en-US"/>
-        </w:rPr>
-        <w:t>Click Install</w:t>
-      </w:r>
-    </w:p>
-    <w:p>
-      <w:pPr>
-        <w:pStyle w:val="ListParagraph"/>
-        <w:numPr>
-          <w:ilvl w:val="2"/>
-          <w:numId w:val="4"/>
-        </w:numPr>
-        <w:rPr>
-          <w:lang w:val="en-US"/>
-        </w:rPr>
-      </w:pPr>
-      <w:r>
-        <w:rPr>
-          <w:lang w:val="en-US"/>
-        </w:rPr>
-        <w:t>There will be a message to say the extension was installed</w:t>
-      </w:r>
-    </w:p>
-    <w:p>
-      <w:pPr>
-        <w:pStyle w:val="ListParagraph"/>
-        <w:numPr>
-          <w:ilvl w:val="2"/>
-          <w:numId w:val="4"/>
-        </w:numPr>
-        <w:rPr>
-          <w:lang w:val="en-US"/>
-        </w:rPr>
-      </w:pPr>
-      <w:r>
-        <w:rPr>
-          <w:lang w:val="en-US"/>
-        </w:rPr>
-        <w:t>Click on Restart (bottom right-hand corner) and OK</w:t>
-      </w:r>
-    </w:p>
-    <w:p>
-      <w:pPr>
-        <w:pStyle w:val="ListParagraph"/>
-        <w:numPr>
-          <w:ilvl w:val="1"/>
-          <w:numId w:val="4"/>
-        </w:numPr>
-        <w:rPr>
-          <w:lang w:val="en-US"/>
-        </w:rPr>
-      </w:pPr>
-      <w:r>
-        <w:rPr>
-          <w:lang w:val="en-US"/>
-        </w:rPr>
-        <w:t>Repeat for mpReview</w:t>
-      </w:r>
+      <w:proofErr w:type="spellEnd"/>
       <w:r>
         <w:rPr>
           <w:lang w:val="en-US"/>
@@ -734,7 +1178,55 @@
           <w:rFonts w:ascii="Calibri" w:hAnsi="Calibri" w:cs="Calibri"/>
           <w:color w:val="000000"/>
         </w:rPr>
-        <w:t>to convert dicom series to nrrd (or nifti) to speed up loading of images when running the quiz</w:t>
+        <w:t xml:space="preserve">to convert </w:t>
+      </w:r>
+      <w:proofErr w:type="spellStart"/>
+      <w:r>
+        <w:rPr>
+          <w:rFonts w:ascii="Calibri" w:hAnsi="Calibri" w:cs="Calibri"/>
+          <w:color w:val="000000"/>
+        </w:rPr>
+        <w:t>dicom</w:t>
+      </w:r>
+      <w:proofErr w:type="spellEnd"/>
+      <w:r>
+        <w:rPr>
+          <w:rFonts w:ascii="Calibri" w:hAnsi="Calibri" w:cs="Calibri"/>
+          <w:color w:val="000000"/>
+        </w:rPr>
+        <w:t xml:space="preserve"> series to </w:t>
+      </w:r>
+      <w:proofErr w:type="spellStart"/>
+      <w:r>
+        <w:rPr>
+          <w:rFonts w:ascii="Calibri" w:hAnsi="Calibri" w:cs="Calibri"/>
+          <w:color w:val="000000"/>
+        </w:rPr>
+        <w:t>nrrd</w:t>
+      </w:r>
+      <w:proofErr w:type="spellEnd"/>
+      <w:r>
+        <w:rPr>
+          <w:rFonts w:ascii="Calibri" w:hAnsi="Calibri" w:cs="Calibri"/>
+          <w:color w:val="000000"/>
+        </w:rPr>
+        <w:t xml:space="preserve"> (or </w:t>
+      </w:r>
+      <w:proofErr w:type="spellStart"/>
+      <w:r>
+        <w:rPr>
+          <w:rFonts w:ascii="Calibri" w:hAnsi="Calibri" w:cs="Calibri"/>
+          <w:color w:val="000000"/>
+        </w:rPr>
+        <w:t>nifti</w:t>
+      </w:r>
+      <w:proofErr w:type="spellEnd"/>
+      <w:r>
+        <w:rPr>
+          <w:rFonts w:ascii="Calibri" w:hAnsi="Calibri" w:cs="Calibri"/>
+          <w:color w:val="000000"/>
+        </w:rPr>
+        <w:t>) to speed up loading of images when running the quiz</w:t>
       </w:r>
     </w:p>
     <w:p>
@@ -761,6 +1253,149 @@
         <w:rPr>
           <w:lang w:val="en-US"/>
         </w:rPr>
+        <w:t>Set Slicer application settings to be compatible with Image Quizzer</w:t>
+      </w:r>
+    </w:p>
+    <w:p>
+      <w:pPr>
+        <w:pStyle w:val="ListParagraph"/>
+        <w:numPr>
+          <w:ilvl w:val="1"/>
+          <w:numId w:val="4"/>
+        </w:numPr>
+        <w:rPr>
+          <w:lang w:val="en-US"/>
+        </w:rPr>
+      </w:pPr>
+      <w:r>
+        <w:rPr>
+          <w:lang w:val="en-US"/>
+        </w:rPr>
+        <w:t>Open 3D Slicer</w:t>
+      </w:r>
+    </w:p>
+    <w:p>
+      <w:pPr>
+        <w:pStyle w:val="ListParagraph"/>
+        <w:numPr>
+          <w:ilvl w:val="1"/>
+          <w:numId w:val="4"/>
+        </w:numPr>
+        <w:rPr>
+          <w:lang w:val="en-US"/>
+        </w:rPr>
+      </w:pPr>
+      <w:r>
+        <w:rPr>
+          <w:lang w:val="en-US"/>
+        </w:rPr>
+        <w:t>Select Edit&gt;Application Settings</w:t>
+      </w:r>
+    </w:p>
+    <w:p>
+      <w:pPr>
+        <w:pStyle w:val="ListParagraph"/>
+        <w:numPr>
+          <w:ilvl w:val="1"/>
+          <w:numId w:val="4"/>
+        </w:numPr>
+        <w:rPr>
+          <w:lang w:val="en-US"/>
+        </w:rPr>
+      </w:pPr>
+      <w:r>
+        <w:rPr>
+          <w:lang w:val="en-US"/>
+        </w:rPr>
+        <w:t>Select DICOM in the left-hand panel</w:t>
+      </w:r>
+    </w:p>
+    <w:p>
+      <w:pPr>
+        <w:pStyle w:val="ListParagraph"/>
+        <w:numPr>
+          <w:ilvl w:val="2"/>
+          <w:numId w:val="4"/>
+        </w:numPr>
+        <w:rPr>
+          <w:lang w:val="en-US"/>
+        </w:rPr>
+      </w:pPr>
+      <w:r>
+        <w:rPr>
+          <w:lang w:val="en-US"/>
+        </w:rPr>
+        <w:t>Set Preferred multi-volume import format = volume sequence</w:t>
+      </w:r>
+    </w:p>
+    <w:p>
+      <w:pPr>
+        <w:pStyle w:val="ListParagraph"/>
+        <w:numPr>
+          <w:ilvl w:val="2"/>
+          <w:numId w:val="4"/>
+        </w:numPr>
+        <w:rPr>
+          <w:lang w:val="en-US"/>
+        </w:rPr>
+      </w:pPr>
+      <w:r>
+        <w:rPr>
+          <w:lang w:val="en-US"/>
+        </w:rPr>
+        <w:t>Set Load referenced series = Always</w:t>
+      </w:r>
+    </w:p>
+    <w:p>
+      <w:pPr>
+        <w:pStyle w:val="ListParagraph"/>
+        <w:numPr>
+          <w:ilvl w:val="1"/>
+          <w:numId w:val="4"/>
+        </w:numPr>
+        <w:rPr>
+          <w:lang w:val="en-US"/>
+        </w:rPr>
+      </w:pPr>
+      <w:r>
+        <w:rPr>
+          <w:lang w:val="en-US"/>
+        </w:rPr>
+        <w:t>Restart 3D Slicer if prompted</w:t>
+      </w:r>
+    </w:p>
+    <w:p>
+      <w:pPr>
+        <w:pStyle w:val="ListParagraph"/>
+        <w:ind w:left="1440"/>
+        <w:rPr>
+          <w:lang w:val="en-US"/>
+        </w:rPr>
+      </w:pPr>
+    </w:p>
+    <w:p>
+      <w:pPr>
+        <w:pStyle w:val="ListParagraph"/>
+        <w:rPr>
+          <w:lang w:val="en-US"/>
+        </w:rPr>
+      </w:pPr>
+    </w:p>
+    <w:p>
+      <w:pPr>
+        <w:pStyle w:val="ListParagraph"/>
+        <w:numPr>
+          <w:ilvl w:val="0"/>
+          <w:numId w:val="4"/>
+        </w:numPr>
+        <w:rPr>
+          <w:lang w:val="en-US"/>
+        </w:rPr>
+      </w:pPr>
+      <w:r>
+        <w:rPr>
+          <w:lang w:val="en-US"/>
+        </w:rPr>
         <w:t>Connect t</w:t>
       </w:r>
       <w:r>
@@ -827,7 +1462,6 @@
         <w:rPr>
           <w:lang w:val="en-US"/>
         </w:rPr>
-        <w:lastRenderedPageBreak/>
         <w:t>Select Modules in the left-hand panel</w:t>
       </w:r>
     </w:p>
@@ -884,6 +1518,7 @@
         </w:rPr>
         <w:t xml:space="preserve">Search for folder </w:t>
       </w:r>
+      <w:proofErr w:type="spellStart"/>
       <w:r>
         <w:rPr>
           <w:b/>
@@ -892,12 +1527,31 @@
         </w:rPr>
         <w:t>ImageQuizzer</w:t>
       </w:r>
-      <w:r>
-        <w:rPr>
-          <w:lang w:val="en-US"/>
-        </w:rPr>
-        <w:t xml:space="preserve"> on this USB</w:t>
-      </w:r>
+      <w:proofErr w:type="spellEnd"/>
+      <w:r>
+        <w:rPr>
+          <w:b/>
+          <w:bCs/>
+          <w:lang w:val="en-US"/>
+        </w:rPr>
+        <w:t xml:space="preserve"> </w:t>
+      </w:r>
+      <w:r>
+        <w:rPr>
+          <w:bCs/>
+          <w:lang w:val="en-US"/>
+        </w:rPr>
+        <w:t xml:space="preserve">in the downloaded </w:t>
+      </w:r>
+      <w:proofErr w:type="spellStart"/>
+      <w:r>
+        <w:rPr>
+          <w:bCs/>
+          <w:lang w:val="en-US"/>
+        </w:rPr>
+        <w:t>ImageQuizzerProject</w:t>
+      </w:r>
+      <w:proofErr w:type="spellEnd"/>
     </w:p>
     <w:p>
       <w:pPr>
@@ -914,7 +1568,23 @@
         <w:rPr>
           <w:lang w:val="en-US"/>
         </w:rPr>
-        <w:t xml:space="preserve">(eg. </w:t>
+        <w:t>(</w:t>
+      </w:r>
+      <w:proofErr w:type="spellStart"/>
+      <w:proofErr w:type="gramStart"/>
+      <w:r>
+        <w:rPr>
+          <w:lang w:val="en-US"/>
+        </w:rPr>
+        <w:t>eg</w:t>
+      </w:r>
+      <w:proofErr w:type="spellEnd"/>
+      <w:proofErr w:type="gramEnd"/>
+      <w:r>
+        <w:rPr>
+          <w:lang w:val="en-US"/>
+        </w:rPr>
+        <w:t xml:space="preserve">. </w:t>
       </w:r>
       <w:r>
         <w:rPr>
@@ -991,6 +1661,31 @@
     </w:p>
     <w:p>
       <w:pPr>
+        <w:rPr>
+          <w:lang w:val="en-US"/>
+        </w:rPr>
+      </w:pPr>
+    </w:p>
+    <w:p>
+      <w:pPr>
+        <w:rPr>
+          <w:b/>
+          <w:sz w:val="32"/>
+          <w:lang w:val="en-US"/>
+        </w:rPr>
+      </w:pPr>
+      <w:r>
+        <w:rPr>
+          <w:b/>
+          <w:sz w:val="32"/>
+          <w:lang w:val="en-US"/>
+        </w:rPr>
+        <w:lastRenderedPageBreak/>
+        <w:t>Data and Quiz Setup</w:t>
+      </w:r>
+    </w:p>
+    <w:p>
+      <w:pPr>
         <w:pStyle w:val="ListParagraph"/>
         <w:numPr>
           <w:ilvl w:val="0"/>
@@ -1004,7 +1699,7 @@
         <w:rPr>
           <w:lang w:val="en-US"/>
         </w:rPr>
-        <w:t>Set Slicer application settings to be compatible with Image Quizzer</w:t>
+        <w:t>Create a folder to hold the study data (referred to as the Database Directory)</w:t>
       </w:r>
     </w:p>
     <w:p>
@@ -1022,8 +1717,137 @@
         <w:rPr>
           <w:lang w:val="en-US"/>
         </w:rPr>
-        <w:t>Open 3D Slicer</w:t>
-      </w:r>
+        <w:t>In your quiz script, all &lt;</w:t>
+      </w:r>
+      <w:r>
+        <w:rPr>
+          <w:lang w:val="en-US"/>
+        </w:rPr>
+        <w:t>Path&gt;</w:t>
+      </w:r>
+      <w:r>
+        <w:rPr>
+          <w:lang w:val="en-US"/>
+        </w:rPr>
+        <w:t xml:space="preserve"> elements</w:t>
+      </w:r>
+      <w:r>
+        <w:rPr>
+          <w:lang w:val="en-US"/>
+        </w:rPr>
+        <w:t xml:space="preserve"> must be defined relative to this folder. For example:</w:t>
+      </w:r>
+    </w:p>
+    <w:p>
+      <w:pPr>
+        <w:spacing w:after="0" w:line="240" w:lineRule="auto"/>
+        <w:ind w:left="1800"/>
+        <w:rPr>
+          <w:b/>
+          <w:sz w:val="32"/>
+          <w:lang w:val="en-US"/>
+        </w:rPr>
+      </w:pPr>
+      <w:r>
+        <w:rPr>
+          <w:lang w:val="en-US"/>
+        </w:rPr>
+        <w:t>C</w:t>
+      </w:r>
+      <w:proofErr w:type="gramStart"/>
+      <w:r>
+        <w:rPr>
+          <w:lang w:val="en-US"/>
+        </w:rPr>
+        <w:t>:/</w:t>
+      </w:r>
+      <w:proofErr w:type="gramEnd"/>
+      <w:r>
+        <w:rPr>
+          <w:lang w:val="en-US"/>
+        </w:rPr>
+        <w:t>Users/Documents/StudyData</w:t>
+      </w:r>
+    </w:p>
+    <w:p>
+      <w:pPr>
+        <w:spacing w:after="0" w:line="240" w:lineRule="auto"/>
+        <w:ind w:left="1080" w:firstLine="720"/>
+        <w:rPr>
+          <w:b/>
+          <w:sz w:val="32"/>
+          <w:lang w:val="en-US"/>
+        </w:rPr>
+      </w:pPr>
+      <w:r>
+        <w:rPr>
+          <w:lang w:val="en-US"/>
+        </w:rPr>
+        <w:t>|----&gt;</w:t>
+      </w:r>
+      <w:proofErr w:type="spellStart"/>
+      <w:r>
+        <w:rPr>
+          <w:lang w:val="en-US"/>
+        </w:rPr>
+        <w:t>BrainStudy</w:t>
+      </w:r>
+      <w:proofErr w:type="spellEnd"/>
+    </w:p>
+    <w:p>
+      <w:pPr>
+        <w:spacing w:after="0" w:line="240" w:lineRule="auto"/>
+        <w:ind w:left="1440" w:firstLine="720"/>
+        <w:rPr>
+          <w:b/>
+          <w:sz w:val="32"/>
+          <w:lang w:val="en-US"/>
+        </w:rPr>
+      </w:pPr>
+      <w:r>
+        <w:rPr>
+          <w:lang w:val="en-US"/>
+        </w:rPr>
+        <w:t>|----&gt;</w:t>
+      </w:r>
+      <w:r>
+        <w:rPr>
+          <w:lang w:val="en-US"/>
+        </w:rPr>
+        <w:t>Patient1</w:t>
+      </w:r>
+    </w:p>
+    <w:p>
+      <w:pPr>
+        <w:spacing w:after="0" w:line="240" w:lineRule="auto"/>
+        <w:ind w:left="2160" w:firstLine="720"/>
+        <w:rPr>
+          <w:b/>
+          <w:sz w:val="32"/>
+          <w:lang w:val="en-US"/>
+        </w:rPr>
+      </w:pPr>
+      <w:r>
+        <w:rPr>
+          <w:lang w:val="en-US"/>
+        </w:rPr>
+        <w:t>|----&gt;</w:t>
+      </w:r>
+      <w:r>
+        <w:rPr>
+          <w:lang w:val="en-US"/>
+        </w:rPr>
+        <w:t>Image1.nii</w:t>
+      </w:r>
+    </w:p>
+    <w:p>
+      <w:pPr>
+        <w:pStyle w:val="ListParagraph"/>
+        <w:ind w:left="1440"/>
+        <w:rPr>
+          <w:lang w:val="en-US"/>
+        </w:rPr>
+      </w:pPr>
     </w:p>
     <w:p>
       <w:pPr>
@@ -1040,8 +1864,57 @@
         <w:rPr>
           <w:lang w:val="en-US"/>
         </w:rPr>
-        <w:t>Select Edit&gt;Application Settings</w:t>
-      </w:r>
+        <w:t>&lt;Path&gt;</w:t>
+      </w:r>
+      <w:proofErr w:type="spellStart"/>
+      <w:r>
+        <w:rPr>
+          <w:lang w:val="en-US"/>
+        </w:rPr>
+        <w:t>BrainStudy</w:t>
+      </w:r>
+      <w:proofErr w:type="spellEnd"/>
+      <w:r>
+        <w:rPr>
+          <w:lang w:val="en-US"/>
+        </w:rPr>
+        <w:t>\Patient1\Image1.nii&lt;/Path&gt;</w:t>
+      </w:r>
+    </w:p>
+    <w:p>
+      <w:pPr>
+        <w:pStyle w:val="ListParagraph"/>
+        <w:rPr>
+          <w:lang w:val="en-US"/>
+        </w:rPr>
+      </w:pPr>
+    </w:p>
+    <w:p>
+      <w:pPr>
+        <w:pStyle w:val="ListParagraph"/>
+        <w:numPr>
+          <w:ilvl w:val="0"/>
+          <w:numId w:val="4"/>
+        </w:numPr>
+        <w:rPr>
+          <w:lang w:val="en-US"/>
+        </w:rPr>
+      </w:pPr>
+      <w:r>
+        <w:rPr>
+          <w:lang w:val="en-US"/>
+        </w:rPr>
+        <w:t>Once you create your quiz script (and optional associated customized color file), you have the option to place it in the default location. (This is not necessary, but it saves the user from having to browse to find the quiz.)</w:t>
+      </w:r>
+    </w:p>
+    <w:p>
+      <w:pPr>
+        <w:pStyle w:val="ListParagraph"/>
+        <w:ind w:left="1440"/>
+        <w:rPr>
+          <w:lang w:val="en-US"/>
+        </w:rPr>
+      </w:pPr>
     </w:p>
     <w:p>
       <w:pPr>
@@ -1058,7 +1931,241 @@
         <w:rPr>
           <w:lang w:val="en-US"/>
         </w:rPr>
-        <w:t>Select DICOM in the left-hand panel</w:t>
+        <w:t>Default location : …</w:t>
+      </w:r>
+      <w:r>
+        <w:rPr>
+          <w:i/>
+          <w:lang w:val="en-US"/>
+        </w:rPr>
+        <w:t>/P</w:t>
+      </w:r>
+      <w:r>
+        <w:rPr>
+          <w:i/>
+          <w:lang w:val="en-US"/>
+        </w:rPr>
+        <w:t>ath</w:t>
+      </w:r>
+      <w:r>
+        <w:rPr>
+          <w:i/>
+          <w:lang w:val="en-US"/>
+        </w:rPr>
+        <w:t>/To/</w:t>
+      </w:r>
+      <w:proofErr w:type="spellStart"/>
+      <w:r>
+        <w:rPr>
+          <w:i/>
+          <w:lang w:val="en-US"/>
+        </w:rPr>
+        <w:t>I</w:t>
+      </w:r>
+      <w:r>
+        <w:rPr>
+          <w:i/>
+          <w:lang w:val="en-US"/>
+        </w:rPr>
+        <w:t>mageQuizzerProject</w:t>
+      </w:r>
+      <w:proofErr w:type="spellEnd"/>
+      <w:r>
+        <w:rPr>
+          <w:lang w:val="en-US"/>
+        </w:rPr>
+        <w:t>/</w:t>
+      </w:r>
+      <w:proofErr w:type="spellStart"/>
+      <w:r>
+        <w:rPr>
+          <w:lang w:val="en-US"/>
+        </w:rPr>
+        <w:t>ImageQuizzer</w:t>
+      </w:r>
+      <w:proofErr w:type="spellEnd"/>
+      <w:r>
+        <w:rPr>
+          <w:lang w:val="en-US"/>
+        </w:rPr>
+        <w:t>/Resources/XML</w:t>
+      </w:r>
+    </w:p>
+    <w:p>
+      <w:pPr>
+        <w:pStyle w:val="ListParagraph"/>
+        <w:ind w:left="1440"/>
+        <w:rPr>
+          <w:lang w:val="en-US"/>
+        </w:rPr>
+      </w:pPr>
+    </w:p>
+    <w:p>
+      <w:pPr>
+        <w:pStyle w:val="ListParagraph"/>
+        <w:numPr>
+          <w:ilvl w:val="1"/>
+          <w:numId w:val="4"/>
+        </w:numPr>
+        <w:rPr>
+          <w:lang w:val="en-US"/>
+        </w:rPr>
+      </w:pPr>
+      <w:r>
+        <w:rPr>
+          <w:lang w:val="en-US"/>
+        </w:rPr>
+        <w:t>Note: Also in this folder is an xml schema file (</w:t>
+      </w:r>
+      <w:r>
+        <w:rPr>
+          <w:lang w:val="en-US"/>
+        </w:rPr>
+        <w:t>ImageQuizzer.xsd</w:t>
+      </w:r>
+      <w:r>
+        <w:rPr>
+          <w:lang w:val="en-US"/>
+        </w:rPr>
+        <w:t>) that can help when scripting your quiz by ensuring the basic Image Quizzer scripting rules are followed. Notepad++ with the XML Plugin can be set up to use this schema file.</w:t>
+      </w:r>
+    </w:p>
+    <w:p>
+      <w:pPr>
+        <w:pStyle w:val="ListParagraph"/>
+        <w:rPr>
+          <w:lang w:val="en-US"/>
+        </w:rPr>
+      </w:pPr>
+    </w:p>
+    <w:p>
+      <w:pPr>
+        <w:pStyle w:val="ListParagraph"/>
+        <w:numPr>
+          <w:ilvl w:val="1"/>
+          <w:numId w:val="4"/>
+        </w:numPr>
+        <w:rPr>
+          <w:lang w:val="en-US"/>
+        </w:rPr>
+      </w:pPr>
+      <w:r>
+        <w:rPr>
+          <w:lang w:val="en-US"/>
+        </w:rPr>
+        <w:t>See Administrator Guide in the documentation folder for help to set up the XML script</w:t>
+      </w:r>
+    </w:p>
+    <w:p>
+      <w:pPr>
+        <w:ind w:left="1080"/>
+        <w:rPr>
+          <w:lang w:val="en-US"/>
+        </w:rPr>
+      </w:pPr>
+    </w:p>
+    <w:p>
+      <w:pPr>
+        <w:rPr>
+          <w:b/>
+          <w:sz w:val="32"/>
+          <w:lang w:val="en-US"/>
+        </w:rPr>
+      </w:pPr>
+      <w:r>
+        <w:rPr>
+          <w:b/>
+          <w:sz w:val="32"/>
+          <w:lang w:val="en-US"/>
+        </w:rPr>
+        <w:br w:type="page"/>
+      </w:r>
+    </w:p>
+    <w:p>
+      <w:pPr>
+        <w:rPr>
+          <w:b/>
+          <w:sz w:val="32"/>
+          <w:lang w:val="en-US"/>
+        </w:rPr>
+      </w:pPr>
+      <w:r>
+        <w:rPr>
+          <w:b/>
+          <w:sz w:val="32"/>
+          <w:lang w:val="en-US"/>
+        </w:rPr>
+        <w:lastRenderedPageBreak/>
+        <w:t>Run Image Quizzer</w:t>
+      </w:r>
+    </w:p>
+    <w:p>
+      <w:pPr>
+        <w:pStyle w:val="ListParagraph"/>
+        <w:numPr>
+          <w:ilvl w:val="0"/>
+          <w:numId w:val="4"/>
+        </w:numPr>
+        <w:rPr>
+          <w:lang w:val="en-US"/>
+        </w:rPr>
+      </w:pPr>
+      <w:r>
+        <w:rPr>
+          <w:lang w:val="en-US"/>
+        </w:rPr>
+        <w:t>In File Explorer, browse to the directory where the Image Quizzer Project was downloaded.</w:t>
+      </w:r>
+    </w:p>
+    <w:p>
+      <w:pPr>
+        <w:pStyle w:val="ListParagraph"/>
+        <w:numPr>
+          <w:ilvl w:val="0"/>
+          <w:numId w:val="4"/>
+        </w:numPr>
+        <w:rPr>
+          <w:lang w:val="en-US"/>
+        </w:rPr>
+      </w:pPr>
+      <w:r>
+        <w:rPr>
+          <w:lang w:val="en-US"/>
+        </w:rPr>
+        <w:t xml:space="preserve">Run the batch file </w:t>
+      </w:r>
+      <w:proofErr w:type="spellStart"/>
+      <w:r>
+        <w:rPr>
+          <w:b/>
+          <w:lang w:val="en-US"/>
+        </w:rPr>
+        <w:t>ImageQuizzerStartup</w:t>
+      </w:r>
+      <w:proofErr w:type="spellEnd"/>
+    </w:p>
+    <w:p>
+      <w:pPr>
+        <w:pStyle w:val="ListParagraph"/>
+        <w:numPr>
+          <w:ilvl w:val="1"/>
+          <w:numId w:val="4"/>
+        </w:numPr>
+        <w:rPr>
+          <w:lang w:val="en-US"/>
+        </w:rPr>
+      </w:pPr>
+      <w:r>
+        <w:rPr>
+          <w:lang w:val="en-US"/>
+        </w:rPr>
+        <w:t>Thi</w:t>
+      </w:r>
+      <w:r>
+        <w:rPr>
+          <w:lang w:val="en-US"/>
+        </w:rPr>
+        <w:t>s will start 3D Slicer and immediately display the Image Quizzer login screen</w:t>
       </w:r>
     </w:p>
     <w:p>
@@ -1069,14 +2176,48 @@
           <w:numId w:val="4"/>
         </w:numPr>
         <w:rPr>
-          <w:lang w:val="en-US"/>
-        </w:rPr>
-      </w:pPr>
-      <w:r>
-        <w:rPr>
-          <w:lang w:val="en-US"/>
-        </w:rPr>
-        <w:t>Set Preferred multi-volume import format = volume sequence</w:t>
+          <w:b/>
+          <w:lang w:val="en-US"/>
+        </w:rPr>
+      </w:pPr>
+      <w:r>
+        <w:rPr>
+          <w:b/>
+          <w:lang w:val="en-US"/>
+        </w:rPr>
+        <w:t xml:space="preserve">1. </w:t>
+      </w:r>
+      <w:r>
+        <w:rPr>
+          <w:b/>
+          <w:lang w:val="en-US"/>
+        </w:rPr>
+        <w:t>Select Data Location</w:t>
+      </w:r>
+      <w:r>
+        <w:rPr>
+          <w:b/>
+          <w:lang w:val="en-US"/>
+        </w:rPr>
+        <w:t>:</w:t>
+      </w:r>
+    </w:p>
+    <w:p>
+      <w:pPr>
+        <w:pStyle w:val="ListParagraph"/>
+        <w:numPr>
+          <w:ilvl w:val="3"/>
+          <w:numId w:val="4"/>
+        </w:numPr>
+        <w:rPr>
+          <w:lang w:val="en-US"/>
+        </w:rPr>
+      </w:pPr>
+      <w:r>
+        <w:rPr>
+          <w:lang w:val="en-US"/>
+        </w:rPr>
+        <w:t>Here the user will browse to the parent directory where all the study data is stored</w:t>
       </w:r>
     </w:p>
     <w:p>
@@ -1087,15 +2228,134 @@
           <w:numId w:val="4"/>
         </w:numPr>
         <w:rPr>
-          <w:lang w:val="en-US"/>
-        </w:rPr>
-      </w:pPr>
-      <w:r>
-        <w:rPr>
-          <w:lang w:val="en-US"/>
-        </w:rPr>
-        <w:t>Set Load referenced series = Always</w:t>
-      </w:r>
+          <w:b/>
+          <w:lang w:val="en-US"/>
+        </w:rPr>
+      </w:pPr>
+      <w:r>
+        <w:rPr>
+          <w:b/>
+          <w:lang w:val="en-US"/>
+        </w:rPr>
+        <w:t xml:space="preserve">2. </w:t>
+      </w:r>
+      <w:r>
+        <w:rPr>
+          <w:b/>
+          <w:lang w:val="en-US"/>
+        </w:rPr>
+        <w:t>Choose quiz to launch</w:t>
+      </w:r>
+      <w:r>
+        <w:rPr>
+          <w:b/>
+          <w:lang w:val="en-US"/>
+        </w:rPr>
+        <w:t xml:space="preserve">: </w:t>
+      </w:r>
+    </w:p>
+    <w:p>
+      <w:pPr>
+        <w:pStyle w:val="ListParagraph"/>
+        <w:numPr>
+          <w:ilvl w:val="3"/>
+          <w:numId w:val="4"/>
+        </w:numPr>
+        <w:rPr>
+          <w:lang w:val="en-US"/>
+        </w:rPr>
+      </w:pPr>
+      <w:r>
+        <w:rPr>
+          <w:lang w:val="en-US"/>
+        </w:rPr>
+        <w:t>The user must browse to the location of the assigned quiz</w:t>
+      </w:r>
+      <w:r>
+        <w:rPr>
+          <w:lang w:val="en-US"/>
+        </w:rPr>
+        <w:t xml:space="preserve"> and select it</w:t>
+      </w:r>
+    </w:p>
+    <w:p>
+      <w:pPr>
+        <w:pStyle w:val="ListParagraph"/>
+        <w:numPr>
+          <w:ilvl w:val="2"/>
+          <w:numId w:val="4"/>
+        </w:numPr>
+        <w:rPr>
+          <w:b/>
+          <w:lang w:val="en-US"/>
+        </w:rPr>
+      </w:pPr>
+      <w:r>
+        <w:rPr>
+          <w:b/>
+          <w:lang w:val="en-US"/>
+        </w:rPr>
+        <w:t xml:space="preserve">3. </w:t>
+      </w:r>
+      <w:r>
+        <w:rPr>
+          <w:b/>
+          <w:lang w:val="en-US"/>
+        </w:rPr>
+        <w:t>Launch Quiz</w:t>
+      </w:r>
+    </w:p>
+    <w:p>
+      <w:pPr>
+        <w:pStyle w:val="ListParagraph"/>
+        <w:numPr>
+          <w:ilvl w:val="3"/>
+          <w:numId w:val="4"/>
+        </w:numPr>
+        <w:rPr>
+          <w:lang w:val="en-US"/>
+        </w:rPr>
+      </w:pPr>
+      <w:r>
+        <w:rPr>
+          <w:lang w:val="en-US"/>
+        </w:rPr>
+        <w:t xml:space="preserve">Press the </w:t>
+      </w:r>
+      <w:r>
+        <w:rPr>
+          <w:b/>
+          <w:lang w:val="en-US"/>
+        </w:rPr>
+        <w:t>Begin</w:t>
+      </w:r>
+      <w:r>
+        <w:rPr>
+          <w:lang w:val="en-US"/>
+        </w:rPr>
+        <w:t xml:space="preserve"> </w:t>
+      </w:r>
+      <w:r>
+        <w:rPr>
+          <w:lang w:val="en-US"/>
+        </w:rPr>
+        <w:t xml:space="preserve">button to begin the </w:t>
+      </w:r>
+      <w:r>
+        <w:rPr>
+          <w:lang w:val="en-US"/>
+        </w:rPr>
+        <w:t>quiz</w:t>
+      </w:r>
+    </w:p>
+    <w:p>
+      <w:pPr>
+        <w:pStyle w:val="ListParagraph"/>
+        <w:ind w:left="1440"/>
+        <w:rPr>
+          <w:lang w:val="en-US"/>
+        </w:rPr>
+      </w:pPr>
     </w:p>
     <w:p>
       <w:pPr>
@@ -1112,11 +2372,184 @@
         <w:rPr>
           <w:lang w:val="en-US"/>
         </w:rPr>
-        <w:t>Restart 3D Slicer if prompted</w:t>
-      </w:r>
-    </w:p>
-    <w:p>
-      <w:pPr>
+        <w:t xml:space="preserve">Using the ImageQuizzerStartup.bat file to run the Quizzer </w:t>
+      </w:r>
+      <w:r>
+        <w:rPr>
+          <w:lang w:val="en-US"/>
+        </w:rPr>
+        <w:t>will initiate the ImageQuizzerShutdown.bat when the quiz is complete. This</w:t>
+      </w:r>
+      <w:r>
+        <w:rPr>
+          <w:lang w:val="en-US"/>
+        </w:rPr>
+        <w:t xml:space="preserve"> remove</w:t>
+      </w:r>
+      <w:r>
+        <w:rPr>
+          <w:lang w:val="en-US"/>
+        </w:rPr>
+        <w:t>s</w:t>
+      </w:r>
+      <w:r>
+        <w:rPr>
+          <w:lang w:val="en-US"/>
+        </w:rPr>
+        <w:t xml:space="preserve"> the folder th</w:t>
+      </w:r>
+      <w:r>
+        <w:rPr>
+          <w:lang w:val="en-US"/>
+        </w:rPr>
+        <w:t>at</w:t>
+      </w:r>
+      <w:r>
+        <w:rPr>
+          <w:lang w:val="en-US"/>
+        </w:rPr>
+        <w:t xml:space="preserve"> gets created </w:t>
+      </w:r>
+      <w:r>
+        <w:rPr>
+          <w:lang w:val="en-US"/>
+        </w:rPr>
+        <w:t xml:space="preserve">by 3D Slicer </w:t>
+      </w:r>
+      <w:r>
+        <w:rPr>
+          <w:lang w:val="en-US"/>
+        </w:rPr>
+        <w:t xml:space="preserve">on startup </w:t>
+      </w:r>
+      <w:r>
+        <w:rPr>
+          <w:lang w:val="en-US"/>
+        </w:rPr>
+        <w:t>(</w:t>
+      </w:r>
+      <w:proofErr w:type="spellStart"/>
+      <w:r>
+        <w:rPr>
+          <w:lang w:val="en-US"/>
+        </w:rPr>
+        <w:t>SlicerDICOMDatabase</w:t>
+      </w:r>
+      <w:proofErr w:type="spellEnd"/>
+      <w:r>
+        <w:rPr>
+          <w:lang w:val="en-US"/>
+        </w:rPr>
+        <w:t xml:space="preserve"> in your data location folder</w:t>
+      </w:r>
+      <w:r>
+        <w:rPr>
+          <w:lang w:val="en-US"/>
+        </w:rPr>
+        <w:t>)</w:t>
+      </w:r>
+      <w:r>
+        <w:rPr>
+          <w:lang w:val="en-US"/>
+        </w:rPr>
+        <w:t xml:space="preserve"> which can help reduce startup time </w:t>
+      </w:r>
+      <w:r>
+        <w:rPr>
+          <w:lang w:val="en-US"/>
+        </w:rPr>
+        <w:t xml:space="preserve">especially </w:t>
+      </w:r>
+      <w:r>
+        <w:rPr>
+          <w:lang w:val="en-US"/>
+        </w:rPr>
+        <w:t>when working with DICOM data.</w:t>
+      </w:r>
+    </w:p>
+    <w:p>
+      <w:pPr>
+        <w:pStyle w:val="ListParagraph"/>
+        <w:rPr>
+          <w:lang w:val="en-US"/>
+        </w:rPr>
+      </w:pPr>
+    </w:p>
+    <w:p>
+      <w:pPr>
+        <w:pStyle w:val="ListParagraph"/>
+        <w:numPr>
+          <w:ilvl w:val="0"/>
+          <w:numId w:val="4"/>
+        </w:numPr>
+        <w:rPr>
+          <w:lang w:val="en-US"/>
+        </w:rPr>
+      </w:pPr>
+      <w:r>
+        <w:rPr>
+          <w:lang w:val="en-US"/>
+        </w:rPr>
+        <w:t>Note: The Image Quizzer can also be launched directly through 3D Slicer</w:t>
+      </w:r>
+    </w:p>
+    <w:p>
+      <w:pPr>
+        <w:pStyle w:val="ListParagraph"/>
+        <w:numPr>
+          <w:ilvl w:val="1"/>
+          <w:numId w:val="4"/>
+        </w:numPr>
+        <w:rPr>
+          <w:lang w:val="en-US"/>
+        </w:rPr>
+      </w:pPr>
+      <w:r>
+        <w:rPr>
+          <w:lang w:val="en-US"/>
+        </w:rPr>
+        <w:t>Start 3D Slicer</w:t>
+      </w:r>
+    </w:p>
+    <w:p>
+      <w:pPr>
+        <w:pStyle w:val="ListParagraph"/>
+        <w:numPr>
+          <w:ilvl w:val="1"/>
+          <w:numId w:val="4"/>
+        </w:numPr>
+        <w:rPr>
+          <w:lang w:val="en-US"/>
+        </w:rPr>
+      </w:pPr>
+      <w:r>
+        <w:rPr>
+          <w:lang w:val="en-US"/>
+        </w:rPr>
+        <w:t xml:space="preserve">Select Module: </w:t>
+      </w:r>
+    </w:p>
+    <w:p>
+      <w:pPr>
+        <w:pStyle w:val="ListParagraph"/>
+        <w:numPr>
+          <w:ilvl w:val="2"/>
+          <w:numId w:val="4"/>
+        </w:numPr>
+        <w:rPr>
+          <w:lang w:val="en-US"/>
+        </w:rPr>
+      </w:pPr>
+      <w:r>
+        <w:rPr>
+          <w:lang w:val="en-US"/>
+        </w:rPr>
+        <w:t>Baines Custom Modules &gt; Image Quizzer</w:t>
+      </w:r>
+    </w:p>
+    <w:p>
+      <w:pPr>
+        <w:pStyle w:val="ListParagraph"/>
         <w:ind w:left="1440"/>
         <w:rPr>
           <w:lang w:val="en-US"/>
@@ -1125,6 +2558,54 @@
     </w:p>
     <w:p>
       <w:pPr>
+        <w:rPr>
+          <w:lang w:val="en-US"/>
+        </w:rPr>
+      </w:pPr>
+    </w:p>
+    <w:p>
+      <w:pPr>
+        <w:pStyle w:val="ListParagraph"/>
+        <w:rPr>
+          <w:lang w:val="en-US"/>
+        </w:rPr>
+      </w:pPr>
+    </w:p>
+    <w:p>
+      <w:pPr>
+        <w:rPr>
+          <w:lang w:val="en-US"/>
+        </w:rPr>
+      </w:pPr>
+      <w:r>
+        <w:rPr>
+          <w:lang w:val="en-US"/>
+        </w:rPr>
+        <w:br w:type="page"/>
+      </w:r>
+    </w:p>
+    <w:p>
+      <w:pPr>
+        <w:rPr>
+          <w:b/>
+          <w:sz w:val="32"/>
+          <w:lang w:val="en-US"/>
+        </w:rPr>
+      </w:pPr>
+      <w:r>
+        <w:rPr>
+          <w:b/>
+          <w:sz w:val="32"/>
+          <w:lang w:val="en-US"/>
+        </w:rPr>
+        <w:lastRenderedPageBreak/>
+        <w:t>Quiz Results</w:t>
+      </w:r>
+      <w:bookmarkStart w:id="0" w:name="_GoBack"/>
+      <w:bookmarkEnd w:id="0"/>
+    </w:p>
+    <w:p>
+      <w:pPr>
         <w:pStyle w:val="ListParagraph"/>
         <w:numPr>
           <w:ilvl w:val="0"/>
@@ -1138,7 +2619,7 @@
         <w:rPr>
           <w:lang w:val="en-US"/>
         </w:rPr>
-        <w:t>Update the startup batch file</w:t>
+        <w:t>Once the quiz is launched, two folders are created:</w:t>
       </w:r>
     </w:p>
     <w:p>
@@ -1152,12 +2633,20 @@
           <w:lang w:val="en-US"/>
         </w:rPr>
       </w:pPr>
-      <w:r>
-        <w:rPr>
-          <w:lang w:val="en-US"/>
-        </w:rPr>
-        <w:t>In Notepad edit the file ImageQuizzerStartup.bat located in ImageQuizzerProject folder</w:t>
-      </w:r>
+      <w:proofErr w:type="spellStart"/>
+      <w:r>
+        <w:rPr>
+          <w:lang w:val="en-US"/>
+        </w:rPr>
+        <w:t>Sl</w:t>
+      </w:r>
+      <w:r>
+        <w:rPr>
+          <w:lang w:val="en-US"/>
+        </w:rPr>
+        <w:t>icerDICOMDatabase</w:t>
+      </w:r>
+      <w:proofErr w:type="spellEnd"/>
     </w:p>
     <w:p>
       <w:pPr>
@@ -1174,37 +2663,25 @@
         <w:rPr>
           <w:lang w:val="en-US"/>
         </w:rPr>
-        <w:t>Update the directory that points to the current installation of Slicer.exe</w:t>
-      </w:r>
-      <w:r>
-        <w:rPr>
-          <w:lang w:val="en-US"/>
-        </w:rPr>
-        <w:t xml:space="preserve"> (You</w:t>
-      </w:r>
-      <w:r>
-        <w:rPr>
-          <w:lang w:val="en-US"/>
-        </w:rPr>
-        <w:t xml:space="preserve"> may </w:t>
-      </w:r>
-      <w:r>
-        <w:rPr>
-          <w:lang w:val="en-US"/>
-        </w:rPr>
-        <w:t xml:space="preserve">find this </w:t>
-      </w:r>
-      <w:r>
-        <w:rPr>
-          <w:lang w:val="en-US"/>
-        </w:rPr>
-        <w:t>in the following dir for a standard installation</w:t>
-      </w:r>
-      <w:r>
-        <w:rPr>
-          <w:lang w:val="en-US"/>
-        </w:rPr>
-        <w:t>)</w:t>
+        <w:t>A folder the 3D Slicer uses to manage DICOM data</w:t>
+      </w:r>
+    </w:p>
+    <w:p>
+      <w:pPr>
+        <w:pStyle w:val="ListParagraph"/>
+        <w:numPr>
+          <w:ilvl w:val="1"/>
+          <w:numId w:val="4"/>
+        </w:numPr>
+        <w:rPr>
+          <w:lang w:val="en-US"/>
+        </w:rPr>
+      </w:pPr>
+      <w:r>
+        <w:rPr>
+          <w:lang w:val="en-US"/>
+        </w:rPr>
+        <w:t>Users</w:t>
       </w:r>
     </w:p>
     <w:p>
@@ -1222,41 +2699,460 @@
         <w:rPr>
           <w:lang w:val="en-US"/>
         </w:rPr>
-        <w:t>C:\Users\</w:t>
-      </w:r>
-      <w:r>
-        <w:rPr>
-          <w:i/>
-          <w:iCs/>
-          <w:lang w:val="en-US"/>
-        </w:rPr>
-        <w:t>username</w:t>
-      </w:r>
-      <w:r>
-        <w:rPr>
-          <w:lang w:val="en-US"/>
-        </w:rPr>
-        <w:t>\AppData\Local\NA-MIC\</w:t>
-      </w:r>
-      <w:r>
-        <w:rPr>
-          <w:lang w:val="en-US"/>
-        </w:rPr>
-        <w:t>Slicer 4.11.20210226</w:t>
-      </w:r>
-      <w:r>
-        <w:rPr>
-          <w:lang w:val="en-US"/>
-        </w:rPr>
-        <w:t>\Slicer.exe</w:t>
-      </w:r>
-    </w:p>
-    <w:p>
-      <w:pPr>
-        <w:rPr>
-          <w:lang w:val="en-US"/>
-        </w:rPr>
-      </w:pPr>
+        <w:t>This folder will have subfolders (one for each user that logged in to Windows with their own login name)</w:t>
+      </w:r>
+    </w:p>
+    <w:p>
+      <w:pPr>
+        <w:pStyle w:val="ListParagraph"/>
+        <w:numPr>
+          <w:ilvl w:val="3"/>
+          <w:numId w:val="4"/>
+        </w:numPr>
+        <w:rPr>
+          <w:lang w:val="en-US"/>
+        </w:rPr>
+      </w:pPr>
+      <w:r>
+        <w:rPr>
+          <w:lang w:val="en-US"/>
+        </w:rPr>
+        <w:t xml:space="preserve">CAUTION: If you have users logging into the PC using the same User login, the </w:t>
+      </w:r>
+      <w:r>
+        <w:rPr>
+          <w:lang w:val="en-US"/>
+        </w:rPr>
+        <w:t xml:space="preserve">quiz </w:t>
+      </w:r>
+      <w:r>
+        <w:rPr>
+          <w:lang w:val="en-US"/>
+        </w:rPr>
+        <w:t>results folder will not be unique to that user. If you</w:t>
+      </w:r>
+      <w:r>
+        <w:rPr>
+          <w:lang w:val="en-US"/>
+        </w:rPr>
+        <w:t xml:space="preserve"> are using</w:t>
+      </w:r>
+      <w:r>
+        <w:rPr>
+          <w:lang w:val="en-US"/>
+        </w:rPr>
+        <w:t xml:space="preserve"> the same login </w:t>
+      </w:r>
+      <w:r>
+        <w:rPr>
+          <w:lang w:val="en-US"/>
+        </w:rPr>
+        <w:t>for all users</w:t>
+      </w:r>
+      <w:r>
+        <w:rPr>
+          <w:lang w:val="en-US"/>
+        </w:rPr>
+        <w:t>, once one user completes the quiz, you must move or rename the results subfolder so that the next user can begin with a clean slate.</w:t>
+      </w:r>
+    </w:p>
+    <w:p>
+      <w:pPr>
+        <w:pStyle w:val="ListParagraph"/>
+        <w:numPr>
+          <w:ilvl w:val="2"/>
+          <w:numId w:val="4"/>
+        </w:numPr>
+        <w:rPr>
+          <w:lang w:val="en-US"/>
+        </w:rPr>
+      </w:pPr>
+      <w:r>
+        <w:rPr>
+          <w:lang w:val="en-US"/>
+        </w:rPr>
+        <w:t xml:space="preserve">In these user subfolders, there will be an xml file with the same quiz filename. </w:t>
+      </w:r>
+      <w:r>
+        <w:rPr>
+          <w:lang w:val="en-US"/>
+        </w:rPr>
+        <w:t>It will have the same layout as the scripted quiz, but will also contain xml elements that hold the user responses.</w:t>
+      </w:r>
+    </w:p>
+    <w:p>
+      <w:pPr>
+        <w:pStyle w:val="ListParagraph"/>
+        <w:numPr>
+          <w:ilvl w:val="2"/>
+          <w:numId w:val="4"/>
+        </w:numPr>
+        <w:rPr>
+          <w:lang w:val="en-US"/>
+        </w:rPr>
+      </w:pPr>
+      <w:r>
+        <w:rPr>
+          <w:lang w:val="en-US"/>
+        </w:rPr>
+        <w:t>If the user was required to annotate the images, there will also be folders here containing .</w:t>
+      </w:r>
+      <w:proofErr w:type="spellStart"/>
+      <w:r>
+        <w:rPr>
+          <w:lang w:val="en-US"/>
+        </w:rPr>
+        <w:t>nrrd</w:t>
+      </w:r>
+      <w:proofErr w:type="spellEnd"/>
+      <w:r>
+        <w:rPr>
+          <w:lang w:val="en-US"/>
+        </w:rPr>
+        <w:t xml:space="preserve"> files for the contours and .</w:t>
+      </w:r>
+      <w:proofErr w:type="spellStart"/>
+      <w:r>
+        <w:rPr>
+          <w:lang w:val="en-US"/>
+        </w:rPr>
+        <w:t>json</w:t>
+      </w:r>
+      <w:proofErr w:type="spellEnd"/>
+      <w:r>
+        <w:rPr>
+          <w:lang w:val="en-US"/>
+        </w:rPr>
+        <w:t xml:space="preserve"> files for any line measurements.</w:t>
+      </w:r>
+    </w:p>
+    <w:p>
+      <w:pPr>
+        <w:rPr>
+          <w:lang w:val="en-US"/>
+        </w:rPr>
+      </w:pPr>
+    </w:p>
+    <w:p>
+      <w:pPr>
+        <w:rPr>
+          <w:lang w:val="en-US"/>
+        </w:rPr>
+      </w:pPr>
+    </w:p>
+    <w:p>
+      <w:pPr>
+        <w:rPr>
+          <w:lang w:val="en-US"/>
+        </w:rPr>
+      </w:pPr>
+    </w:p>
+    <w:p>
+      <w:pPr>
+        <w:rPr>
+          <w:lang w:val="en-US"/>
+        </w:rPr>
+      </w:pPr>
+      <w:r>
+        <w:rPr>
+          <w:lang w:val="en-US"/>
+        </w:rPr>
+        <w:br w:type="page"/>
+      </w:r>
+    </w:p>
+    <w:p>
+      <w:pPr>
+        <w:rPr>
+          <w:b/>
+          <w:sz w:val="32"/>
+          <w:lang w:val="en-US"/>
+        </w:rPr>
+      </w:pPr>
+      <w:r>
+        <w:rPr>
+          <w:b/>
+          <w:sz w:val="32"/>
+          <w:lang w:val="en-US"/>
+        </w:rPr>
+        <w:lastRenderedPageBreak/>
+        <w:t>Remote Access</w:t>
+      </w:r>
+    </w:p>
+    <w:p>
+      <w:pPr>
+        <w:pStyle w:val="ListParagraph"/>
+        <w:numPr>
+          <w:ilvl w:val="0"/>
+          <w:numId w:val="4"/>
+        </w:numPr>
+        <w:rPr>
+          <w:lang w:val="en-US"/>
+        </w:rPr>
+      </w:pPr>
+      <w:r>
+        <w:rPr>
+          <w:lang w:val="en-US"/>
+        </w:rPr>
+        <w:t xml:space="preserve">There may be issues if you are setting up the Image Quizzer so that the users can log in remotely. </w:t>
+      </w:r>
+      <w:r>
+        <w:rPr>
+          <w:lang w:val="en-US"/>
+        </w:rPr>
+        <w:t xml:space="preserve">This is related to OpenGL which </w:t>
+      </w:r>
+      <w:r>
+        <w:rPr>
+          <w:lang w:val="en-US"/>
+        </w:rPr>
+        <w:t>3D Slicer uses</w:t>
+      </w:r>
+      <w:r>
+        <w:rPr>
+          <w:lang w:val="en-US"/>
+        </w:rPr>
+        <w:t xml:space="preserve"> for the graphical display. Using the Image Quizzer through remote access may depend on the following:</w:t>
+      </w:r>
+    </w:p>
+    <w:p>
+      <w:pPr>
+        <w:pStyle w:val="ListParagraph"/>
+        <w:numPr>
+          <w:ilvl w:val="1"/>
+          <w:numId w:val="4"/>
+        </w:numPr>
+        <w:rPr>
+          <w:lang w:val="en-US"/>
+        </w:rPr>
+      </w:pPr>
+      <w:r>
+        <w:rPr>
+          <w:lang w:val="en-US"/>
+        </w:rPr>
+        <w:t>Video card driver</w:t>
+      </w:r>
+    </w:p>
+    <w:p>
+      <w:pPr>
+        <w:pStyle w:val="ListParagraph"/>
+        <w:numPr>
+          <w:ilvl w:val="1"/>
+          <w:numId w:val="4"/>
+        </w:numPr>
+        <w:rPr>
+          <w:lang w:val="en-US"/>
+        </w:rPr>
+      </w:pPr>
+      <w:r>
+        <w:rPr>
+          <w:lang w:val="en-US"/>
+        </w:rPr>
+        <w:t>Operating system edition and version</w:t>
+      </w:r>
+    </w:p>
+    <w:p>
+      <w:pPr>
+        <w:pStyle w:val="ListParagraph"/>
+        <w:numPr>
+          <w:ilvl w:val="1"/>
+          <w:numId w:val="4"/>
+        </w:numPr>
+        <w:rPr>
+          <w:lang w:val="en-US"/>
+        </w:rPr>
+      </w:pPr>
+      <w:r>
+        <w:rPr>
+          <w:lang w:val="en-US"/>
+        </w:rPr>
+        <w:t>Device management settings</w:t>
+      </w:r>
+    </w:p>
+    <w:p>
+      <w:pPr>
+        <w:pStyle w:val="ListParagraph"/>
+        <w:numPr>
+          <w:ilvl w:val="1"/>
+          <w:numId w:val="4"/>
+        </w:numPr>
+        <w:rPr>
+          <w:lang w:val="en-US"/>
+        </w:rPr>
+      </w:pPr>
+      <w:r>
+        <w:rPr>
+          <w:lang w:val="en-US"/>
+        </w:rPr>
+        <w:t>Remote desktop access software</w:t>
+      </w:r>
+    </w:p>
+    <w:p>
+      <w:pPr>
+        <w:pStyle w:val="ListParagraph"/>
+        <w:numPr>
+          <w:ilvl w:val="0"/>
+          <w:numId w:val="4"/>
+        </w:numPr>
+        <w:rPr>
+          <w:lang w:val="en-US"/>
+        </w:rPr>
+      </w:pPr>
+      <w:r>
+        <w:rPr>
+          <w:lang w:val="en-US"/>
+        </w:rPr>
+        <w:t>We have had success using:</w:t>
+      </w:r>
+    </w:p>
+    <w:p>
+      <w:pPr>
+        <w:pStyle w:val="ListParagraph"/>
+        <w:numPr>
+          <w:ilvl w:val="1"/>
+          <w:numId w:val="4"/>
+        </w:numPr>
+        <w:rPr>
+          <w:lang w:val="en-US"/>
+        </w:rPr>
+      </w:pPr>
+      <w:r>
+        <w:rPr>
+          <w:lang w:val="en-US"/>
+        </w:rPr>
+        <w:t>Windows 10 Pro v 21H2</w:t>
+      </w:r>
+    </w:p>
+    <w:p>
+      <w:pPr>
+        <w:pStyle w:val="ListParagraph"/>
+        <w:numPr>
+          <w:ilvl w:val="1"/>
+          <w:numId w:val="4"/>
+        </w:numPr>
+        <w:rPr>
+          <w:lang w:val="en-US"/>
+        </w:rPr>
+      </w:pPr>
+      <w:r>
+        <w:rPr>
+          <w:lang w:val="en-US"/>
+        </w:rPr>
+        <w:t xml:space="preserve">NVIDIA </w:t>
+      </w:r>
+      <w:proofErr w:type="spellStart"/>
+      <w:r>
+        <w:rPr>
+          <w:lang w:val="en-US"/>
+        </w:rPr>
+        <w:t>Quadro</w:t>
+      </w:r>
+      <w:proofErr w:type="spellEnd"/>
+      <w:r>
+        <w:rPr>
+          <w:lang w:val="en-US"/>
+        </w:rPr>
+        <w:t xml:space="preserve"> 2000</w:t>
+      </w:r>
+    </w:p>
+    <w:p>
+      <w:pPr>
+        <w:pStyle w:val="ListParagraph"/>
+        <w:numPr>
+          <w:ilvl w:val="1"/>
+          <w:numId w:val="4"/>
+        </w:numPr>
+        <w:rPr>
+          <w:lang w:val="en-US"/>
+        </w:rPr>
+      </w:pPr>
+      <w:r>
+        <w:rPr>
+          <w:lang w:val="en-US"/>
+        </w:rPr>
+        <w:t>Windows Remote Desktop</w:t>
+      </w:r>
+    </w:p>
+    <w:p>
+      <w:pPr>
+        <w:pStyle w:val="ListParagraph"/>
+        <w:numPr>
+          <w:ilvl w:val="0"/>
+          <w:numId w:val="4"/>
+        </w:numPr>
+        <w:rPr>
+          <w:lang w:val="en-US"/>
+        </w:rPr>
+      </w:pPr>
+      <w:r>
+        <w:rPr>
+          <w:lang w:val="en-US"/>
+        </w:rPr>
+        <w:t>Other recommendations:</w:t>
+      </w:r>
+    </w:p>
+    <w:p>
+      <w:pPr>
+        <w:pStyle w:val="ListParagraph"/>
+        <w:numPr>
+          <w:ilvl w:val="1"/>
+          <w:numId w:val="4"/>
+        </w:numPr>
+        <w:rPr>
+          <w:lang w:val="en-US"/>
+        </w:rPr>
+      </w:pPr>
+      <w:r>
+        <w:rPr>
+          <w:lang w:val="en-US"/>
+        </w:rPr>
+        <w:t>Windows 10 must be used at both ends</w:t>
+      </w:r>
+    </w:p>
+    <w:p>
+      <w:pPr>
+        <w:pStyle w:val="ListParagraph"/>
+        <w:numPr>
+          <w:ilvl w:val="1"/>
+          <w:numId w:val="4"/>
+        </w:numPr>
+        <w:rPr>
+          <w:lang w:val="en-US"/>
+        </w:rPr>
+      </w:pPr>
+      <w:r>
+        <w:rPr>
+          <w:lang w:val="en-US"/>
+        </w:rPr>
+        <w:t xml:space="preserve">Google Remote Desktop, </w:t>
+      </w:r>
+      <w:proofErr w:type="spellStart"/>
+      <w:r>
+        <w:rPr>
+          <w:lang w:val="en-US"/>
+        </w:rPr>
+        <w:t>RealVNC</w:t>
+      </w:r>
+      <w:proofErr w:type="spellEnd"/>
+      <w:r>
+        <w:rPr>
+          <w:lang w:val="en-US"/>
+        </w:rPr>
+        <w:t xml:space="preserve">, </w:t>
+      </w:r>
+      <w:proofErr w:type="spellStart"/>
+      <w:r>
+        <w:rPr>
+          <w:lang w:val="en-US"/>
+        </w:rPr>
+        <w:t>AnyDesk</w:t>
+      </w:r>
+      <w:proofErr w:type="spellEnd"/>
+      <w:r>
+        <w:rPr>
+          <w:lang w:val="en-US"/>
+        </w:rPr>
+        <w:t xml:space="preserve"> (free remote software options)</w:t>
+      </w:r>
     </w:p>
     <w:p>
       <w:pPr>
@@ -1270,11 +3166,15 @@
     <w:p>
       <w:pPr>
         <w:rPr>
-          <w:lang w:val="en-US"/>
-        </w:rPr>
-      </w:pPr>
-      <w:r>
-        <w:rPr>
+          <w:b/>
+          <w:sz w:val="32"/>
+          <w:lang w:val="en-US"/>
+        </w:rPr>
+      </w:pPr>
+      <w:r>
+        <w:rPr>
+          <w:b/>
+          <w:sz w:val="32"/>
           <w:lang w:val="en-US"/>
         </w:rPr>
         <w:br w:type="page"/>
@@ -1282,7 +3182,6 @@
     </w:p>
     <w:p>
       <w:pPr>
-        <w:pStyle w:val="ListParagraph"/>
         <w:rPr>
           <w:lang w:val="en-US"/>
         </w:rPr>
@@ -1317,11 +3216,19 @@
           <w:lang w:val="en-US"/>
         </w:rPr>
       </w:pPr>
-      <w:r>
-        <w:rPr>
-          <w:lang w:val="en-US"/>
-        </w:rPr>
-        <w:t>SlicerRT – required for loading contour (label map) files – (there may be other dependencies)</w:t>
+      <w:proofErr w:type="spellStart"/>
+      <w:r>
+        <w:rPr>
+          <w:lang w:val="en-US"/>
+        </w:rPr>
+        <w:t>SlicerRT</w:t>
+      </w:r>
+      <w:proofErr w:type="spellEnd"/>
+      <w:r>
+        <w:rPr>
+          <w:lang w:val="en-US"/>
+        </w:rPr>
+        <w:t xml:space="preserve"> – required for loading contour (label map) files – (there may be other dependencies)</w:t>
       </w:r>
     </w:p>
     <w:p>
@@ -1335,11 +3242,19 @@
           <w:lang w:val="en-US"/>
         </w:rPr>
       </w:pPr>
-      <w:r>
-        <w:rPr>
-          <w:lang w:val="en-US"/>
-        </w:rPr>
-        <w:t>mpReview – required for pre and post-processing functions</w:t>
+      <w:proofErr w:type="spellStart"/>
+      <w:r>
+        <w:rPr>
+          <w:lang w:val="en-US"/>
+        </w:rPr>
+        <w:t>mpReview</w:t>
+      </w:r>
+      <w:proofErr w:type="spellEnd"/>
+      <w:r>
+        <w:rPr>
+          <w:lang w:val="en-US"/>
+        </w:rPr>
+        <w:t xml:space="preserve"> – required for pre and post-processing functions</w:t>
       </w:r>
     </w:p>
     <w:p>
@@ -1358,7 +3273,63 @@
         <w:rPr>
           <w:lang w:val="en-US"/>
         </w:rPr>
-        <w:t xml:space="preserve"> can be used for preprocessing of dicom series to nrrd format (to speed up read of image volume data) , Quizzer also depends on the mixins functionality that mpReview provides (in </w:t>
+        <w:t xml:space="preserve"> can be used for preprocessing of </w:t>
+      </w:r>
+      <w:proofErr w:type="spellStart"/>
+      <w:r>
+        <w:rPr>
+          <w:lang w:val="en-US"/>
+        </w:rPr>
+        <w:t>dicom</w:t>
+      </w:r>
+      <w:proofErr w:type="spellEnd"/>
+      <w:r>
+        <w:rPr>
+          <w:lang w:val="en-US"/>
+        </w:rPr>
+        <w:t xml:space="preserve"> series to </w:t>
+      </w:r>
+      <w:proofErr w:type="spellStart"/>
+      <w:r>
+        <w:rPr>
+          <w:lang w:val="en-US"/>
+        </w:rPr>
+        <w:t>nrrd</w:t>
+      </w:r>
+      <w:proofErr w:type="spellEnd"/>
+      <w:r>
+        <w:rPr>
+          <w:lang w:val="en-US"/>
+        </w:rPr>
+        <w:t xml:space="preserve"> format (to speed up read of image volume data) , Quizzer also depends on the </w:t>
+      </w:r>
+      <w:proofErr w:type="spellStart"/>
+      <w:r>
+        <w:rPr>
+          <w:lang w:val="en-US"/>
+        </w:rPr>
+        <w:t>mixins</w:t>
+      </w:r>
+      <w:proofErr w:type="spellEnd"/>
+      <w:r>
+        <w:rPr>
+          <w:lang w:val="en-US"/>
+        </w:rPr>
+        <w:t xml:space="preserve"> functionality that </w:t>
+      </w:r>
+      <w:proofErr w:type="spellStart"/>
+      <w:r>
+        <w:rPr>
+          <w:lang w:val="en-US"/>
+        </w:rPr>
+        <w:t>mpReview</w:t>
+      </w:r>
+      <w:proofErr w:type="spellEnd"/>
+      <w:r>
+        <w:rPr>
+          <w:lang w:val="en-US"/>
+        </w:rPr>
+        <w:t xml:space="preserve"> provides (in </w:t>
       </w:r>
       <w:r>
         <w:rPr>
@@ -1366,7 +3337,25 @@
           <w:rFonts w:ascii="Calibri" w:hAnsi="Calibri" w:cs="Calibri"/>
           <w:lang w:val="en-US"/>
         </w:rPr>
-        <w:t>DICOMVolumeSequencePlugin.py, UtilsIO)</w:t>
+        <w:t xml:space="preserve">DICOMVolumeSequencePlugin.py, </w:t>
+      </w:r>
+      <w:proofErr w:type="spellStart"/>
+      <w:r>
+        <w:rPr>
+          <w:rStyle w:val="normaltextrun"/>
+          <w:rFonts w:ascii="Calibri" w:hAnsi="Calibri" w:cs="Calibri"/>
+          <w:lang w:val="en-US"/>
+        </w:rPr>
+        <w:t>UtilsIO</w:t>
+      </w:r>
+      <w:proofErr w:type="spellEnd"/>
+      <w:r>
+        <w:rPr>
+          <w:rStyle w:val="normaltextrun"/>
+          <w:rFonts w:ascii="Calibri" w:hAnsi="Calibri" w:cs="Calibri"/>
+          <w:lang w:val="en-US"/>
+        </w:rPr>
+        <w:t>)</w:t>
       </w:r>
     </w:p>
     <w:p>
@@ -1393,8 +3382,16 @@
         <w:rPr>
           <w:lang w:val="en-US"/>
         </w:rPr>
-        <w:t>To be added:</w:t>
-      </w:r>
+        <w:t>To be added – for pre/post processing tools</w:t>
+      </w:r>
+    </w:p>
+    <w:p>
+      <w:pPr>
+        <w:pStyle w:val="ListParagraph"/>
+        <w:rPr>
+          <w:lang w:val="en-US"/>
+        </w:rPr>
+      </w:pPr>
     </w:p>
     <w:p>
       <w:pPr>
@@ -1411,7 +3408,35 @@
         <w:rPr>
           <w:lang w:val="en-US"/>
         </w:rPr>
-        <w:t>Veracrypt - needs admin privileges to run (UAC)</w:t>
+        <w:t>Install pandas? (&gt;</w:t>
+      </w:r>
+      <w:proofErr w:type="spellStart"/>
+      <w:r>
+        <w:rPr>
+          <w:lang w:val="en-US"/>
+        </w:rPr>
+        <w:t>cmd</w:t>
+      </w:r>
+      <w:proofErr w:type="spellEnd"/>
+      <w:r>
+        <w:rPr>
+          <w:lang w:val="en-US"/>
+        </w:rPr>
+        <w:t xml:space="preserve"> (admin); &gt;python -m pip install pandas ) – for convert </w:t>
+      </w:r>
+      <w:proofErr w:type="spellStart"/>
+      <w:r>
+        <w:rPr>
+          <w:lang w:val="en-US"/>
+        </w:rPr>
+        <w:t>RTStruct</w:t>
+      </w:r>
+      <w:proofErr w:type="spellEnd"/>
+      <w:r>
+        <w:rPr>
+          <w:lang w:val="en-US"/>
+        </w:rPr>
+        <w:t xml:space="preserve"> UIDs to original volume</w:t>
       </w:r>
     </w:p>
     <w:p>
@@ -1429,7 +3454,53 @@
         <w:rPr>
           <w:lang w:val="en-US"/>
         </w:rPr>
-        <w:t>How to mount encrypted folder so that quiz can access image data</w:t>
+        <w:t>Instructions to do this through Slicer interactor to make sure it is added to the right environment</w:t>
+      </w:r>
+    </w:p>
+    <w:p>
+      <w:pPr>
+        <w:pStyle w:val="ListParagraph"/>
+        <w:numPr>
+          <w:ilvl w:val="2"/>
+          <w:numId w:val="4"/>
+        </w:numPr>
+        <w:rPr>
+          <w:lang w:val="en-US"/>
+        </w:rPr>
+      </w:pPr>
+      <w:r>
+        <w:rPr>
+          <w:lang w:val="en-US"/>
+        </w:rPr>
+        <w:t xml:space="preserve">Install </w:t>
+      </w:r>
+      <w:proofErr w:type="spellStart"/>
+      <w:r>
+        <w:rPr>
+          <w:lang w:val="en-US"/>
+        </w:rPr>
+        <w:t>numpy</w:t>
+      </w:r>
+      <w:proofErr w:type="spellEnd"/>
+      <w:r>
+        <w:rPr>
+          <w:lang w:val="en-US"/>
+        </w:rPr>
+        <w:t xml:space="preserve"> and </w:t>
+      </w:r>
+      <w:proofErr w:type="spellStart"/>
+      <w:r>
+        <w:rPr>
+          <w:lang w:val="en-US"/>
+        </w:rPr>
+        <w:t>pydicom</w:t>
+      </w:r>
+      <w:proofErr w:type="spellEnd"/>
+      <w:r>
+        <w:rPr>
+          <w:lang w:val="en-US"/>
+        </w:rPr>
+        <w:t xml:space="preserve"> as well? Or are these already in Slicer?</w:t>
       </w:r>
     </w:p>
     <w:p>
@@ -1447,7 +3518,35 @@
         <w:rPr>
           <w:lang w:val="en-US"/>
         </w:rPr>
-        <w:t>Install pandas? (&gt;cmd (admin); &gt;python -m pip install pandas ) – for convert RTStruct UIDs to original volume</w:t>
+        <w:t xml:space="preserve">Rules about exporting label maps as </w:t>
+      </w:r>
+      <w:proofErr w:type="spellStart"/>
+      <w:r>
+        <w:rPr>
+          <w:lang w:val="en-US"/>
+        </w:rPr>
+        <w:t>RTStruct</w:t>
+      </w:r>
+      <w:proofErr w:type="spellEnd"/>
+      <w:r>
+        <w:rPr>
+          <w:lang w:val="en-US"/>
+        </w:rPr>
+        <w:t xml:space="preserve"> </w:t>
+      </w:r>
+      <w:proofErr w:type="spellStart"/>
+      <w:r>
+        <w:rPr>
+          <w:lang w:val="en-US"/>
+        </w:rPr>
+        <w:t>Dicom</w:t>
+      </w:r>
+      <w:proofErr w:type="spellEnd"/>
+      <w:r>
+        <w:rPr>
+          <w:lang w:val="en-US"/>
+        </w:rPr>
+        <w:t xml:space="preserve"> file</w:t>
       </w:r>
     </w:p>
     <w:p>
@@ -1465,25 +3564,49 @@
         <w:rPr>
           <w:lang w:val="en-US"/>
         </w:rPr>
-        <w:t>Instructions to do this through Slicer interactor to make sure it is added to the right environment</w:t>
-      </w:r>
-    </w:p>
-    <w:p>
-      <w:pPr>
-        <w:pStyle w:val="ListParagraph"/>
-        <w:numPr>
-          <w:ilvl w:val="2"/>
-          <w:numId w:val="4"/>
-        </w:numPr>
-        <w:rPr>
-          <w:lang w:val="en-US"/>
-        </w:rPr>
-      </w:pPr>
-      <w:r>
-        <w:rPr>
-          <w:lang w:val="en-US"/>
-        </w:rPr>
-        <w:t>Install numpy and pydicom as well? Or are these already in Slicer?</w:t>
+        <w:t xml:space="preserve">If remapping the exported </w:t>
+      </w:r>
+      <w:proofErr w:type="spellStart"/>
+      <w:r>
+        <w:rPr>
+          <w:lang w:val="en-US"/>
+        </w:rPr>
+        <w:t>RTStruct</w:t>
+      </w:r>
+      <w:proofErr w:type="spellEnd"/>
+      <w:r>
+        <w:rPr>
+          <w:lang w:val="en-US"/>
+        </w:rPr>
+        <w:t xml:space="preserve"> to the original image volume, the directory defined that holds the original series must contain only that series. There needs to be a one-to-one mapping of Slicer’s exported </w:t>
+      </w:r>
+      <w:proofErr w:type="spellStart"/>
+      <w:r>
+        <w:rPr>
+          <w:lang w:val="en-US"/>
+        </w:rPr>
+        <w:t>dicom</w:t>
+      </w:r>
+      <w:proofErr w:type="spellEnd"/>
+      <w:r>
+        <w:rPr>
+          <w:lang w:val="en-US"/>
+        </w:rPr>
+        <w:t xml:space="preserve"> series to the original </w:t>
+      </w:r>
+      <w:proofErr w:type="spellStart"/>
+      <w:r>
+        <w:rPr>
+          <w:lang w:val="en-US"/>
+        </w:rPr>
+        <w:t>dicom</w:t>
+      </w:r>
+      <w:proofErr w:type="spellEnd"/>
+      <w:r>
+        <w:rPr>
+          <w:lang w:val="en-US"/>
+        </w:rPr>
+        <w:t xml:space="preserve"> series</w:t>
       </w:r>
     </w:p>
     <w:p>
@@ -1501,43 +3624,35 @@
         <w:rPr>
           <w:lang w:val="en-US"/>
         </w:rPr>
-        <w:t>Rules about exporting label maps as RTStruct Dicom file</w:t>
-      </w:r>
-    </w:p>
-    <w:p>
-      <w:pPr>
-        <w:pStyle w:val="ListParagraph"/>
-        <w:numPr>
-          <w:ilvl w:val="2"/>
-          <w:numId w:val="4"/>
-        </w:numPr>
-        <w:rPr>
-          <w:lang w:val="en-US"/>
-        </w:rPr>
-      </w:pPr>
-      <w:r>
-        <w:rPr>
-          <w:lang w:val="en-US"/>
-        </w:rPr>
-        <w:t>If remapping the exported RTStruct to the original image volume, the directory defined that holds the original series must contain only that series. There needs to be a one-to-one mapping of Slicer’s exported dicom series to the original dicom series</w:t>
-      </w:r>
-    </w:p>
-    <w:p>
-      <w:pPr>
-        <w:pStyle w:val="ListParagraph"/>
-        <w:numPr>
-          <w:ilvl w:val="1"/>
-          <w:numId w:val="4"/>
-        </w:numPr>
-        <w:rPr>
-          <w:lang w:val="en-US"/>
-        </w:rPr>
-      </w:pPr>
-      <w:r>
-        <w:rPr>
-          <w:lang w:val="en-US"/>
-        </w:rPr>
-        <w:t>How to run preprocessor to convert DICOM to nrrd (using mpReview)</w:t>
+        <w:t xml:space="preserve">How to run preprocessor to convert DICOM to </w:t>
+      </w:r>
+      <w:proofErr w:type="spellStart"/>
+      <w:r>
+        <w:rPr>
+          <w:lang w:val="en-US"/>
+        </w:rPr>
+        <w:t>nrrd</w:t>
+      </w:r>
+      <w:proofErr w:type="spellEnd"/>
+      <w:r>
+        <w:rPr>
+          <w:lang w:val="en-US"/>
+        </w:rPr>
+        <w:t xml:space="preserve"> (using </w:t>
+      </w:r>
+      <w:proofErr w:type="spellStart"/>
+      <w:r>
+        <w:rPr>
+          <w:lang w:val="en-US"/>
+        </w:rPr>
+        <w:t>mpReview</w:t>
+      </w:r>
+      <w:proofErr w:type="spellEnd"/>
+      <w:r>
+        <w:rPr>
+          <w:lang w:val="en-US"/>
+        </w:rPr>
+        <w:t>)</w:t>
       </w:r>
     </w:p>
     <w:p>
@@ -1584,7 +3699,7 @@
 </file>
 
 <file path=word/numbering.xml><?xml version="1.0" encoding="utf-8"?>
-<w:numbering xmlns:wpc="http://schemas.microsoft.com/office/word/2010/wordprocessingCanvas" xmlns:cx="http://schemas.microsoft.com/office/drawing/2014/chartex" xmlns:cx1="http://schemas.microsoft.com/office/drawing/2015/9/8/chartex" xmlns:cx2="http://schemas.microsoft.com/office/drawing/2015/10/21/chartex" xmlns:cx3="http://schemas.microsoft.com/office/drawing/2016/5/9/chartex" xmlns:cx4="http://schemas.microsoft.com/office/drawing/2016/5/10/chartex" xmlns:cx5="http://schemas.microsoft.com/office/drawing/2016/5/11/chartex" xmlns:cx6="http://schemas.microsoft.com/office/drawing/2016/5/12/chartex" xmlns:cx7="http://schemas.microsoft.com/office/drawing/2016/5/13/chartex" xmlns:cx8="http://schemas.microsoft.com/office/drawing/2016/5/14/chartex" xmlns:mc="http://schemas.openxmlformats.org/markup-compatibility/2006" xmlns:aink="http://schemas.microsoft.com/office/drawing/2016/ink" xmlns:am3d="http://schemas.microsoft.com/office/drawing/2017/model3d" xmlns:o="urn:schemas-microsoft-com:office:office" xmlns:oel="http://schemas.microsoft.com/office/2019/extlst" xmlns:r="http://schemas.openxmlformats.org/officeDocument/2006/relationships" xmlns:m="http://schemas.openxmlformats.org/officeDocument/2006/math" xmlns:v="urn:schemas-microsoft-com:vml" xmlns:wp14="http://schemas.microsoft.com/office/word/2010/wordprocessingDrawing" xmlns:wp="http://schemas.openxmlformats.org/drawingml/2006/wordprocessingDrawing" xmlns:w10="urn:schemas-microsoft-com:office:word" xmlns:w="http://schemas.openxmlformats.org/wordprocessingml/2006/main" xmlns:w14="http://schemas.microsoft.com/office/word/2010/wordml" xmlns:w15="http://schemas.microsoft.com/office/word/2012/wordml" xmlns:w16cex="http://schemas.microsoft.com/office/word/2018/wordml/cex" xmlns:w16cid="http://schemas.microsoft.com/office/word/2016/wordml/cid" xmlns:w16="http://schemas.microsoft.com/office/word/2018/wordml" xmlns:w16sdtdh="http://schemas.microsoft.com/office/word/2020/wordml/sdtdatahash" xmlns:w16se="http://schemas.microsoft.com/office/word/2015/wordml/symex" xmlns:wpg="http://schemas.microsoft.com/office/word/2010/wordprocessingGroup" xmlns:wpi="http://schemas.microsoft.com/office/word/2010/wordprocessingInk" xmlns:wne="http://schemas.microsoft.com/office/word/2006/wordml" xmlns:wps="http://schemas.microsoft.com/office/word/2010/wordprocessingShape" mc:Ignorable="w14 w15 w16se w16cid w16 w16cex w16sdtdh wp14">
+<w:numbering xmlns:wpc="http://schemas.microsoft.com/office/word/2010/wordprocessingCanvas" xmlns:mc="http://schemas.openxmlformats.org/markup-compatibility/2006" xmlns:o="urn:schemas-microsoft-com:office:office" xmlns:r="http://schemas.openxmlformats.org/officeDocument/2006/relationships" xmlns:m="http://schemas.openxmlformats.org/officeDocument/2006/math" xmlns:v="urn:schemas-microsoft-com:vml" xmlns:wp14="http://schemas.microsoft.com/office/word/2010/wordprocessingDrawing" xmlns:wp="http://schemas.openxmlformats.org/drawingml/2006/wordprocessingDrawing" xmlns:w10="urn:schemas-microsoft-com:office:word" xmlns:w="http://schemas.openxmlformats.org/wordprocessingml/2006/main" xmlns:w14="http://schemas.microsoft.com/office/word/2010/wordml" xmlns:w15="http://schemas.microsoft.com/office/word/2012/wordml" xmlns:wpg="http://schemas.microsoft.com/office/word/2010/wordprocessingGroup" xmlns:wpi="http://schemas.microsoft.com/office/word/2010/wordprocessingInk" xmlns:wne="http://schemas.microsoft.com/office/word/2006/wordml" xmlns:wps="http://schemas.microsoft.com/office/word/2010/wordprocessingShape" mc:Ignorable="w14 w15 wp14">
   <w:abstractNum w:abstractNumId="0" w15:restartNumberingAfterBreak="0">
     <w:nsid w:val="31705C8A"/>
     <w:multiLevelType w:val="hybridMultilevel"/>
@@ -1844,7 +3959,7 @@
         <w:rFonts w:ascii="Symbol" w:hAnsi="Symbol" w:hint="default"/>
       </w:rPr>
     </w:lvl>
-    <w:lvl w:ilvl="4" w:tplc="04090003" w:tentative="1">
+    <w:lvl w:ilvl="4" w:tplc="04090003">
       <w:start w:val="1"/>
       <w:numFmt w:val="bullet"/>
       <w:lvlText w:val="o"/>
@@ -1856,7 +3971,7 @@
         <w:rFonts w:ascii="Courier New" w:hAnsi="Courier New" w:cs="Courier New" w:hint="default"/>
       </w:rPr>
     </w:lvl>
-    <w:lvl w:ilvl="5" w:tplc="04090005" w:tentative="1">
+    <w:lvl w:ilvl="5" w:tplc="04090005">
       <w:start w:val="1"/>
       <w:numFmt w:val="bullet"/>
       <w:lvlText w:val=""/>
@@ -2095,26 +4210,26 @@
       </w:pPr>
     </w:lvl>
   </w:abstractNum>
-  <w:num w:numId="1" w16cid:durableId="1215192737">
+  <w:num w:numId="1">
     <w:abstractNumId w:val="4"/>
   </w:num>
-  <w:num w:numId="2" w16cid:durableId="1815677326">
+  <w:num w:numId="2">
     <w:abstractNumId w:val="3"/>
   </w:num>
-  <w:num w:numId="3" w16cid:durableId="1733969548">
+  <w:num w:numId="3">
     <w:abstractNumId w:val="1"/>
   </w:num>
-  <w:num w:numId="4" w16cid:durableId="328555594">
+  <w:num w:numId="4">
     <w:abstractNumId w:val="2"/>
   </w:num>
-  <w:num w:numId="5" w16cid:durableId="2022311970">
+  <w:num w:numId="5">
     <w:abstractNumId w:val="0"/>
   </w:num>
 </w:numbering>
 </file>
 
 <file path=word/styles.xml><?xml version="1.0" encoding="utf-8"?>
-<w:styles xmlns:mc="http://schemas.openxmlformats.org/markup-compatibility/2006" xmlns:r="http://schemas.openxmlformats.org/officeDocument/2006/relationships" xmlns:w="http://schemas.openxmlformats.org/wordprocessingml/2006/main" xmlns:w14="http://schemas.microsoft.com/office/word/2010/wordml" xmlns:w15="http://schemas.microsoft.com/office/word/2012/wordml" xmlns:w16cex="http://schemas.microsoft.com/office/word/2018/wordml/cex" xmlns:w16cid="http://schemas.microsoft.com/office/word/2016/wordml/cid" xmlns:w16="http://schemas.microsoft.com/office/word/2018/wordml" xmlns:w16sdtdh="http://schemas.microsoft.com/office/word/2020/wordml/sdtdatahash" xmlns:w16se="http://schemas.microsoft.com/office/word/2015/wordml/symex" mc:Ignorable="w14 w15 w16se w16cid w16 w16cex w16sdtdh">
+<w:styles xmlns:mc="http://schemas.openxmlformats.org/markup-compatibility/2006" xmlns:r="http://schemas.openxmlformats.org/officeDocument/2006/relationships" xmlns:w="http://schemas.openxmlformats.org/wordprocessingml/2006/main" xmlns:w14="http://schemas.microsoft.com/office/word/2010/wordml" xmlns:w15="http://schemas.microsoft.com/office/word/2012/wordml" mc:Ignorable="w14 w15">
   <w:docDefaults>
     <w:rPrDefault>
       <w:rPr>
@@ -2130,7 +4245,7 @@
       </w:pPr>
     </w:pPrDefault>
   </w:docDefaults>
-  <w:latentStyles w:defLockedState="0" w:defUIPriority="99" w:defSemiHidden="0" w:defUnhideWhenUsed="0" w:defQFormat="0" w:count="376">
+  <w:latentStyles w:defLockedState="0" w:defUIPriority="99" w:defSemiHidden="0" w:defUnhideWhenUsed="0" w:defQFormat="0" w:count="371">
     <w:lsdException w:name="Normal" w:uiPriority="0" w:qFormat="1"/>
     <w:lsdException w:name="heading 1" w:uiPriority="9" w:qFormat="1"/>
     <w:lsdException w:name="heading 2" w:semiHidden="1" w:uiPriority="9" w:unhideWhenUsed="1" w:qFormat="1"/>
@@ -2502,15 +4617,11 @@
     <w:lsdException w:name="List Table 5 Dark Accent 6" w:uiPriority="50"/>
     <w:lsdException w:name="List Table 6 Colorful Accent 6" w:uiPriority="51"/>
     <w:lsdException w:name="List Table 7 Colorful Accent 6" w:uiPriority="52"/>
-    <w:lsdException w:name="Mention" w:semiHidden="1" w:unhideWhenUsed="1"/>
-    <w:lsdException w:name="Smart Hyperlink" w:semiHidden="1" w:unhideWhenUsed="1"/>
-    <w:lsdException w:name="Hashtag" w:semiHidden="1" w:unhideWhenUsed="1"/>
-    <w:lsdException w:name="Unresolved Mention" w:semiHidden="1" w:unhideWhenUsed="1"/>
-    <w:lsdException w:name="Smart Link" w:semiHidden="1" w:unhideWhenUsed="1"/>
   </w:latentStyles>
   <w:style w:type="paragraph" w:default="1" w:styleId="Normal">
     <w:name w:val="Normal"/>
     <w:qFormat/>
+    <w:rsid w:val="004C4EB1"/>
   </w:style>
   <w:style w:type="character" w:default="1" w:styleId="DefaultParagraphFont">
     <w:name w:val="Default Paragraph Font"/>

</xml_diff>

<commit_message>
update documentation; move batch files to PrePost_Processing folder - to be updated; still under construction
</commit_message>
<xml_diff>
--- a/Documentation/Image Quizzer Installation.docx
+++ b/Documentation/Image Quizzer Installation.docx
@@ -1,6 +1,6 @@
 
 <file path=word/document.xml><?xml version="1.0" encoding="utf-8"?>
-<w:document xmlns:wpc="http://schemas.microsoft.com/office/word/2010/wordprocessingCanvas" xmlns:mc="http://schemas.openxmlformats.org/markup-compatibility/2006" xmlns:o="urn:schemas-microsoft-com:office:office" xmlns:r="http://schemas.openxmlformats.org/officeDocument/2006/relationships" xmlns:m="http://schemas.openxmlformats.org/officeDocument/2006/math" xmlns:v="urn:schemas-microsoft-com:vml" xmlns:wp14="http://schemas.microsoft.com/office/word/2010/wordprocessingDrawing" xmlns:wp="http://schemas.openxmlformats.org/drawingml/2006/wordprocessingDrawing" xmlns:w10="urn:schemas-microsoft-com:office:word" xmlns:w="http://schemas.openxmlformats.org/wordprocessingml/2006/main" xmlns:w14="http://schemas.microsoft.com/office/word/2010/wordml" xmlns:w15="http://schemas.microsoft.com/office/word/2012/wordml" xmlns:wpg="http://schemas.microsoft.com/office/word/2010/wordprocessingGroup" xmlns:wpi="http://schemas.microsoft.com/office/word/2010/wordprocessingInk" xmlns:wne="http://schemas.microsoft.com/office/word/2006/wordml" xmlns:wps="http://schemas.microsoft.com/office/word/2010/wordprocessingShape" mc:Ignorable="w14 w15 wp14">
+<w:document xmlns:wpc="http://schemas.microsoft.com/office/word/2010/wordprocessingCanvas" xmlns:cx="http://schemas.microsoft.com/office/drawing/2014/chartex" xmlns:cx1="http://schemas.microsoft.com/office/drawing/2015/9/8/chartex" xmlns:cx2="http://schemas.microsoft.com/office/drawing/2015/10/21/chartex" xmlns:cx3="http://schemas.microsoft.com/office/drawing/2016/5/9/chartex" xmlns:cx4="http://schemas.microsoft.com/office/drawing/2016/5/10/chartex" xmlns:cx5="http://schemas.microsoft.com/office/drawing/2016/5/11/chartex" xmlns:cx6="http://schemas.microsoft.com/office/drawing/2016/5/12/chartex" xmlns:cx7="http://schemas.microsoft.com/office/drawing/2016/5/13/chartex" xmlns:cx8="http://schemas.microsoft.com/office/drawing/2016/5/14/chartex" xmlns:mc="http://schemas.openxmlformats.org/markup-compatibility/2006" xmlns:aink="http://schemas.microsoft.com/office/drawing/2016/ink" xmlns:am3d="http://schemas.microsoft.com/office/drawing/2017/model3d" xmlns:o="urn:schemas-microsoft-com:office:office" xmlns:oel="http://schemas.microsoft.com/office/2019/extlst" xmlns:r="http://schemas.openxmlformats.org/officeDocument/2006/relationships" xmlns:m="http://schemas.openxmlformats.org/officeDocument/2006/math" xmlns:v="urn:schemas-microsoft-com:vml" xmlns:wp14="http://schemas.microsoft.com/office/word/2010/wordprocessingDrawing" xmlns:wp="http://schemas.openxmlformats.org/drawingml/2006/wordprocessingDrawing" xmlns:w10="urn:schemas-microsoft-com:office:word" xmlns:w="http://schemas.openxmlformats.org/wordprocessingml/2006/main" xmlns:w14="http://schemas.microsoft.com/office/word/2010/wordml" xmlns:w15="http://schemas.microsoft.com/office/word/2012/wordml" xmlns:w16cex="http://schemas.microsoft.com/office/word/2018/wordml/cex" xmlns:w16cid="http://schemas.microsoft.com/office/word/2016/wordml/cid" xmlns:w16="http://schemas.microsoft.com/office/word/2018/wordml" xmlns:w16sdtdh="http://schemas.microsoft.com/office/word/2020/wordml/sdtdatahash" xmlns:w16se="http://schemas.microsoft.com/office/word/2015/wordml/symex" xmlns:wpg="http://schemas.microsoft.com/office/word/2010/wordprocessingGroup" xmlns:wpi="http://schemas.microsoft.com/office/word/2010/wordprocessingInk" xmlns:wne="http://schemas.microsoft.com/office/word/2006/wordml" xmlns:wps="http://schemas.microsoft.com/office/word/2010/wordprocessingShape" mc:Ignorable="w14 w15 w16se w16cid w16 w16cex w16sdtdh wp14">
   <w:body>
     <w:p>
       <w:pPr>
@@ -104,21 +104,57 @@
         <w:rPr>
           <w:lang w:val="en-US"/>
         </w:rPr>
-        <w:t>The Image Quizzer project is available with special access permission through GitHub or in some cases, the study coordinator may set up a USB containing the Image Quizzer module and encrypted study data. (</w:t>
+        <w:t xml:space="preserve">The Image Quizzer project is available with special access permission </w:t>
+      </w:r>
+      <w:r>
+        <w:rPr>
+          <w:lang w:val="en-US"/>
+        </w:rPr>
+        <w:t xml:space="preserve">for </w:t>
       </w:r>
       <w:proofErr w:type="spellStart"/>
       <w:r>
         <w:rPr>
           <w:lang w:val="en-US"/>
         </w:rPr>
-        <w:t>VeraCrypt</w:t>
+        <w:t>downmoad</w:t>
       </w:r>
       <w:proofErr w:type="spellEnd"/>
       <w:r>
         <w:rPr>
           <w:lang w:val="en-US"/>
         </w:rPr>
-        <w:t xml:space="preserve"> is an application that can be used to encrypt data</w:t>
+        <w:t xml:space="preserve"> </w:t>
+      </w:r>
+      <w:r>
+        <w:rPr>
+          <w:lang w:val="en-US"/>
+        </w:rPr>
+        <w:t>through GitHub</w:t>
+      </w:r>
+      <w:r>
+        <w:rPr>
+          <w:lang w:val="en-US"/>
+        </w:rPr>
+        <w:t>.</w:t>
+      </w:r>
+      <w:r>
+        <w:rPr>
+          <w:lang w:val="en-US"/>
+        </w:rPr>
+        <w:t xml:space="preserve"> </w:t>
+      </w:r>
+      <w:r>
+        <w:rPr>
+          <w:lang w:val="en-US"/>
+        </w:rPr>
+        <w:t xml:space="preserve">The </w:t>
+      </w:r>
+      <w:r>
+        <w:rPr>
+          <w:lang w:val="en-US"/>
+        </w:rPr>
+        <w:t xml:space="preserve"> study coordinator may set up a USB containing the Image Quizzer module and encrypted study data. (VeraCrypt is an application that can be used to encrypt data</w:t>
       </w:r>
       <w:r>
         <w:rPr>
@@ -480,14 +516,7 @@
           <w:b/>
           <w:lang w:val="en-US"/>
         </w:rPr>
-        <w:t>ImageQuizzerStartup</w:t>
-      </w:r>
-      <w:r>
-        <w:rPr>
-          <w:b/>
-          <w:lang w:val="en-US"/>
-        </w:rPr>
-        <w:t xml:space="preserve">.bat </w:t>
+        <w:t xml:space="preserve">ImageQuizzerStartup.bat </w:t>
       </w:r>
       <w:r>
         <w:rPr>
@@ -1571,20 +1600,18 @@
         <w:t>(</w:t>
       </w:r>
       <w:proofErr w:type="spellStart"/>
-      <w:proofErr w:type="gramStart"/>
-      <w:r>
-        <w:rPr>
-          <w:lang w:val="en-US"/>
-        </w:rPr>
-        <w:t>eg</w:t>
+      <w:r>
+        <w:rPr>
+          <w:lang w:val="en-US"/>
+        </w:rPr>
+        <w:t>eg.</w:t>
       </w:r>
       <w:proofErr w:type="spellEnd"/>
-      <w:proofErr w:type="gramEnd"/>
-      <w:r>
-        <w:rPr>
-          <w:lang w:val="en-US"/>
-        </w:rPr>
-        <w:t xml:space="preserve">. </w:t>
+      <w:r>
+        <w:rPr>
+          <w:lang w:val="en-US"/>
+        </w:rPr>
+        <w:t xml:space="preserve"> </w:t>
       </w:r>
       <w:r>
         <w:rPr>
@@ -1752,21 +1779,7 @@
         <w:rPr>
           <w:lang w:val="en-US"/>
         </w:rPr>
-        <w:t>C</w:t>
-      </w:r>
-      <w:proofErr w:type="gramStart"/>
-      <w:r>
-        <w:rPr>
-          <w:lang w:val="en-US"/>
-        </w:rPr>
-        <w:t>:/</w:t>
-      </w:r>
-      <w:proofErr w:type="gramEnd"/>
-      <w:r>
-        <w:rPr>
-          <w:lang w:val="en-US"/>
-        </w:rPr>
-        <w:t>Users/Documents/StudyData</w:t>
+        <w:t>C:/Users/Documents/StudyData</w:t>
       </w:r>
     </w:p>
     <w:p>
@@ -2601,8 +2614,6 @@
         <w:lastRenderedPageBreak/>
         <w:t>Quiz Results</w:t>
       </w:r>
-      <w:bookmarkStart w:id="0" w:name="_GoBack"/>
-      <w:bookmarkEnd w:id="0"/>
     </w:p>
     <w:p>
       <w:pPr>
@@ -3037,21 +3048,7 @@
         <w:rPr>
           <w:lang w:val="en-US"/>
         </w:rPr>
-        <w:t xml:space="preserve">NVIDIA </w:t>
-      </w:r>
-      <w:proofErr w:type="spellStart"/>
-      <w:r>
-        <w:rPr>
-          <w:lang w:val="en-US"/>
-        </w:rPr>
-        <w:t>Quadro</w:t>
-      </w:r>
-      <w:proofErr w:type="spellEnd"/>
-      <w:r>
-        <w:rPr>
-          <w:lang w:val="en-US"/>
-        </w:rPr>
-        <w:t xml:space="preserve"> 2000</w:t>
+        <w:t>NVIDIA Quadro 2000</w:t>
       </w:r>
     </w:p>
     <w:p>
@@ -3699,7 +3696,7 @@
 </file>
 
 <file path=word/numbering.xml><?xml version="1.0" encoding="utf-8"?>
-<w:numbering xmlns:wpc="http://schemas.microsoft.com/office/word/2010/wordprocessingCanvas" xmlns:mc="http://schemas.openxmlformats.org/markup-compatibility/2006" xmlns:o="urn:schemas-microsoft-com:office:office" xmlns:r="http://schemas.openxmlformats.org/officeDocument/2006/relationships" xmlns:m="http://schemas.openxmlformats.org/officeDocument/2006/math" xmlns:v="urn:schemas-microsoft-com:vml" xmlns:wp14="http://schemas.microsoft.com/office/word/2010/wordprocessingDrawing" xmlns:wp="http://schemas.openxmlformats.org/drawingml/2006/wordprocessingDrawing" xmlns:w10="urn:schemas-microsoft-com:office:word" xmlns:w="http://schemas.openxmlformats.org/wordprocessingml/2006/main" xmlns:w14="http://schemas.microsoft.com/office/word/2010/wordml" xmlns:w15="http://schemas.microsoft.com/office/word/2012/wordml" xmlns:wpg="http://schemas.microsoft.com/office/word/2010/wordprocessingGroup" xmlns:wpi="http://schemas.microsoft.com/office/word/2010/wordprocessingInk" xmlns:wne="http://schemas.microsoft.com/office/word/2006/wordml" xmlns:wps="http://schemas.microsoft.com/office/word/2010/wordprocessingShape" mc:Ignorable="w14 w15 wp14">
+<w:numbering xmlns:wpc="http://schemas.microsoft.com/office/word/2010/wordprocessingCanvas" xmlns:cx="http://schemas.microsoft.com/office/drawing/2014/chartex" xmlns:cx1="http://schemas.microsoft.com/office/drawing/2015/9/8/chartex" xmlns:cx2="http://schemas.microsoft.com/office/drawing/2015/10/21/chartex" xmlns:cx3="http://schemas.microsoft.com/office/drawing/2016/5/9/chartex" xmlns:cx4="http://schemas.microsoft.com/office/drawing/2016/5/10/chartex" xmlns:cx5="http://schemas.microsoft.com/office/drawing/2016/5/11/chartex" xmlns:cx6="http://schemas.microsoft.com/office/drawing/2016/5/12/chartex" xmlns:cx7="http://schemas.microsoft.com/office/drawing/2016/5/13/chartex" xmlns:cx8="http://schemas.microsoft.com/office/drawing/2016/5/14/chartex" xmlns:mc="http://schemas.openxmlformats.org/markup-compatibility/2006" xmlns:aink="http://schemas.microsoft.com/office/drawing/2016/ink" xmlns:am3d="http://schemas.microsoft.com/office/drawing/2017/model3d" xmlns:o="urn:schemas-microsoft-com:office:office" xmlns:oel="http://schemas.microsoft.com/office/2019/extlst" xmlns:r="http://schemas.openxmlformats.org/officeDocument/2006/relationships" xmlns:m="http://schemas.openxmlformats.org/officeDocument/2006/math" xmlns:v="urn:schemas-microsoft-com:vml" xmlns:wp14="http://schemas.microsoft.com/office/word/2010/wordprocessingDrawing" xmlns:wp="http://schemas.openxmlformats.org/drawingml/2006/wordprocessingDrawing" xmlns:w10="urn:schemas-microsoft-com:office:word" xmlns:w="http://schemas.openxmlformats.org/wordprocessingml/2006/main" xmlns:w14="http://schemas.microsoft.com/office/word/2010/wordml" xmlns:w15="http://schemas.microsoft.com/office/word/2012/wordml" xmlns:w16cex="http://schemas.microsoft.com/office/word/2018/wordml/cex" xmlns:w16cid="http://schemas.microsoft.com/office/word/2016/wordml/cid" xmlns:w16="http://schemas.microsoft.com/office/word/2018/wordml" xmlns:w16sdtdh="http://schemas.microsoft.com/office/word/2020/wordml/sdtdatahash" xmlns:w16se="http://schemas.microsoft.com/office/word/2015/wordml/symex" xmlns:wpg="http://schemas.microsoft.com/office/word/2010/wordprocessingGroup" xmlns:wpi="http://schemas.microsoft.com/office/word/2010/wordprocessingInk" xmlns:wne="http://schemas.microsoft.com/office/word/2006/wordml" xmlns:wps="http://schemas.microsoft.com/office/word/2010/wordprocessingShape" mc:Ignorable="w14 w15 w16se w16cid w16 w16cex w16sdtdh wp14">
   <w:abstractNum w:abstractNumId="0" w15:restartNumberingAfterBreak="0">
     <w:nsid w:val="31705C8A"/>
     <w:multiLevelType w:val="hybridMultilevel"/>
@@ -4210,26 +4207,26 @@
       </w:pPr>
     </w:lvl>
   </w:abstractNum>
-  <w:num w:numId="1">
+  <w:num w:numId="1" w16cid:durableId="1953511863">
     <w:abstractNumId w:val="4"/>
   </w:num>
-  <w:num w:numId="2">
+  <w:num w:numId="2" w16cid:durableId="205139069">
     <w:abstractNumId w:val="3"/>
   </w:num>
-  <w:num w:numId="3">
+  <w:num w:numId="3" w16cid:durableId="1931962670">
     <w:abstractNumId w:val="1"/>
   </w:num>
-  <w:num w:numId="4">
+  <w:num w:numId="4" w16cid:durableId="1307583976">
     <w:abstractNumId w:val="2"/>
   </w:num>
-  <w:num w:numId="5">
+  <w:num w:numId="5" w16cid:durableId="838352968">
     <w:abstractNumId w:val="0"/>
   </w:num>
 </w:numbering>
 </file>
 
 <file path=word/styles.xml><?xml version="1.0" encoding="utf-8"?>
-<w:styles xmlns:mc="http://schemas.openxmlformats.org/markup-compatibility/2006" xmlns:r="http://schemas.openxmlformats.org/officeDocument/2006/relationships" xmlns:w="http://schemas.openxmlformats.org/wordprocessingml/2006/main" xmlns:w14="http://schemas.microsoft.com/office/word/2010/wordml" xmlns:w15="http://schemas.microsoft.com/office/word/2012/wordml" mc:Ignorable="w14 w15">
+<w:styles xmlns:mc="http://schemas.openxmlformats.org/markup-compatibility/2006" xmlns:r="http://schemas.openxmlformats.org/officeDocument/2006/relationships" xmlns:w="http://schemas.openxmlformats.org/wordprocessingml/2006/main" xmlns:w14="http://schemas.microsoft.com/office/word/2010/wordml" xmlns:w15="http://schemas.microsoft.com/office/word/2012/wordml" xmlns:w16cex="http://schemas.microsoft.com/office/word/2018/wordml/cex" xmlns:w16cid="http://schemas.microsoft.com/office/word/2016/wordml/cid" xmlns:w16="http://schemas.microsoft.com/office/word/2018/wordml" xmlns:w16sdtdh="http://schemas.microsoft.com/office/word/2020/wordml/sdtdatahash" xmlns:w16se="http://schemas.microsoft.com/office/word/2015/wordml/symex" mc:Ignorable="w14 w15 w16se w16cid w16 w16cex w16sdtdh">
   <w:docDefaults>
     <w:rPrDefault>
       <w:rPr>
@@ -4245,7 +4242,7 @@
       </w:pPr>
     </w:pPrDefault>
   </w:docDefaults>
-  <w:latentStyles w:defLockedState="0" w:defUIPriority="99" w:defSemiHidden="0" w:defUnhideWhenUsed="0" w:defQFormat="0" w:count="371">
+  <w:latentStyles w:defLockedState="0" w:defUIPriority="99" w:defSemiHidden="0" w:defUnhideWhenUsed="0" w:defQFormat="0" w:count="376">
     <w:lsdException w:name="Normal" w:uiPriority="0" w:qFormat="1"/>
     <w:lsdException w:name="heading 1" w:uiPriority="9" w:qFormat="1"/>
     <w:lsdException w:name="heading 2" w:semiHidden="1" w:uiPriority="9" w:unhideWhenUsed="1" w:qFormat="1"/>
@@ -4351,7 +4348,6 @@
     <w:lsdException w:name="HTML Sample" w:semiHidden="1" w:unhideWhenUsed="1"/>
     <w:lsdException w:name="HTML Typewriter" w:semiHidden="1" w:unhideWhenUsed="1"/>
     <w:lsdException w:name="HTML Variable" w:semiHidden="1" w:unhideWhenUsed="1"/>
-    <w:lsdException w:name="Normal Table" w:semiHidden="1" w:unhideWhenUsed="1"/>
     <w:lsdException w:name="annotation subject" w:semiHidden="1" w:unhideWhenUsed="1"/>
     <w:lsdException w:name="No List" w:semiHidden="1" w:unhideWhenUsed="1"/>
     <w:lsdException w:name="Outline List 1" w:semiHidden="1" w:unhideWhenUsed="1"/>
@@ -4394,11 +4390,8 @@
     <w:lsdException w:name="Table Contemporary" w:semiHidden="1" w:unhideWhenUsed="1"/>
     <w:lsdException w:name="Table Elegant" w:semiHidden="1" w:unhideWhenUsed="1"/>
     <w:lsdException w:name="Table Professional" w:semiHidden="1" w:unhideWhenUsed="1"/>
-    <w:lsdException w:name="Table Subtle 1" w:semiHidden="1" w:unhideWhenUsed="1"/>
     <w:lsdException w:name="Table Subtle 2" w:semiHidden="1" w:unhideWhenUsed="1"/>
     <w:lsdException w:name="Table Web 1" w:semiHidden="1" w:unhideWhenUsed="1"/>
-    <w:lsdException w:name="Table Web 2" w:semiHidden="1" w:unhideWhenUsed="1"/>
-    <w:lsdException w:name="Table Web 3" w:semiHidden="1" w:unhideWhenUsed="1"/>
     <w:lsdException w:name="Balloon Text" w:semiHidden="1" w:unhideWhenUsed="1"/>
     <w:lsdException w:name="Table Grid" w:uiPriority="39"/>
     <w:lsdException w:name="Table Theme" w:semiHidden="1" w:unhideWhenUsed="1"/>
@@ -4617,6 +4610,11 @@
     <w:lsdException w:name="List Table 5 Dark Accent 6" w:uiPriority="50"/>
     <w:lsdException w:name="List Table 6 Colorful Accent 6" w:uiPriority="51"/>
     <w:lsdException w:name="List Table 7 Colorful Accent 6" w:uiPriority="52"/>
+    <w:lsdException w:name="Mention" w:semiHidden="1" w:unhideWhenUsed="1"/>
+    <w:lsdException w:name="Smart Hyperlink" w:semiHidden="1" w:unhideWhenUsed="1"/>
+    <w:lsdException w:name="Hashtag" w:semiHidden="1" w:unhideWhenUsed="1"/>
+    <w:lsdException w:name="Unresolved Mention" w:semiHidden="1" w:unhideWhenUsed="1"/>
+    <w:lsdException w:name="Smart Link" w:semiHidden="1" w:unhideWhenUsed="1"/>
   </w:latentStyles>
   <w:style w:type="paragraph" w:default="1" w:styleId="Normal">
     <w:name w:val="Normal"/>

</xml_diff>